<commit_message>
Added map analysis and comments on the experimentation
</commit_message>
<xml_diff>
--- a/Report/Report.docx
+++ b/Report/Report.docx
@@ -712,7 +712,7 @@
           <w:r>
             <w:fldChar w:fldCharType="separate"/>
           </w:r>
-          <w:hyperlink w:anchor="_Toc163322424" w:history="1">
+          <w:hyperlink w:anchor="_Toc163332512" w:history="1">
             <w:r>
               <w:rPr>
                 <w:rStyle w:val="Hyperlink"/>
@@ -755,7 +755,7 @@
                 <w:noProof/>
                 <w:webHidden/>
               </w:rPr>
-              <w:instrText xml:space="preserve"> PAGEREF _Toc163322424 \h </w:instrText>
+              <w:instrText xml:space="preserve"> PAGEREF _Toc163332512 \h </w:instrText>
             </w:r>
             <w:r>
               <w:rPr>
@@ -775,7 +775,7 @@
                 <w:noProof/>
                 <w:webHidden/>
               </w:rPr>
-              <w:t>3</w:t>
+              <w:t>4</w:t>
             </w:r>
             <w:r>
               <w:rPr>
@@ -800,7 +800,7 @@
               <w:lang w:val="en-US"/>
             </w:rPr>
           </w:pPr>
-          <w:hyperlink w:anchor="_Toc163322425" w:history="1">
+          <w:hyperlink w:anchor="_Toc163332513" w:history="1">
             <w:r>
               <w:rPr>
                 <w:rStyle w:val="Hyperlink"/>
@@ -843,7 +843,7 @@
                 <w:noProof/>
                 <w:webHidden/>
               </w:rPr>
-              <w:instrText xml:space="preserve"> PAGEREF _Toc163322425 \h </w:instrText>
+              <w:instrText xml:space="preserve"> PAGEREF _Toc163332513 \h </w:instrText>
             </w:r>
             <w:r>
               <w:rPr>
@@ -863,7 +863,7 @@
                 <w:noProof/>
                 <w:webHidden/>
               </w:rPr>
-              <w:t>4</w:t>
+              <w:t>5</w:t>
             </w:r>
             <w:r>
               <w:rPr>
@@ -888,7 +888,7 @@
               <w:lang w:val="en-US"/>
             </w:rPr>
           </w:pPr>
-          <w:hyperlink w:anchor="_Toc163322426" w:history="1">
+          <w:hyperlink w:anchor="_Toc163332514" w:history="1">
             <w:r>
               <w:rPr>
                 <w:rStyle w:val="Hyperlink"/>
@@ -933,7 +933,7 @@
                 <w:noProof/>
                 <w:webHidden/>
               </w:rPr>
-              <w:instrText xml:space="preserve"> PAGEREF _Toc163322426 \h </w:instrText>
+              <w:instrText xml:space="preserve"> PAGEREF _Toc163332514 \h </w:instrText>
             </w:r>
             <w:r>
               <w:rPr>
@@ -953,7 +953,7 @@
                 <w:noProof/>
                 <w:webHidden/>
               </w:rPr>
-              <w:t>4</w:t>
+              <w:t>5</w:t>
             </w:r>
             <w:r>
               <w:rPr>
@@ -978,7 +978,7 @@
               <w:lang w:val="en-US"/>
             </w:rPr>
           </w:pPr>
-          <w:hyperlink w:anchor="_Toc163322427" w:history="1">
+          <w:hyperlink w:anchor="_Toc163332515" w:history="1">
             <w:r>
               <w:rPr>
                 <w:rStyle w:val="Hyperlink"/>
@@ -1023,7 +1023,7 @@
                 <w:noProof/>
                 <w:webHidden/>
               </w:rPr>
-              <w:instrText xml:space="preserve"> PAGEREF _Toc163322427 \h </w:instrText>
+              <w:instrText xml:space="preserve"> PAGEREF _Toc163332515 \h </w:instrText>
             </w:r>
             <w:r>
               <w:rPr>
@@ -1043,7 +1043,7 @@
                 <w:noProof/>
                 <w:webHidden/>
               </w:rPr>
-              <w:t>4</w:t>
+              <w:t>5</w:t>
             </w:r>
             <w:r>
               <w:rPr>
@@ -1068,7 +1068,7 @@
               <w:lang w:val="en-US"/>
             </w:rPr>
           </w:pPr>
-          <w:hyperlink w:anchor="_Toc163322428" w:history="1">
+          <w:hyperlink w:anchor="_Toc163332516" w:history="1">
             <w:r>
               <w:rPr>
                 <w:rStyle w:val="Hyperlink"/>
@@ -1113,7 +1113,7 @@
                 <w:noProof/>
                 <w:webHidden/>
               </w:rPr>
-              <w:instrText xml:space="preserve"> PAGEREF _Toc163322428 \h </w:instrText>
+              <w:instrText xml:space="preserve"> PAGEREF _Toc163332516 \h </w:instrText>
             </w:r>
             <w:r>
               <w:rPr>
@@ -1133,7 +1133,7 @@
                 <w:noProof/>
                 <w:webHidden/>
               </w:rPr>
-              <w:t>4</w:t>
+              <w:t>5</w:t>
             </w:r>
             <w:r>
               <w:rPr>
@@ -1158,7 +1158,7 @@
               <w:lang w:val="en-US"/>
             </w:rPr>
           </w:pPr>
-          <w:hyperlink w:anchor="_Toc163322429" w:history="1">
+          <w:hyperlink w:anchor="_Toc163332517" w:history="1">
             <w:r>
               <w:rPr>
                 <w:rStyle w:val="Hyperlink"/>
@@ -1201,7 +1201,7 @@
                 <w:noProof/>
                 <w:webHidden/>
               </w:rPr>
-              <w:instrText xml:space="preserve"> PAGEREF _Toc163322429 \h </w:instrText>
+              <w:instrText xml:space="preserve"> PAGEREF _Toc163332517 \h </w:instrText>
             </w:r>
             <w:r>
               <w:rPr>
@@ -1221,7 +1221,7 @@
                 <w:noProof/>
                 <w:webHidden/>
               </w:rPr>
-              <w:t>5</w:t>
+              <w:t>6</w:t>
             </w:r>
             <w:r>
               <w:rPr>
@@ -1246,7 +1246,7 @@
               <w:lang w:val="en-US"/>
             </w:rPr>
           </w:pPr>
-          <w:hyperlink w:anchor="_Toc163322430" w:history="1">
+          <w:hyperlink w:anchor="_Toc163332518" w:history="1">
             <w:r>
               <w:rPr>
                 <w:rStyle w:val="Hyperlink"/>
@@ -1291,7 +1291,7 @@
                 <w:noProof/>
                 <w:webHidden/>
               </w:rPr>
-              <w:instrText xml:space="preserve"> PAGEREF _Toc163322430 \h </w:instrText>
+              <w:instrText xml:space="preserve"> PAGEREF _Toc163332518 \h </w:instrText>
             </w:r>
             <w:r>
               <w:rPr>
@@ -1311,7 +1311,7 @@
                 <w:noProof/>
                 <w:webHidden/>
               </w:rPr>
-              <w:t>5</w:t>
+              <w:t>6</w:t>
             </w:r>
             <w:r>
               <w:rPr>
@@ -1336,7 +1336,7 @@
               <w:lang w:val="en-US"/>
             </w:rPr>
           </w:pPr>
-          <w:hyperlink w:anchor="_Toc163322431" w:history="1">
+          <w:hyperlink w:anchor="_Toc163332519" w:history="1">
             <w:r>
               <w:rPr>
                 <w:rStyle w:val="Hyperlink"/>
@@ -1381,7 +1381,7 @@
                 <w:noProof/>
                 <w:webHidden/>
               </w:rPr>
-              <w:instrText xml:space="preserve"> PAGEREF _Toc163322431 \h </w:instrText>
+              <w:instrText xml:space="preserve"> PAGEREF _Toc163332519 \h </w:instrText>
             </w:r>
             <w:r>
               <w:rPr>
@@ -1401,7 +1401,7 @@
                 <w:noProof/>
                 <w:webHidden/>
               </w:rPr>
-              <w:t>5</w:t>
+              <w:t>6</w:t>
             </w:r>
             <w:r>
               <w:rPr>
@@ -1426,7 +1426,7 @@
               <w:lang w:val="en-US"/>
             </w:rPr>
           </w:pPr>
-          <w:hyperlink w:anchor="_Toc163322432" w:history="1">
+          <w:hyperlink w:anchor="_Toc163332520" w:history="1">
             <w:r>
               <w:rPr>
                 <w:rStyle w:val="Hyperlink"/>
@@ -1471,7 +1471,7 @@
                 <w:noProof/>
                 <w:webHidden/>
               </w:rPr>
-              <w:instrText xml:space="preserve"> PAGEREF _Toc163322432 \h </w:instrText>
+              <w:instrText xml:space="preserve"> PAGEREF _Toc163332520 \h </w:instrText>
             </w:r>
             <w:r>
               <w:rPr>
@@ -1491,7 +1491,7 @@
                 <w:noProof/>
                 <w:webHidden/>
               </w:rPr>
-              <w:t>5</w:t>
+              <w:t>6</w:t>
             </w:r>
             <w:r>
               <w:rPr>
@@ -1516,7 +1516,7 @@
               <w:lang w:val="en-US"/>
             </w:rPr>
           </w:pPr>
-          <w:hyperlink w:anchor="_Toc163322433" w:history="1">
+          <w:hyperlink w:anchor="_Toc163332521" w:history="1">
             <w:r>
               <w:rPr>
                 <w:rStyle w:val="Hyperlink"/>
@@ -1561,7 +1561,7 @@
                 <w:noProof/>
                 <w:webHidden/>
               </w:rPr>
-              <w:instrText xml:space="preserve"> PAGEREF _Toc163322433 \h </w:instrText>
+              <w:instrText xml:space="preserve"> PAGEREF _Toc163332521 \h </w:instrText>
             </w:r>
             <w:r>
               <w:rPr>
@@ -1581,7 +1581,7 @@
                 <w:noProof/>
                 <w:webHidden/>
               </w:rPr>
-              <w:t>6</w:t>
+              <w:t>7</w:t>
             </w:r>
             <w:r>
               <w:rPr>
@@ -1606,7 +1606,7 @@
               <w:lang w:val="en-US"/>
             </w:rPr>
           </w:pPr>
-          <w:hyperlink w:anchor="_Toc163322434" w:history="1">
+          <w:hyperlink w:anchor="_Toc163332522" w:history="1">
             <w:r>
               <w:rPr>
                 <w:rStyle w:val="Hyperlink"/>
@@ -1630,6 +1630,96 @@
                 <w:noProof/>
                 <w:lang w:val="en-US"/>
               </w:rPr>
+              <w:t>Mapping</w:t>
+            </w:r>
+            <w:r>
+              <w:rPr>
+                <w:noProof/>
+                <w:webHidden/>
+              </w:rPr>
+              <w:tab/>
+            </w:r>
+            <w:r>
+              <w:rPr>
+                <w:noProof/>
+                <w:webHidden/>
+              </w:rPr>
+              <w:fldChar w:fldCharType="begin"/>
+            </w:r>
+            <w:r>
+              <w:rPr>
+                <w:noProof/>
+                <w:webHidden/>
+              </w:rPr>
+              <w:instrText xml:space="preserve"> PAGEREF _Toc163332522 \h </w:instrText>
+            </w:r>
+            <w:r>
+              <w:rPr>
+                <w:noProof/>
+                <w:webHidden/>
+              </w:rPr>
+            </w:r>
+            <w:r>
+              <w:rPr>
+                <w:noProof/>
+                <w:webHidden/>
+              </w:rPr>
+              <w:fldChar w:fldCharType="separate"/>
+            </w:r>
+            <w:r>
+              <w:rPr>
+                <w:noProof/>
+                <w:webHidden/>
+              </w:rPr>
+              <w:t>8</w:t>
+            </w:r>
+            <w:r>
+              <w:rPr>
+                <w:noProof/>
+                <w:webHidden/>
+              </w:rPr>
+              <w:fldChar w:fldCharType="end"/>
+            </w:r>
+          </w:hyperlink>
+        </w:p>
+        <w:p>
+          <w:pPr>
+            <w:pStyle w:val="TOC2"/>
+            <w:tabs>
+              <w:tab w:val="left" w:pos="880"/>
+              <w:tab w:val="right" w:leader="dot" w:pos="9898"/>
+            </w:tabs>
+            <w:rPr>
+              <w:rFonts w:asciiTheme="minorHAnsi" w:eastAsiaTheme="minorEastAsia" w:hAnsiTheme="minorHAnsi" w:cstheme="minorBidi"/>
+              <w:noProof/>
+              <w:sz w:val="22"/>
+              <w:lang w:val="en-US"/>
+            </w:rPr>
+          </w:pPr>
+          <w:hyperlink w:anchor="_Toc163332523" w:history="1">
+            <w:r>
+              <w:rPr>
+                <w:rStyle w:val="Hyperlink"/>
+                <w:noProof/>
+                <w:lang w:val="en-US"/>
+              </w:rPr>
+              <w:t>III.</w:t>
+            </w:r>
+            <w:r>
+              <w:rPr>
+                <w:rFonts w:asciiTheme="minorHAnsi" w:eastAsiaTheme="minorEastAsia" w:hAnsiTheme="minorHAnsi" w:cstheme="minorBidi"/>
+                <w:noProof/>
+                <w:sz w:val="22"/>
+                <w:lang w:val="en-US"/>
+              </w:rPr>
+              <w:tab/>
+            </w:r>
+            <w:r>
+              <w:rPr>
+                <w:rStyle w:val="Hyperlink"/>
+                <w:noProof/>
+                <w:lang w:val="en-US"/>
+              </w:rPr>
               <w:t>Graphical demonstration</w:t>
             </w:r>
             <w:r>
@@ -1651,7 +1741,7 @@
                 <w:noProof/>
                 <w:webHidden/>
               </w:rPr>
-              <w:instrText xml:space="preserve"> PAGEREF _Toc163322434 \h </w:instrText>
+              <w:instrText xml:space="preserve"> PAGEREF _Toc163332523 \h </w:instrText>
             </w:r>
             <w:r>
               <w:rPr>
@@ -1671,7 +1761,7 @@
                 <w:noProof/>
                 <w:webHidden/>
               </w:rPr>
-              <w:t>7</w:t>
+              <w:t>8</w:t>
             </w:r>
             <w:r>
               <w:rPr>
@@ -1696,7 +1786,7 @@
               <w:lang w:val="en-US"/>
             </w:rPr>
           </w:pPr>
-          <w:hyperlink w:anchor="_Toc163322435" w:history="1">
+          <w:hyperlink w:anchor="_Toc163332524" w:history="1">
             <w:r>
               <w:rPr>
                 <w:rStyle w:val="Hyperlink"/>
@@ -1741,7 +1831,7 @@
                 <w:noProof/>
                 <w:webHidden/>
               </w:rPr>
-              <w:instrText xml:space="preserve"> PAGEREF _Toc163322435 \h </w:instrText>
+              <w:instrText xml:space="preserve"> PAGEREF _Toc163332524 \h </w:instrText>
             </w:r>
             <w:r>
               <w:rPr>
@@ -1761,7 +1851,7 @@
                 <w:noProof/>
                 <w:webHidden/>
               </w:rPr>
-              <w:t>7</w:t>
+              <w:t>8</w:t>
             </w:r>
             <w:r>
               <w:rPr>
@@ -1786,7 +1876,7 @@
               <w:lang w:val="en-US"/>
             </w:rPr>
           </w:pPr>
-          <w:hyperlink w:anchor="_Toc163322436" w:history="1">
+          <w:hyperlink w:anchor="_Toc163332525" w:history="1">
             <w:r>
               <w:rPr>
                 <w:rStyle w:val="Hyperlink"/>
@@ -1831,7 +1921,7 @@
                 <w:noProof/>
                 <w:webHidden/>
               </w:rPr>
-              <w:instrText xml:space="preserve"> PAGEREF _Toc163322436 \h </w:instrText>
+              <w:instrText xml:space="preserve"> PAGEREF _Toc163332525 \h </w:instrText>
             </w:r>
             <w:r>
               <w:rPr>
@@ -1851,7 +1941,7 @@
                 <w:noProof/>
                 <w:webHidden/>
               </w:rPr>
-              <w:t>7</w:t>
+              <w:t>9</w:t>
             </w:r>
             <w:r>
               <w:rPr>
@@ -1876,7 +1966,7 @@
               <w:lang w:val="en-US"/>
             </w:rPr>
           </w:pPr>
-          <w:hyperlink w:anchor="_Toc163322437" w:history="1">
+          <w:hyperlink w:anchor="_Toc163332526" w:history="1">
             <w:r>
               <w:rPr>
                 <w:rStyle w:val="Hyperlink"/>
@@ -1921,7 +2011,7 @@
                 <w:noProof/>
                 <w:webHidden/>
               </w:rPr>
-              <w:instrText xml:space="preserve"> PAGEREF _Toc163322437 \h </w:instrText>
+              <w:instrText xml:space="preserve"> PAGEREF _Toc163332526 \h </w:instrText>
             </w:r>
             <w:r>
               <w:rPr>
@@ -1941,7 +2031,7 @@
                 <w:noProof/>
                 <w:webHidden/>
               </w:rPr>
-              <w:t>7</w:t>
+              <w:t>9</w:t>
             </w:r>
             <w:r>
               <w:rPr>
@@ -1966,7 +2056,7 @@
               <w:lang w:val="en-US"/>
             </w:rPr>
           </w:pPr>
-          <w:hyperlink w:anchor="_Toc163322438" w:history="1">
+          <w:hyperlink w:anchor="_Toc163332527" w:history="1">
             <w:r>
               <w:rPr>
                 <w:rStyle w:val="Hyperlink"/>
@@ -2009,7 +2099,7 @@
                 <w:noProof/>
                 <w:webHidden/>
               </w:rPr>
-              <w:instrText xml:space="preserve"> PAGEREF _Toc163322438 \h </w:instrText>
+              <w:instrText xml:space="preserve"> PAGEREF _Toc163332527 \h </w:instrText>
             </w:r>
             <w:r>
               <w:rPr>
@@ -2029,7 +2119,7 @@
                 <w:noProof/>
                 <w:webHidden/>
               </w:rPr>
-              <w:t>8</w:t>
+              <w:t>9</w:t>
             </w:r>
             <w:r>
               <w:rPr>
@@ -2054,7 +2144,7 @@
               <w:lang w:val="en-US"/>
             </w:rPr>
           </w:pPr>
-          <w:hyperlink w:anchor="_Toc163322439" w:history="1">
+          <w:hyperlink w:anchor="_Toc163332528" w:history="1">
             <w:r>
               <w:rPr>
                 <w:rStyle w:val="Hyperlink"/>
@@ -2099,7 +2189,7 @@
                 <w:noProof/>
                 <w:webHidden/>
               </w:rPr>
-              <w:instrText xml:space="preserve"> PAGEREF _Toc163322439 \h </w:instrText>
+              <w:instrText xml:space="preserve"> PAGEREF _Toc163332528 \h </w:instrText>
             </w:r>
             <w:r>
               <w:rPr>
@@ -2119,7 +2209,7 @@
                 <w:noProof/>
                 <w:webHidden/>
               </w:rPr>
-              <w:t>8</w:t>
+              <w:t>9</w:t>
             </w:r>
             <w:r>
               <w:rPr>
@@ -2144,7 +2234,7 @@
               <w:lang w:val="en-US"/>
             </w:rPr>
           </w:pPr>
-          <w:hyperlink w:anchor="_Toc163322440" w:history="1">
+          <w:hyperlink w:anchor="_Toc163332529" w:history="1">
             <w:r>
               <w:rPr>
                 <w:rStyle w:val="Hyperlink"/>
@@ -2189,7 +2279,7 @@
                 <w:noProof/>
                 <w:webHidden/>
               </w:rPr>
-              <w:instrText xml:space="preserve"> PAGEREF _Toc163322440 \h </w:instrText>
+              <w:instrText xml:space="preserve"> PAGEREF _Toc163332529 \h </w:instrText>
             </w:r>
             <w:r>
               <w:rPr>
@@ -2209,7 +2299,7 @@
                 <w:noProof/>
                 <w:webHidden/>
               </w:rPr>
-              <w:t>8</w:t>
+              <w:t>9</w:t>
             </w:r>
             <w:r>
               <w:rPr>
@@ -2234,7 +2324,7 @@
               <w:lang w:val="en-US"/>
             </w:rPr>
           </w:pPr>
-          <w:hyperlink w:anchor="_Toc163322441" w:history="1">
+          <w:hyperlink w:anchor="_Toc163332530" w:history="1">
             <w:r>
               <w:rPr>
                 <w:rStyle w:val="Hyperlink"/>
@@ -2277,7 +2367,7 @@
                 <w:noProof/>
                 <w:webHidden/>
               </w:rPr>
-              <w:instrText xml:space="preserve"> PAGEREF _Toc163322441 \h </w:instrText>
+              <w:instrText xml:space="preserve"> PAGEREF _Toc163332530 \h </w:instrText>
             </w:r>
             <w:r>
               <w:rPr>
@@ -2297,7 +2387,7 @@
                 <w:noProof/>
                 <w:webHidden/>
               </w:rPr>
-              <w:t>8</w:t>
+              <w:t>10</w:t>
             </w:r>
             <w:r>
               <w:rPr>
@@ -2322,7 +2412,7 @@
               <w:lang w:val="en-US"/>
             </w:rPr>
           </w:pPr>
-          <w:hyperlink w:anchor="_Toc163322442" w:history="1">
+          <w:hyperlink w:anchor="_Toc163332531" w:history="1">
             <w:r>
               <w:rPr>
                 <w:rStyle w:val="Hyperlink"/>
@@ -2366,7 +2456,7 @@
                 <w:noProof/>
                 <w:webHidden/>
               </w:rPr>
-              <w:instrText xml:space="preserve"> PAGEREF _Toc163322442 \h </w:instrText>
+              <w:instrText xml:space="preserve"> PAGEREF _Toc163332531 \h </w:instrText>
             </w:r>
             <w:r>
               <w:rPr>
@@ -2386,7 +2476,7 @@
                 <w:noProof/>
                 <w:webHidden/>
               </w:rPr>
-              <w:t>8</w:t>
+              <w:t>10</w:t>
             </w:r>
             <w:r>
               <w:rPr>
@@ -2411,7 +2501,7 @@
               <w:lang w:val="en-US"/>
             </w:rPr>
           </w:pPr>
-          <w:hyperlink w:anchor="_Toc163322443" w:history="1">
+          <w:hyperlink w:anchor="_Toc163332532" w:history="1">
             <w:r>
               <w:rPr>
                 <w:rStyle w:val="Hyperlink"/>
@@ -2456,7 +2546,7 @@
                 <w:noProof/>
                 <w:webHidden/>
               </w:rPr>
-              <w:instrText xml:space="preserve"> PAGEREF _Toc163322443 \h </w:instrText>
+              <w:instrText xml:space="preserve"> PAGEREF _Toc163332532 \h </w:instrText>
             </w:r>
             <w:r>
               <w:rPr>
@@ -2476,7 +2566,7 @@
                 <w:noProof/>
                 <w:webHidden/>
               </w:rPr>
-              <w:t>8</w:t>
+              <w:t>10</w:t>
             </w:r>
             <w:r>
               <w:rPr>
@@ -2501,7 +2591,7 @@
               <w:lang w:val="en-US"/>
             </w:rPr>
           </w:pPr>
-          <w:hyperlink w:anchor="_Toc163322444" w:history="1">
+          <w:hyperlink w:anchor="_Toc163332533" w:history="1">
             <w:r>
               <w:rPr>
                 <w:rStyle w:val="Hyperlink"/>
@@ -2546,7 +2636,7 @@
                 <w:noProof/>
                 <w:webHidden/>
               </w:rPr>
-              <w:instrText xml:space="preserve"> PAGEREF _Toc163322444 \h </w:instrText>
+              <w:instrText xml:space="preserve"> PAGEREF _Toc163332533 \h </w:instrText>
             </w:r>
             <w:r>
               <w:rPr>
@@ -2566,7 +2656,7 @@
                 <w:noProof/>
                 <w:webHidden/>
               </w:rPr>
-              <w:t>9</w:t>
+              <w:t>10</w:t>
             </w:r>
             <w:r>
               <w:rPr>
@@ -2591,7 +2681,7 @@
               <w:lang w:val="en-US"/>
             </w:rPr>
           </w:pPr>
-          <w:hyperlink w:anchor="_Toc163322445" w:history="1">
+          <w:hyperlink w:anchor="_Toc163332534" w:history="1">
             <w:r>
               <w:rPr>
                 <w:rStyle w:val="Hyperlink"/>
@@ -2636,7 +2726,7 @@
                 <w:noProof/>
                 <w:webHidden/>
               </w:rPr>
-              <w:instrText xml:space="preserve"> PAGEREF _Toc163322445 \h </w:instrText>
+              <w:instrText xml:space="preserve"> PAGEREF _Toc163332534 \h </w:instrText>
             </w:r>
             <w:r>
               <w:rPr>
@@ -2656,7 +2746,7 @@
                 <w:noProof/>
                 <w:webHidden/>
               </w:rPr>
-              <w:t>9</w:t>
+              <w:t>11</w:t>
             </w:r>
             <w:r>
               <w:rPr>
@@ -2681,7 +2771,7 @@
               <w:lang w:val="en-US"/>
             </w:rPr>
           </w:pPr>
-          <w:hyperlink w:anchor="_Toc163322446" w:history="1">
+          <w:hyperlink w:anchor="_Toc163332535" w:history="1">
             <w:r>
               <w:rPr>
                 <w:rStyle w:val="Hyperlink"/>
@@ -2726,7 +2816,7 @@
                 <w:noProof/>
                 <w:webHidden/>
               </w:rPr>
-              <w:instrText xml:space="preserve"> PAGEREF _Toc163322446 \h </w:instrText>
+              <w:instrText xml:space="preserve"> PAGEREF _Toc163332535 \h </w:instrText>
             </w:r>
             <w:r>
               <w:rPr>
@@ -2746,7 +2836,7 @@
                 <w:noProof/>
                 <w:webHidden/>
               </w:rPr>
-              <w:t>10</w:t>
+              <w:t>11</w:t>
             </w:r>
             <w:r>
               <w:rPr>
@@ -2771,7 +2861,7 @@
               <w:lang w:val="en-US"/>
             </w:rPr>
           </w:pPr>
-          <w:hyperlink w:anchor="_Toc163322447" w:history="1">
+          <w:hyperlink w:anchor="_Toc163332536" w:history="1">
             <w:r>
               <w:rPr>
                 <w:rStyle w:val="Hyperlink"/>
@@ -2816,7 +2906,7 @@
                 <w:noProof/>
                 <w:webHidden/>
               </w:rPr>
-              <w:instrText xml:space="preserve"> PAGEREF _Toc163322447 \h </w:instrText>
+              <w:instrText xml:space="preserve"> PAGEREF _Toc163332536 \h </w:instrText>
             </w:r>
             <w:r>
               <w:rPr>
@@ -2836,7 +2926,7 @@
                 <w:noProof/>
                 <w:webHidden/>
               </w:rPr>
-              <w:t>11</w:t>
+              <w:t>12</w:t>
             </w:r>
             <w:r>
               <w:rPr>
@@ -2861,7 +2951,7 @@
               <w:lang w:val="en-US"/>
             </w:rPr>
           </w:pPr>
-          <w:hyperlink w:anchor="_Toc163322448" w:history="1">
+          <w:hyperlink w:anchor="_Toc163332537" w:history="1">
             <w:r>
               <w:rPr>
                 <w:rStyle w:val="Hyperlink"/>
@@ -2906,7 +2996,7 @@
                 <w:noProof/>
                 <w:webHidden/>
               </w:rPr>
-              <w:instrText xml:space="preserve"> PAGEREF _Toc163322448 \h </w:instrText>
+              <w:instrText xml:space="preserve"> PAGEREF _Toc163332537 \h </w:instrText>
             </w:r>
             <w:r>
               <w:rPr>
@@ -2926,7 +3016,7 @@
                 <w:noProof/>
                 <w:webHidden/>
               </w:rPr>
-              <w:t>12</w:t>
+              <w:t>13</w:t>
             </w:r>
             <w:r>
               <w:rPr>
@@ -2951,7 +3041,7 @@
               <w:lang w:val="en-US"/>
             </w:rPr>
           </w:pPr>
-          <w:hyperlink w:anchor="_Toc163322449" w:history="1">
+          <w:hyperlink w:anchor="_Toc163332538" w:history="1">
             <w:r>
               <w:rPr>
                 <w:rStyle w:val="Hyperlink"/>
@@ -2996,7 +3086,7 @@
                 <w:noProof/>
                 <w:webHidden/>
               </w:rPr>
-              <w:instrText xml:space="preserve"> PAGEREF _Toc163322449 \h </w:instrText>
+              <w:instrText xml:space="preserve"> PAGEREF _Toc163332538 \h </w:instrText>
             </w:r>
             <w:r>
               <w:rPr>
@@ -3016,7 +3106,7 @@
                 <w:noProof/>
                 <w:webHidden/>
               </w:rPr>
-              <w:t>12</w:t>
+              <w:t>13</w:t>
             </w:r>
             <w:r>
               <w:rPr>
@@ -3041,7 +3131,7 @@
               <w:lang w:val="en-US"/>
             </w:rPr>
           </w:pPr>
-          <w:hyperlink w:anchor="_Toc163322450" w:history="1">
+          <w:hyperlink w:anchor="_Toc163332539" w:history="1">
             <w:r>
               <w:rPr>
                 <w:rStyle w:val="Hyperlink"/>
@@ -3086,7 +3176,7 @@
                 <w:noProof/>
                 <w:webHidden/>
               </w:rPr>
-              <w:instrText xml:space="preserve"> PAGEREF _Toc163322450 \h </w:instrText>
+              <w:instrText xml:space="preserve"> PAGEREF _Toc163332539 \h </w:instrText>
             </w:r>
             <w:r>
               <w:rPr>
@@ -3106,7 +3196,7 @@
                 <w:noProof/>
                 <w:webHidden/>
               </w:rPr>
-              <w:t>13</w:t>
+              <w:t>14</w:t>
             </w:r>
             <w:r>
               <w:rPr>
@@ -3131,7 +3221,7 @@
               <w:lang w:val="en-US"/>
             </w:rPr>
           </w:pPr>
-          <w:hyperlink w:anchor="_Toc163322451" w:history="1">
+          <w:hyperlink w:anchor="_Toc163332540" w:history="1">
             <w:r>
               <w:rPr>
                 <w:rStyle w:val="Hyperlink"/>
@@ -3176,7 +3266,7 @@
                 <w:noProof/>
                 <w:webHidden/>
               </w:rPr>
-              <w:instrText xml:space="preserve"> PAGEREF _Toc163322451 \h </w:instrText>
+              <w:instrText xml:space="preserve"> PAGEREF _Toc163332540 \h </w:instrText>
             </w:r>
             <w:r>
               <w:rPr>
@@ -3196,7 +3286,7 @@
                 <w:noProof/>
                 <w:webHidden/>
               </w:rPr>
-              <w:t>13</w:t>
+              <w:t>14</w:t>
             </w:r>
             <w:r>
               <w:rPr>
@@ -3221,7 +3311,7 @@
               <w:lang w:val="en-US"/>
             </w:rPr>
           </w:pPr>
-          <w:hyperlink w:anchor="_Toc163322452" w:history="1">
+          <w:hyperlink w:anchor="_Toc163332541" w:history="1">
             <w:r>
               <w:rPr>
                 <w:rStyle w:val="Hyperlink"/>
@@ -3266,7 +3356,7 @@
                 <w:noProof/>
                 <w:webHidden/>
               </w:rPr>
-              <w:instrText xml:space="preserve"> PAGEREF _Toc163322452 \h </w:instrText>
+              <w:instrText xml:space="preserve"> PAGEREF _Toc163332541 \h </w:instrText>
             </w:r>
             <w:r>
               <w:rPr>
@@ -3286,7 +3376,7 @@
                 <w:noProof/>
                 <w:webHidden/>
               </w:rPr>
-              <w:t>14</w:t>
+              <w:t>15</w:t>
             </w:r>
             <w:r>
               <w:rPr>
@@ -3311,7 +3401,7 @@
               <w:lang w:val="en-US"/>
             </w:rPr>
           </w:pPr>
-          <w:hyperlink w:anchor="_Toc163322453" w:history="1">
+          <w:hyperlink w:anchor="_Toc163332542" w:history="1">
             <w:r>
               <w:rPr>
                 <w:rStyle w:val="Hyperlink"/>
@@ -3356,7 +3446,7 @@
                 <w:noProof/>
                 <w:webHidden/>
               </w:rPr>
-              <w:instrText xml:space="preserve"> PAGEREF _Toc163322453 \h </w:instrText>
+              <w:instrText xml:space="preserve"> PAGEREF _Toc163332542 \h </w:instrText>
             </w:r>
             <w:r>
               <w:rPr>
@@ -3376,7 +3466,7 @@
                 <w:noProof/>
                 <w:webHidden/>
               </w:rPr>
-              <w:t>15</w:t>
+              <w:t>16</w:t>
             </w:r>
             <w:r>
               <w:rPr>
@@ -3401,7 +3491,7 @@
               <w:lang w:val="en-US"/>
             </w:rPr>
           </w:pPr>
-          <w:hyperlink w:anchor="_Toc163322454" w:history="1">
+          <w:hyperlink w:anchor="_Toc163332543" w:history="1">
             <w:r>
               <w:rPr>
                 <w:rStyle w:val="Hyperlink"/>
@@ -3446,7 +3536,7 @@
                 <w:noProof/>
                 <w:webHidden/>
               </w:rPr>
-              <w:instrText xml:space="preserve"> PAGEREF _Toc163322454 \h </w:instrText>
+              <w:instrText xml:space="preserve"> PAGEREF _Toc163332543 \h </w:instrText>
             </w:r>
             <w:r>
               <w:rPr>
@@ -3466,7 +3556,97 @@
                 <w:noProof/>
                 <w:webHidden/>
               </w:rPr>
-              <w:t>16</w:t>
+              <w:t>17</w:t>
+            </w:r>
+            <w:r>
+              <w:rPr>
+                <w:noProof/>
+                <w:webHidden/>
+              </w:rPr>
+              <w:fldChar w:fldCharType="end"/>
+            </w:r>
+          </w:hyperlink>
+        </w:p>
+        <w:p>
+          <w:pPr>
+            <w:pStyle w:val="TOC2"/>
+            <w:tabs>
+              <w:tab w:val="left" w:pos="880"/>
+              <w:tab w:val="right" w:leader="dot" w:pos="9898"/>
+            </w:tabs>
+            <w:rPr>
+              <w:rFonts w:asciiTheme="minorHAnsi" w:eastAsiaTheme="minorEastAsia" w:hAnsiTheme="minorHAnsi" w:cstheme="minorBidi"/>
+              <w:noProof/>
+              <w:sz w:val="22"/>
+              <w:lang w:val="en-US"/>
+            </w:rPr>
+          </w:pPr>
+          <w:hyperlink w:anchor="_Toc163332544" w:history="1">
+            <w:r>
+              <w:rPr>
+                <w:rStyle w:val="Hyperlink"/>
+                <w:noProof/>
+                <w:lang w:val="en-US"/>
+              </w:rPr>
+              <w:t>IV.</w:t>
+            </w:r>
+            <w:r>
+              <w:rPr>
+                <w:rFonts w:asciiTheme="minorHAnsi" w:eastAsiaTheme="minorEastAsia" w:hAnsiTheme="minorHAnsi" w:cstheme="minorBidi"/>
+                <w:noProof/>
+                <w:sz w:val="22"/>
+                <w:lang w:val="en-US"/>
+              </w:rPr>
+              <w:tab/>
+            </w:r>
+            <w:r>
+              <w:rPr>
+                <w:rStyle w:val="Hyperlink"/>
+                <w:noProof/>
+                <w:lang w:val="en-US"/>
+              </w:rPr>
+              <w:t>Comments</w:t>
+            </w:r>
+            <w:r>
+              <w:rPr>
+                <w:noProof/>
+                <w:webHidden/>
+              </w:rPr>
+              <w:tab/>
+            </w:r>
+            <w:r>
+              <w:rPr>
+                <w:noProof/>
+                <w:webHidden/>
+              </w:rPr>
+              <w:fldChar w:fldCharType="begin"/>
+            </w:r>
+            <w:r>
+              <w:rPr>
+                <w:noProof/>
+                <w:webHidden/>
+              </w:rPr>
+              <w:instrText xml:space="preserve"> PAGEREF _Toc163332544 \h </w:instrText>
+            </w:r>
+            <w:r>
+              <w:rPr>
+                <w:noProof/>
+                <w:webHidden/>
+              </w:rPr>
+            </w:r>
+            <w:r>
+              <w:rPr>
+                <w:noProof/>
+                <w:webHidden/>
+              </w:rPr>
+              <w:fldChar w:fldCharType="separate"/>
+            </w:r>
+            <w:r>
+              <w:rPr>
+                <w:noProof/>
+                <w:webHidden/>
+              </w:rPr>
+              <w:t>18</w:t>
             </w:r>
             <w:r>
               <w:rPr>
@@ -3491,7 +3671,7 @@
               <w:lang w:val="en-US"/>
             </w:rPr>
           </w:pPr>
-          <w:hyperlink w:anchor="_Toc163322455" w:history="1">
+          <w:hyperlink w:anchor="_Toc163332545" w:history="1">
             <w:r>
               <w:rPr>
                 <w:rStyle w:val="Hyperlink"/>
@@ -3534,7 +3714,7 @@
                 <w:noProof/>
                 <w:webHidden/>
               </w:rPr>
-              <w:instrText xml:space="preserve"> PAGEREF _Toc163322455 \h </w:instrText>
+              <w:instrText xml:space="preserve"> PAGEREF _Toc163332545 \h </w:instrText>
             </w:r>
             <w:r>
               <w:rPr>
@@ -3554,7 +3734,7 @@
                 <w:noProof/>
                 <w:webHidden/>
               </w:rPr>
-              <w:t>17</w:t>
+              <w:t>18</w:t>
             </w:r>
             <w:r>
               <w:rPr>
@@ -3589,6 +3769,7 @@
         <w:rPr>
           <w:sz w:val="20"/>
         </w:rPr>
+        <w:lastRenderedPageBreak/>
         <w:br w:type="page"/>
       </w:r>
     </w:p>
@@ -3607,7 +3788,7 @@
           <w:lang w:val="vi"/>
         </w:rPr>
       </w:pPr>
-      <w:bookmarkStart w:id="0" w:name="_Toc163322424"/>
+      <w:bookmarkStart w:id="0" w:name="_Toc163332512"/>
       <w:r>
         <w:t>INTRODUCTION</w:t>
       </w:r>
@@ -3623,7 +3804,15 @@
         <w:rPr>
           <w:lang w:val="en-US"/>
         </w:rPr>
-        <w:t>This project was initialized as part of the course CSC14003 – Introduction to Artificial Intelligence. Its purpose is to help the students learn the basics of creating and implementing artificially intelligent agents through the simple chil</w:t>
+        <w:t>This project was initialized as part of the cours</w:t>
+      </w:r>
+      <w:bookmarkStart w:id="1" w:name="_GoBack"/>
+      <w:bookmarkEnd w:id="1"/>
+      <w:r>
+        <w:rPr>
+          <w:lang w:val="en-US"/>
+        </w:rPr>
+        <w:t>e CSC14003 – Introduction to Artificial Intelligence. Its purpose is to help the students learn the basics of creating and implementing artificially intelligent agents through the simple chil</w:t>
       </w:r>
       <w:r>
         <w:rPr>
@@ -3688,12 +3877,12 @@
       <w:pPr>
         <w:pStyle w:val="Heading1"/>
       </w:pPr>
-      <w:bookmarkStart w:id="1" w:name="_Toc163322425"/>
+      <w:bookmarkStart w:id="2" w:name="_Toc163332513"/>
       <w:r>
         <w:lastRenderedPageBreak/>
         <w:t>WORKING ENVIRONMENT</w:t>
       </w:r>
-      <w:bookmarkEnd w:id="1"/>
+      <w:bookmarkEnd w:id="2"/>
     </w:p>
     <w:p>
       <w:pPr>
@@ -3702,14 +3891,14 @@
           <w:lang w:val="en-US"/>
         </w:rPr>
       </w:pPr>
-      <w:bookmarkStart w:id="2" w:name="_Toc163322426"/>
+      <w:bookmarkStart w:id="3" w:name="_Toc163332514"/>
       <w:r>
         <w:rPr>
           <w:lang w:val="en-US"/>
         </w:rPr>
         <w:t>Programing language</w:t>
       </w:r>
-      <w:bookmarkEnd w:id="2"/>
+      <w:bookmarkEnd w:id="3"/>
     </w:p>
     <w:p>
       <w:pPr>
@@ -3740,14 +3929,14 @@
           <w:lang w:val="en-US"/>
         </w:rPr>
       </w:pPr>
-      <w:bookmarkStart w:id="3" w:name="_Toc163322427"/>
+      <w:bookmarkStart w:id="4" w:name="_Toc163332515"/>
       <w:r>
         <w:rPr>
           <w:lang w:val="en-US"/>
         </w:rPr>
         <w:t>Code editor</w:t>
       </w:r>
-      <w:bookmarkEnd w:id="3"/>
+      <w:bookmarkEnd w:id="4"/>
     </w:p>
     <w:p>
       <w:pPr>
@@ -3778,14 +3967,14 @@
           <w:lang w:val="en-US"/>
         </w:rPr>
       </w:pPr>
-      <w:bookmarkStart w:id="4" w:name="_Toc163322428"/>
+      <w:bookmarkStart w:id="5" w:name="_Toc163332516"/>
       <w:r>
         <w:rPr>
           <w:lang w:val="en-US"/>
         </w:rPr>
         <w:t>Code management</w:t>
       </w:r>
-      <w:bookmarkEnd w:id="4"/>
+      <w:bookmarkEnd w:id="5"/>
     </w:p>
     <w:p>
       <w:pPr>
@@ -3818,7 +4007,7 @@
       <w:pPr>
         <w:pStyle w:val="Heading1"/>
       </w:pPr>
-      <w:bookmarkStart w:id="5" w:name="_Toc163322429"/>
+      <w:bookmarkStart w:id="6" w:name="_Toc163332517"/>
       <w:r>
         <w:lastRenderedPageBreak/>
         <w:t xml:space="preserve">GENERAL </w:t>
@@ -3832,7 +4021,7 @@
       <w:r>
         <w:t>NALYSIS</w:t>
       </w:r>
-      <w:bookmarkEnd w:id="5"/>
+      <w:bookmarkEnd w:id="6"/>
     </w:p>
     <w:p>
       <w:pPr>
@@ -3845,14 +4034,14 @@
           <w:lang w:val="en-US"/>
         </w:rPr>
       </w:pPr>
-      <w:bookmarkStart w:id="6" w:name="_Toc163322430"/>
+      <w:bookmarkStart w:id="7" w:name="_Toc163332518"/>
       <w:r>
         <w:rPr>
           <w:lang w:val="en-US"/>
         </w:rPr>
         <w:t>Seeker Agent</w:t>
       </w:r>
-      <w:bookmarkEnd w:id="6"/>
+      <w:bookmarkEnd w:id="7"/>
     </w:p>
     <w:p>
       <w:pPr>
@@ -3861,14 +4050,14 @@
           <w:lang w:val="en-US"/>
         </w:rPr>
       </w:pPr>
-      <w:bookmarkStart w:id="7" w:name="_Toc163322431"/>
+      <w:bookmarkStart w:id="8" w:name="_Toc163332519"/>
       <w:r>
         <w:rPr>
           <w:lang w:val="en-US"/>
         </w:rPr>
         <w:t>Code representation</w:t>
       </w:r>
-      <w:bookmarkEnd w:id="7"/>
+      <w:bookmarkEnd w:id="8"/>
     </w:p>
     <w:p>
       <w:pPr>
@@ -4079,14 +4268,14 @@
           <w:lang w:val="en-US"/>
         </w:rPr>
       </w:pPr>
-      <w:bookmarkStart w:id="8" w:name="_Toc163322432"/>
+      <w:bookmarkStart w:id="9" w:name="_Toc163332520"/>
       <w:r>
         <w:rPr>
           <w:lang w:val="en-US"/>
         </w:rPr>
         <w:t>Seeker’s vision</w:t>
       </w:r>
-      <w:bookmarkEnd w:id="8"/>
+      <w:bookmarkEnd w:id="9"/>
     </w:p>
     <w:p>
       <w:pPr>
@@ -4265,8 +4454,6 @@
         </w:rPr>
         <w:t xml:space="preserve"> the tiles that become unobservable are simply combinations of the above conditions</w:t>
       </w:r>
-      <w:bookmarkStart w:id="9" w:name="_GoBack"/>
-      <w:bookmarkEnd w:id="9"/>
       <w:r>
         <w:rPr>
           <w:lang w:val="en-US"/>
@@ -4288,7 +4475,7 @@
           <w:lang w:val="en-US"/>
         </w:rPr>
       </w:pPr>
-      <w:bookmarkStart w:id="10" w:name="_Toc163322433"/>
+      <w:bookmarkStart w:id="10" w:name="_Toc163332521"/>
       <w:r>
         <w:rPr>
           <w:lang w:val="en-US"/>
@@ -4534,14 +4721,298 @@
           <w:lang w:val="en-US"/>
         </w:rPr>
       </w:pPr>
-      <w:bookmarkStart w:id="11" w:name="_Toc163322434"/>
+      <w:bookmarkStart w:id="11" w:name="_Toc163332522"/>
+      <w:r>
+        <w:rPr>
+          <w:lang w:val="en-US"/>
+        </w:rPr>
+        <w:t>Mapping</w:t>
+      </w:r>
+      <w:bookmarkEnd w:id="11"/>
+    </w:p>
+    <w:p>
+      <w:pPr>
+        <w:pStyle w:val="ListParagraph"/>
+        <w:numPr>
+          <w:ilvl w:val="0"/>
+          <w:numId w:val="27"/>
+        </w:numPr>
+        <w:rPr>
+          <w:lang w:val="en-US"/>
+        </w:rPr>
+      </w:pPr>
+      <w:r>
+        <w:rPr>
+          <w:lang w:val="en-US"/>
+        </w:rPr>
+        <w:t>The map in which the seeker and hider(s) will play in is represented by the Map class in the map.py file of each level.</w:t>
+      </w:r>
+    </w:p>
+    <w:p>
+      <w:pPr>
+        <w:pStyle w:val="ListParagraph"/>
+        <w:numPr>
+          <w:ilvl w:val="0"/>
+          <w:numId w:val="27"/>
+        </w:numPr>
+        <w:rPr>
+          <w:lang w:val="en-US"/>
+        </w:rPr>
+      </w:pPr>
+      <w:r>
+        <w:rPr>
+          <w:lang w:val="en-US"/>
+        </w:rPr>
+        <w:t>The only way to input a map is though text (.txt) files, which must be formatted as requested by educators:</w:t>
+      </w:r>
+    </w:p>
+    <w:p>
+      <w:pPr>
+        <w:pStyle w:val="ListParagraph"/>
+        <w:numPr>
+          <w:ilvl w:val="1"/>
+          <w:numId w:val="27"/>
+        </w:numPr>
+        <w:rPr>
+          <w:lang w:val="en-US"/>
+        </w:rPr>
+      </w:pPr>
+      <w:r>
+        <w:rPr>
+          <w:lang w:val="en-US"/>
+        </w:rPr>
+        <w:t xml:space="preserve">The first line contains two integers N </w:t>
+      </w:r>
+      <w:proofErr w:type="gramStart"/>
+      <w:r>
+        <w:rPr>
+          <w:lang w:val="en-US"/>
+        </w:rPr>
+        <w:t>x</w:t>
+      </w:r>
+      <w:proofErr w:type="gramEnd"/>
+      <w:r>
+        <w:rPr>
+          <w:lang w:val="en-US"/>
+        </w:rPr>
+        <w:t xml:space="preserve"> M, which is the size of</w:t>
+      </w:r>
+      <w:r>
+        <w:rPr>
+          <w:lang w:val="en-US"/>
+        </w:rPr>
+        <w:t xml:space="preserve"> the</w:t>
+      </w:r>
+      <w:r>
+        <w:rPr>
+          <w:lang w:val="en-US"/>
+        </w:rPr>
+        <w:t xml:space="preserve"> map. </w:t>
+      </w:r>
+    </w:p>
+    <w:p>
+      <w:pPr>
+        <w:pStyle w:val="ListParagraph"/>
+        <w:numPr>
+          <w:ilvl w:val="1"/>
+          <w:numId w:val="27"/>
+        </w:numPr>
+        <w:rPr>
+          <w:lang w:val="en-US"/>
+        </w:rPr>
+      </w:pPr>
+      <w:r>
+        <w:rPr>
+          <w:lang w:val="en-US"/>
+        </w:rPr>
+        <w:t xml:space="preserve">N next lines represent the N </w:t>
+      </w:r>
+      <w:proofErr w:type="gramStart"/>
+      <w:r>
+        <w:rPr>
+          <w:lang w:val="en-US"/>
+        </w:rPr>
+        <w:t>x</w:t>
+      </w:r>
+      <w:proofErr w:type="gramEnd"/>
+      <w:r>
+        <w:rPr>
+          <w:lang w:val="en-US"/>
+        </w:rPr>
+        <w:t xml:space="preserve"> M map matrix. Each line contains M integers. The number at row </w:t>
+      </w:r>
+      <w:proofErr w:type="spellStart"/>
+      <w:r>
+        <w:rPr>
+          <w:lang w:val="en-US"/>
+        </w:rPr>
+        <w:t>i</w:t>
+      </w:r>
+      <w:proofErr w:type="spellEnd"/>
+      <w:r>
+        <w:rPr>
+          <w:lang w:val="en-US"/>
+        </w:rPr>
+        <w:t>, column j determines whether wall, hiders or seeker is set. If there is wall at this position, we will have value 1. If there is hider, we will have value 2. If there is seeker, we will have 3. Otherwise (empty path), we will have 0.</w:t>
+      </w:r>
+    </w:p>
+    <w:p>
+      <w:pPr>
+        <w:pStyle w:val="ListParagraph"/>
+        <w:numPr>
+          <w:ilvl w:val="1"/>
+          <w:numId w:val="27"/>
+        </w:numPr>
+        <w:rPr>
+          <w:lang w:val="en-US"/>
+        </w:rPr>
+      </w:pPr>
+      <w:r>
+        <w:rPr>
+          <w:lang w:val="en-US"/>
+        </w:rPr>
+        <w:t>The last lines store 2 pair numbers indicate top left, bottom-right of each obstacle.</w:t>
+      </w:r>
+    </w:p>
+    <w:p>
+      <w:pPr>
+        <w:pStyle w:val="ListParagraph"/>
+        <w:numPr>
+          <w:ilvl w:val="0"/>
+          <w:numId w:val="27"/>
+        </w:numPr>
+        <w:rPr>
+          <w:lang w:val="en-US"/>
+        </w:rPr>
+      </w:pPr>
+      <w:r>
+        <w:rPr>
+          <w:lang w:val="en-US"/>
+        </w:rPr>
+        <w:t>Map class also offers multiple functions to assist with the operation of the program and</w:t>
+      </w:r>
+      <w:r>
+        <w:rPr>
+          <w:lang w:val="en-US"/>
+        </w:rPr>
+        <w:t xml:space="preserve"> debugging.</w:t>
+      </w:r>
+    </w:p>
+    <w:p>
+      <w:pPr>
+        <w:pStyle w:val="ListParagraph"/>
+        <w:numPr>
+          <w:ilvl w:val="0"/>
+          <w:numId w:val="21"/>
+        </w:numPr>
+        <w:rPr>
+          <w:lang w:val="en-US"/>
+        </w:rPr>
+      </w:pPr>
+      <w:r>
+        <w:rPr>
+          <w:lang w:val="en-US"/>
+        </w:rPr>
+        <w:t xml:space="preserve">Among them is </w:t>
+      </w:r>
+      <w:proofErr w:type="spellStart"/>
+      <w:r>
+        <w:rPr>
+          <w:i/>
+          <w:lang w:val="en-US"/>
+        </w:rPr>
+        <w:t>get_hider_</w:t>
+      </w:r>
+      <w:proofErr w:type="gramStart"/>
+      <w:r>
+        <w:rPr>
+          <w:i/>
+          <w:lang w:val="en-US"/>
+        </w:rPr>
+        <w:t>pos</w:t>
+      </w:r>
+      <w:proofErr w:type="spellEnd"/>
+      <w:r>
+        <w:rPr>
+          <w:i/>
+          <w:lang w:val="en-US"/>
+        </w:rPr>
+        <w:t>(</w:t>
+      </w:r>
+      <w:proofErr w:type="gramEnd"/>
+      <w:r>
+        <w:rPr>
+          <w:i/>
+          <w:lang w:val="en-US"/>
+        </w:rPr>
+        <w:t xml:space="preserve">) </w:t>
+      </w:r>
+      <w:r>
+        <w:rPr>
+          <w:lang w:val="en-US"/>
+        </w:rPr>
+        <w:t xml:space="preserve">function, which </w:t>
+      </w:r>
+      <w:r>
+        <w:rPr>
+          <w:lang w:val="en-US"/>
+        </w:rPr>
+        <w:t>help</w:t>
+      </w:r>
+      <w:r>
+        <w:rPr>
+          <w:lang w:val="en-US"/>
+        </w:rPr>
+        <w:t>s</w:t>
+      </w:r>
+      <w:r>
+        <w:rPr>
+          <w:lang w:val="en-US"/>
+        </w:rPr>
+        <w:t xml:space="preserve"> with indicating a capture</w:t>
+      </w:r>
+    </w:p>
+    <w:p>
+      <w:pPr>
+        <w:pStyle w:val="ListParagraph"/>
+        <w:numPr>
+          <w:ilvl w:val="1"/>
+          <w:numId w:val="21"/>
+        </w:numPr>
+        <w:rPr>
+          <w:lang w:val="en-US"/>
+        </w:rPr>
+      </w:pPr>
+      <w:r>
+        <w:rPr>
+          <w:lang w:val="en-US"/>
+        </w:rPr>
+        <w:t>This function returns the x, y coordinates of the hider in level 1, and a list of x, y coordinates in later levels.</w:t>
+      </w:r>
+    </w:p>
+    <w:p>
+      <w:pPr>
+        <w:ind w:left="360"/>
+        <w:rPr>
+          <w:lang w:val="en-US"/>
+        </w:rPr>
+      </w:pPr>
+    </w:p>
+    <w:p>
+      <w:pPr>
+        <w:pStyle w:val="Heading2"/>
+        <w:rPr>
+          <w:lang w:val="en-US"/>
+        </w:rPr>
+      </w:pPr>
+      <w:bookmarkStart w:id="12" w:name="_Toc163332523"/>
       <w:r>
         <w:rPr>
           <w:lang w:val="en-US"/>
         </w:rPr>
         <w:t>Graphical demonstration</w:t>
       </w:r>
-      <w:bookmarkEnd w:id="11"/>
+      <w:bookmarkEnd w:id="12"/>
     </w:p>
     <w:p>
       <w:pPr>
@@ -4601,14 +5072,14 @@
           <w:lang w:val="en-US"/>
         </w:rPr>
       </w:pPr>
-      <w:bookmarkStart w:id="12" w:name="_Toc163322435"/>
+      <w:bookmarkStart w:id="13" w:name="_Toc163332524"/>
       <w:r>
         <w:rPr>
           <w:lang w:val="en-US"/>
         </w:rPr>
         <w:t>Main menu</w:t>
       </w:r>
-      <w:bookmarkEnd w:id="12"/>
+      <w:bookmarkEnd w:id="13"/>
     </w:p>
     <w:p>
       <w:pPr>
@@ -4695,6 +5166,7 @@
         <w:rPr>
           <w:lang w:val="en-US"/>
         </w:rPr>
+        <w:lastRenderedPageBreak/>
         <w:t xml:space="preserve">Each button can </w:t>
       </w:r>
       <w:r>
@@ -4760,14 +5232,14 @@
           <w:lang w:val="en-US"/>
         </w:rPr>
       </w:pPr>
-      <w:bookmarkStart w:id="13" w:name="_Toc163322436"/>
+      <w:bookmarkStart w:id="14" w:name="_Toc163332525"/>
       <w:r>
         <w:rPr>
           <w:lang w:val="en-US"/>
         </w:rPr>
         <w:t>Demonstrating the running process</w:t>
       </w:r>
-      <w:bookmarkEnd w:id="13"/>
+      <w:bookmarkEnd w:id="14"/>
     </w:p>
     <w:p>
       <w:pPr>
@@ -4909,14 +5381,14 @@
           <w:lang w:val="en-US"/>
         </w:rPr>
       </w:pPr>
-      <w:bookmarkStart w:id="14" w:name="_Toc163322437"/>
+      <w:bookmarkStart w:id="15" w:name="_Toc163332526"/>
       <w:r>
         <w:rPr>
           <w:lang w:val="en-US"/>
         </w:rPr>
         <w:t>Score display</w:t>
       </w:r>
-      <w:bookmarkEnd w:id="14"/>
+      <w:bookmarkEnd w:id="15"/>
     </w:p>
     <w:p>
       <w:pPr>
@@ -5000,6 +5472,74 @@
       <w:pPr>
         <w:pStyle w:val="ListParagraph"/>
         <w:numPr>
+          <w:ilvl w:val="1"/>
+          <w:numId w:val="21"/>
+        </w:numPr>
+        <w:rPr>
+          <w:lang w:val="en-US"/>
+        </w:rPr>
+      </w:pPr>
+      <w:r>
+        <w:rPr>
+          <w:lang w:val="en-US"/>
+        </w:rPr>
+        <w:t>As mentioned above, t</w:t>
+      </w:r>
+      <w:r>
+        <w:rPr>
+          <w:lang w:val="en-US"/>
+        </w:rPr>
+        <w:t xml:space="preserve">he </w:t>
+      </w:r>
+      <w:proofErr w:type="spellStart"/>
+      <w:r>
+        <w:rPr>
+          <w:i/>
+          <w:lang w:val="en-US"/>
+        </w:rPr>
+        <w:t>get_hider_</w:t>
+      </w:r>
+      <w:proofErr w:type="gramStart"/>
+      <w:r>
+        <w:rPr>
+          <w:i/>
+          <w:lang w:val="en-US"/>
+        </w:rPr>
+        <w:t>pos</w:t>
+      </w:r>
+      <w:proofErr w:type="spellEnd"/>
+      <w:r>
+        <w:rPr>
+          <w:i/>
+          <w:lang w:val="en-US"/>
+        </w:rPr>
+        <w:t>(</w:t>
+      </w:r>
+      <w:proofErr w:type="gramEnd"/>
+      <w:r>
+        <w:rPr>
+          <w:i/>
+          <w:lang w:val="en-US"/>
+        </w:rPr>
+        <w:t>)</w:t>
+      </w:r>
+      <w:r>
+        <w:rPr>
+          <w:lang w:val="en-US"/>
+        </w:rPr>
+        <w:t xml:space="preserve"> function provided my Map class will help with indicating a capture</w:t>
+      </w:r>
+      <w:r>
+        <w:rPr>
+          <w:lang w:val="en-US"/>
+        </w:rPr>
+        <w:t>.</w:t>
+      </w:r>
+    </w:p>
+    <w:p>
+      <w:pPr>
+        <w:pStyle w:val="ListParagraph"/>
+        <w:numPr>
           <w:ilvl w:val="0"/>
           <w:numId w:val="21"/>
         </w:numPr>
@@ -5031,12 +5571,11 @@
       <w:pPr>
         <w:pStyle w:val="Heading1"/>
       </w:pPr>
-      <w:bookmarkStart w:id="15" w:name="_Toc163322438"/>
-      <w:r>
-        <w:lastRenderedPageBreak/>
+      <w:bookmarkStart w:id="16" w:name="_Toc163332527"/>
+      <w:r>
         <w:t>LEVEL-SPECIFIC ANALYSIS</w:t>
       </w:r>
-      <w:bookmarkEnd w:id="15"/>
+      <w:bookmarkEnd w:id="16"/>
     </w:p>
     <w:p>
       <w:pPr>
@@ -5049,14 +5588,14 @@
           <w:lang w:val="en-US"/>
         </w:rPr>
       </w:pPr>
-      <w:bookmarkStart w:id="16" w:name="_Toc163322439"/>
+      <w:bookmarkStart w:id="17" w:name="_Toc163332528"/>
       <w:r>
         <w:rPr>
           <w:lang w:val="en-US"/>
         </w:rPr>
         <w:t>Level 1</w:t>
       </w:r>
-      <w:bookmarkEnd w:id="16"/>
+      <w:bookmarkEnd w:id="17"/>
     </w:p>
     <w:p>
       <w:pPr>
@@ -5132,14 +5671,14 @@
           <w:lang w:val="en-US"/>
         </w:rPr>
       </w:pPr>
-      <w:bookmarkStart w:id="17" w:name="_Toc163322440"/>
+      <w:bookmarkStart w:id="18" w:name="_Toc163332529"/>
       <w:r>
         <w:rPr>
           <w:lang w:val="en-US"/>
         </w:rPr>
         <w:t>Level 2</w:t>
       </w:r>
-      <w:bookmarkEnd w:id="17"/>
+      <w:bookmarkEnd w:id="18"/>
     </w:p>
     <w:p>
       <w:pPr>
@@ -5200,11 +5739,12 @@
       <w:pPr>
         <w:pStyle w:val="Heading1"/>
       </w:pPr>
-      <w:bookmarkStart w:id="18" w:name="_Toc163322441"/>
-      <w:r>
+      <w:bookmarkStart w:id="19" w:name="_Toc163332530"/>
+      <w:r>
+        <w:lastRenderedPageBreak/>
         <w:t>EVALUATION &amp; COMMENTS</w:t>
       </w:r>
-      <w:bookmarkEnd w:id="18"/>
+      <w:bookmarkEnd w:id="19"/>
     </w:p>
     <w:p>
       <w:pPr>
@@ -5229,14 +5769,14 @@
           <w:numId w:val="24"/>
         </w:numPr>
       </w:pPr>
-      <w:bookmarkStart w:id="19" w:name="_Toc163322442"/>
+      <w:bookmarkStart w:id="20" w:name="_Toc163332531"/>
       <w:r>
         <w:rPr>
           <w:lang w:val="en-US"/>
         </w:rPr>
         <w:t>Level 1</w:t>
       </w:r>
-      <w:bookmarkEnd w:id="19"/>
+      <w:bookmarkEnd w:id="20"/>
     </w:p>
     <w:p>
       <w:pPr>
@@ -5249,14 +5789,14 @@
           <w:lang w:val="en-US"/>
         </w:rPr>
       </w:pPr>
-      <w:bookmarkStart w:id="20" w:name="_Toc163322443"/>
+      <w:bookmarkStart w:id="21" w:name="_Toc163332532"/>
       <w:r>
         <w:rPr>
           <w:lang w:val="en-US"/>
         </w:rPr>
         <w:t>Map 1</w:t>
       </w:r>
-      <w:bookmarkEnd w:id="20"/>
+      <w:bookmarkEnd w:id="21"/>
     </w:p>
     <w:p>
       <w:pPr>
@@ -5268,9 +5808,10 @@
       <w:r>
         <w:rPr>
           <w:noProof/>
+          <w:lang w:val="en-US"/>
         </w:rPr>
         <w:drawing>
-          <wp:inline distT="0" distB="0" distL="0" distR="0" wp14:anchorId="61219506" wp14:editId="605F01B0">
+          <wp:inline distT="0" distB="0" distL="0" distR="0" wp14:anchorId="1981DD06" wp14:editId="2608E74E">
             <wp:extent cx="3575685" cy="1752600"/>
             <wp:effectExtent l="0" t="0" r="5715" b="0"/>
             <wp:docPr id="2" name="Picture 2" descr="A screenshot of a computer game&#10;&#10;Description automatically generated"/>
@@ -5510,7 +6051,6 @@
               <w:jc w:val="center"/>
             </w:pPr>
             <w:r>
-              <w:lastRenderedPageBreak/>
               <w:t>3</w:t>
             </w:r>
           </w:p>
@@ -5606,14 +6146,14 @@
           <w:lang w:val="en-US"/>
         </w:rPr>
       </w:pPr>
-      <w:bookmarkStart w:id="21" w:name="_Toc163322444"/>
+      <w:bookmarkStart w:id="22" w:name="_Toc163332533"/>
       <w:r>
         <w:rPr>
           <w:lang w:val="en-US"/>
         </w:rPr>
         <w:t>Map 2</w:t>
       </w:r>
-      <w:bookmarkEnd w:id="21"/>
+      <w:bookmarkEnd w:id="22"/>
     </w:p>
     <w:p>
       <w:pPr>
@@ -5625,9 +6165,10 @@
       <w:r>
         <w:rPr>
           <w:noProof/>
+          <w:lang w:val="en-US"/>
         </w:rPr>
         <w:drawing>
-          <wp:inline distT="0" distB="0" distL="0" distR="0" wp14:anchorId="37D0961A" wp14:editId="581B4321">
+          <wp:inline distT="0" distB="0" distL="0" distR="0" wp14:anchorId="3E9E50AF" wp14:editId="5A8A3000">
             <wp:extent cx="5939790" cy="3497580"/>
             <wp:effectExtent l="0" t="0" r="3810" b="7620"/>
             <wp:docPr id="3" name="Picture 3" descr="A black and white maze with a blue square&#10;&#10;Description automatically generated"/>
@@ -5771,6 +6312,7 @@
               <w:jc w:val="center"/>
             </w:pPr>
             <w:r>
+              <w:lastRenderedPageBreak/>
               <w:t>1</w:t>
             </w:r>
           </w:p>
@@ -5976,14 +6518,14 @@
           <w:lang w:val="en-US"/>
         </w:rPr>
       </w:pPr>
-      <w:bookmarkStart w:id="22" w:name="_Toc163322445"/>
+      <w:bookmarkStart w:id="23" w:name="_Toc163332534"/>
       <w:r>
         <w:rPr>
           <w:lang w:val="en-US"/>
         </w:rPr>
         <w:t>Map 3</w:t>
       </w:r>
-      <w:bookmarkEnd w:id="22"/>
+      <w:bookmarkEnd w:id="23"/>
     </w:p>
     <w:p>
       <w:pPr>
@@ -5995,10 +6537,10 @@
       <w:r>
         <w:rPr>
           <w:noProof/>
-        </w:rPr>
-        <w:lastRenderedPageBreak/>
+          <w:lang w:val="en-US"/>
+        </w:rPr>
         <w:drawing>
-          <wp:inline distT="0" distB="0" distL="0" distR="0" wp14:anchorId="28EB211B" wp14:editId="5F61D3A9">
+          <wp:inline distT="0" distB="0" distL="0" distR="0" wp14:anchorId="02605575" wp14:editId="44BB1ABB">
             <wp:extent cx="4320540" cy="4587240"/>
             <wp:effectExtent l="0" t="0" r="3810" b="3810"/>
             <wp:docPr id="4" name="Picture 4" descr="A maze with many different colored squares&#10;&#10;Description automatically generated"/>
@@ -6291,12 +6833,14 @@
             <w:r>
               <w:t>Av</w:t>
             </w:r>
+            <w:proofErr w:type="spellStart"/>
             <w:r>
               <w:rPr>
                 <w:lang w:val="en-US"/>
               </w:rPr>
               <w:t>erage</w:t>
             </w:r>
+            <w:proofErr w:type="spellEnd"/>
           </w:p>
         </w:tc>
         <w:tc>
@@ -6345,14 +6889,14 @@
           <w:lang w:val="en-US"/>
         </w:rPr>
       </w:pPr>
-      <w:bookmarkStart w:id="23" w:name="_Toc163322446"/>
+      <w:bookmarkStart w:id="24" w:name="_Toc163332535"/>
       <w:r>
         <w:rPr>
           <w:lang w:val="en-US"/>
         </w:rPr>
         <w:t>Map 4</w:t>
       </w:r>
-      <w:bookmarkEnd w:id="23"/>
+      <w:bookmarkEnd w:id="24"/>
     </w:p>
     <w:p>
       <w:pPr>
@@ -6364,10 +6908,11 @@
       <w:r>
         <w:rPr>
           <w:noProof/>
+          <w:lang w:val="en-US"/>
         </w:rPr>
         <w:lastRenderedPageBreak/>
         <w:drawing>
-          <wp:inline distT="0" distB="0" distL="0" distR="0" wp14:anchorId="4701E5D7" wp14:editId="2EDB5514">
+          <wp:inline distT="0" distB="0" distL="0" distR="0" wp14:anchorId="58FD5EBD" wp14:editId="0B284B3C">
             <wp:extent cx="5707380" cy="6012180"/>
             <wp:effectExtent l="0" t="0" r="7620" b="7620"/>
             <wp:docPr id="5" name="Picture 5" descr="A maze with a square pattern&#10;&#10;Description automatically generated with medium confidence"/>
@@ -6671,12 +7216,14 @@
             <w:r>
               <w:t>Av</w:t>
             </w:r>
+            <w:proofErr w:type="spellStart"/>
             <w:r>
               <w:rPr>
                 <w:lang w:val="en-US"/>
               </w:rPr>
               <w:t>erage</w:t>
             </w:r>
+            <w:proofErr w:type="spellEnd"/>
           </w:p>
         </w:tc>
         <w:tc>
@@ -6725,14 +7272,14 @@
           <w:lang w:val="en-US"/>
         </w:rPr>
       </w:pPr>
-      <w:bookmarkStart w:id="24" w:name="_Toc163322447"/>
+      <w:bookmarkStart w:id="25" w:name="_Toc163332536"/>
       <w:r>
         <w:rPr>
           <w:lang w:val="en-US"/>
         </w:rPr>
         <w:t>Map 5</w:t>
       </w:r>
-      <w:bookmarkEnd w:id="24"/>
+      <w:bookmarkEnd w:id="25"/>
     </w:p>
     <w:p>
       <w:pPr>
@@ -6744,10 +7291,11 @@
       <w:r>
         <w:rPr>
           <w:noProof/>
+          <w:lang w:val="en-US"/>
         </w:rPr>
         <w:lastRenderedPageBreak/>
         <w:drawing>
-          <wp:inline distT="0" distB="0" distL="0" distR="0" wp14:anchorId="2F5BB04A" wp14:editId="6B86E06B">
+          <wp:inline distT="0" distB="0" distL="0" distR="0" wp14:anchorId="23DAF6B8" wp14:editId="2237B3FB">
             <wp:extent cx="5939790" cy="6217920"/>
             <wp:effectExtent l="0" t="0" r="3810" b="0"/>
             <wp:docPr id="6" name="Picture 6" descr="A maze with many different colored squares&#10;&#10;Description automatically generated with medium confidence"/>
@@ -7101,14 +7649,14 @@
           <w:lang w:val="en-US"/>
         </w:rPr>
       </w:pPr>
-      <w:bookmarkStart w:id="25" w:name="_Toc163322448"/>
+      <w:bookmarkStart w:id="26" w:name="_Toc163332537"/>
       <w:r>
         <w:rPr>
           <w:lang w:val="en-US"/>
         </w:rPr>
         <w:t>Level 2</w:t>
       </w:r>
-      <w:bookmarkEnd w:id="25"/>
+      <w:bookmarkEnd w:id="26"/>
     </w:p>
     <w:p>
       <w:pPr>
@@ -7121,14 +7669,14 @@
           <w:lang w:val="en-US"/>
         </w:rPr>
       </w:pPr>
-      <w:bookmarkStart w:id="26" w:name="_Toc163322449"/>
+      <w:bookmarkStart w:id="27" w:name="_Toc163332538"/>
       <w:r>
         <w:rPr>
           <w:lang w:val="en-US"/>
         </w:rPr>
         <w:t>Map 1</w:t>
       </w:r>
-      <w:bookmarkEnd w:id="26"/>
+      <w:bookmarkEnd w:id="27"/>
     </w:p>
     <w:p>
       <w:pPr>
@@ -7140,10 +7688,11 @@
       <w:r>
         <w:rPr>
           <w:noProof/>
+          <w:lang w:val="en-US"/>
         </w:rPr>
         <w:lastRenderedPageBreak/>
         <w:drawing>
-          <wp:inline distT="0" distB="0" distL="0" distR="0" wp14:anchorId="305C6B66" wp14:editId="6490EBB7">
+          <wp:inline distT="0" distB="0" distL="0" distR="0" wp14:anchorId="4E00746E" wp14:editId="027F8E69">
             <wp:extent cx="3558539" cy="1737360"/>
             <wp:effectExtent l="0" t="0" r="4445" b="0"/>
             <wp:docPr id="8" name="Picture 8" descr="A screenshot of a crossword puzzle&#10;&#10;Description automatically generated"/>
@@ -7497,14 +8046,14 @@
           <w:lang w:val="en-US"/>
         </w:rPr>
       </w:pPr>
-      <w:bookmarkStart w:id="27" w:name="_Toc163322450"/>
+      <w:bookmarkStart w:id="28" w:name="_Toc163332539"/>
       <w:r>
         <w:rPr>
           <w:lang w:val="en-US"/>
         </w:rPr>
         <w:t>Map 2</w:t>
       </w:r>
-      <w:bookmarkEnd w:id="27"/>
+      <w:bookmarkEnd w:id="28"/>
     </w:p>
     <w:p>
       <w:pPr>
@@ -7516,9 +8065,10 @@
       <w:r>
         <w:rPr>
           <w:noProof/>
+          <w:lang w:val="en-US"/>
         </w:rPr>
         <w:drawing>
-          <wp:inline distT="0" distB="0" distL="0" distR="0" wp14:anchorId="26AFA625" wp14:editId="3B85AB0A">
+          <wp:inline distT="0" distB="0" distL="0" distR="0" wp14:anchorId="7286FB94" wp14:editId="3F6E47C4">
             <wp:extent cx="5939790" cy="3528060"/>
             <wp:effectExtent l="0" t="0" r="3810" b="0"/>
             <wp:docPr id="9" name="Picture 9" descr="A black and white maze&#10;&#10;Description automatically generated"/>
@@ -7816,12 +8366,14 @@
             <w:r>
               <w:t>Av</w:t>
             </w:r>
+            <w:proofErr w:type="spellStart"/>
             <w:r>
               <w:rPr>
                 <w:lang w:val="en-US"/>
               </w:rPr>
               <w:t>erage</w:t>
             </w:r>
+            <w:proofErr w:type="spellEnd"/>
           </w:p>
         </w:tc>
         <w:tc>
@@ -7870,14 +8422,14 @@
           <w:lang w:val="en-US"/>
         </w:rPr>
       </w:pPr>
-      <w:bookmarkStart w:id="28" w:name="_Toc163322451"/>
+      <w:bookmarkStart w:id="29" w:name="_Toc163332540"/>
       <w:r>
         <w:rPr>
           <w:lang w:val="en-US"/>
         </w:rPr>
         <w:t>Map 3</w:t>
       </w:r>
-      <w:bookmarkEnd w:id="28"/>
+      <w:bookmarkEnd w:id="29"/>
     </w:p>
     <w:p>
       <w:pPr>
@@ -7889,10 +8441,11 @@
       <w:r>
         <w:rPr>
           <w:noProof/>
+          <w:lang w:val="en-US"/>
         </w:rPr>
         <w:lastRenderedPageBreak/>
         <w:drawing>
-          <wp:inline distT="0" distB="0" distL="0" distR="0" wp14:anchorId="11FF710F" wp14:editId="0FA0F86F">
+          <wp:inline distT="0" distB="0" distL="0" distR="0" wp14:anchorId="04C40372" wp14:editId="6EC4ECB3">
             <wp:extent cx="4274820" cy="4594860"/>
             <wp:effectExtent l="0" t="0" r="0" b="0"/>
             <wp:docPr id="10" name="Picture 10" descr="A maze with different colored squares&#10;&#10;Description automatically generated"/>
@@ -8246,14 +8799,14 @@
           <w:lang w:val="en-US"/>
         </w:rPr>
       </w:pPr>
-      <w:bookmarkStart w:id="29" w:name="_Toc163322452"/>
+      <w:bookmarkStart w:id="30" w:name="_Toc163332541"/>
       <w:r>
         <w:rPr>
           <w:lang w:val="en-US"/>
         </w:rPr>
         <w:t>Map 4</w:t>
       </w:r>
-      <w:bookmarkEnd w:id="29"/>
+      <w:bookmarkEnd w:id="30"/>
     </w:p>
     <w:p>
       <w:pPr>
@@ -8265,10 +8818,11 @@
       <w:r>
         <w:rPr>
           <w:noProof/>
+          <w:lang w:val="en-US"/>
         </w:rPr>
         <w:lastRenderedPageBreak/>
         <w:drawing>
-          <wp:inline distT="0" distB="0" distL="0" distR="0" wp14:anchorId="2D6785B4" wp14:editId="778119E3">
+          <wp:inline distT="0" distB="0" distL="0" distR="0" wp14:anchorId="13B98963" wp14:editId="4FD86644">
             <wp:extent cx="5722620" cy="6004560"/>
             <wp:effectExtent l="0" t="0" r="0" b="0"/>
             <wp:docPr id="11" name="Picture 11" descr="A maze with a square pattern&#10;&#10;Description automatically generated with medium confidence"/>
@@ -8622,14 +9176,14 @@
           <w:lang w:val="en-US"/>
         </w:rPr>
       </w:pPr>
-      <w:bookmarkStart w:id="30" w:name="_Toc163322453"/>
+      <w:bookmarkStart w:id="31" w:name="_Toc163332542"/>
       <w:r>
         <w:rPr>
           <w:lang w:val="en-US"/>
         </w:rPr>
         <w:t>Map 5</w:t>
       </w:r>
-      <w:bookmarkEnd w:id="30"/>
+      <w:bookmarkEnd w:id="31"/>
     </w:p>
     <w:p>
       <w:pPr>
@@ -8641,10 +9195,11 @@
       <w:r>
         <w:rPr>
           <w:noProof/>
+          <w:lang w:val="en-US"/>
         </w:rPr>
         <w:lastRenderedPageBreak/>
         <w:drawing>
-          <wp:inline distT="0" distB="0" distL="0" distR="0" wp14:anchorId="2ECB0EF4" wp14:editId="3F097949">
+          <wp:inline distT="0" distB="0" distL="0" distR="0" wp14:anchorId="3BD82D99" wp14:editId="6F5A19D3">
             <wp:extent cx="5939790" cy="6210300"/>
             <wp:effectExtent l="0" t="0" r="3810" b="0"/>
             <wp:docPr id="12" name="Picture 12" descr="A maze with many black lines and blue squares&#10;&#10;Description automatically generated with medium confidence"/>
@@ -8998,14 +9553,14 @@
           <w:lang w:val="en-US"/>
         </w:rPr>
       </w:pPr>
-      <w:bookmarkStart w:id="31" w:name="_Toc163322454"/>
+      <w:bookmarkStart w:id="32" w:name="_Toc163332543"/>
       <w:r>
         <w:rPr>
           <w:lang w:val="en-US"/>
         </w:rPr>
         <w:t>Level 3</w:t>
       </w:r>
-      <w:bookmarkEnd w:id="31"/>
+      <w:bookmarkEnd w:id="32"/>
     </w:p>
     <w:p>
       <w:pPr>
@@ -10611,13 +11166,133 @@
     </w:p>
     <w:p>
       <w:pPr>
+        <w:pStyle w:val="Heading2"/>
+        <w:rPr>
+          <w:lang w:val="en-US"/>
+        </w:rPr>
+      </w:pPr>
+      <w:bookmarkStart w:id="33" w:name="_Toc163332544"/>
+      <w:r>
+        <w:rPr>
+          <w:lang w:val="en-US"/>
+        </w:rPr>
+        <w:t>Comments</w:t>
+      </w:r>
+      <w:bookmarkEnd w:id="33"/>
+    </w:p>
+    <w:p>
+      <w:pPr>
+        <w:rPr>
+          <w:lang w:val="en-US"/>
+        </w:rPr>
+      </w:pPr>
+      <w:r>
+        <w:rPr>
+          <w:lang w:val="en-US"/>
+        </w:rPr>
+        <w:t xml:space="preserve">From the date gathered, </w:t>
+      </w:r>
+      <w:r>
+        <w:rPr>
+          <w:lang w:val="en-US"/>
+        </w:rPr>
+        <w:t>there are a few comments that can be made:</w:t>
+      </w:r>
+    </w:p>
+    <w:p>
+      <w:pPr>
+        <w:pStyle w:val="ListParagraph"/>
+        <w:numPr>
+          <w:ilvl w:val="0"/>
+          <w:numId w:val="23"/>
+        </w:numPr>
+        <w:rPr>
+          <w:lang w:val="en-US"/>
+        </w:rPr>
+      </w:pPr>
+      <w:r>
+        <w:rPr>
+          <w:lang w:val="en-US"/>
+        </w:rPr>
+        <w:t>Obviously, larger maps will lead to lower score due to more wandering around. Additionally, the processing takes substantially more time and resources the larger the map, and the further the hider(s) are from the seeker.</w:t>
+      </w:r>
+    </w:p>
+    <w:p>
+      <w:pPr>
+        <w:pStyle w:val="ListParagraph"/>
+        <w:numPr>
+          <w:ilvl w:val="0"/>
+          <w:numId w:val="23"/>
+        </w:numPr>
+        <w:rPr>
+          <w:lang w:val="en-US"/>
+        </w:rPr>
+      </w:pPr>
+      <w:r>
+        <w:rPr>
+          <w:lang w:val="en-US"/>
+        </w:rPr>
+        <w:t>Smaller maps with more hiders in them will naturally lead to higher scores thanks to the reward/penalty rate of 20/1.</w:t>
+      </w:r>
+    </w:p>
+    <w:p>
+      <w:pPr>
+        <w:pStyle w:val="ListParagraph"/>
+        <w:numPr>
+          <w:ilvl w:val="0"/>
+          <w:numId w:val="23"/>
+        </w:numPr>
+        <w:rPr>
+          <w:lang w:val="en-US"/>
+        </w:rPr>
+      </w:pPr>
+      <w:r>
+        <w:rPr>
+          <w:lang w:val="en-US"/>
+        </w:rPr>
+        <w:t>Escaping hiders are surprisingly easy to catch in level 3, which mi</w:t>
+      </w:r>
+      <w:r>
+        <w:rPr>
+          <w:lang w:val="en-US"/>
+        </w:rPr>
+        <w:t>ght be because of how we programmed the hider to run.</w:t>
+      </w:r>
+    </w:p>
+    <w:p>
+      <w:pPr>
+        <w:pStyle w:val="ListParagraph"/>
+        <w:numPr>
+          <w:ilvl w:val="0"/>
+          <w:numId w:val="23"/>
+        </w:numPr>
+        <w:rPr>
+          <w:lang w:val="en-US"/>
+        </w:rPr>
+      </w:pPr>
+      <w:r>
+        <w:rPr>
+          <w:lang w:val="en-US"/>
+        </w:rPr>
+        <w:t>Signals sometimes becomes distractions, leading the seeker away from the hider, or to the wrong side of a wall.</w:t>
+      </w:r>
+    </w:p>
+    <w:p>
+      <w:pPr>
+        <w:rPr>
+          <w:lang w:val="en-US"/>
+        </w:rPr>
+      </w:pPr>
+    </w:p>
+    <w:p>
+      <w:pPr>
         <w:pStyle w:val="Heading1"/>
       </w:pPr>
-      <w:bookmarkStart w:id="32" w:name="_Toc163322455"/>
+      <w:bookmarkStart w:id="34" w:name="_Toc163332545"/>
       <w:r>
         <w:t>REFERENCES</w:t>
       </w:r>
-      <w:bookmarkEnd w:id="32"/>
+      <w:bookmarkEnd w:id="34"/>
     </w:p>
     <w:p>
       <w:pPr>
@@ -10637,6 +11312,108 @@
             <w:lang w:val="en-US"/>
           </w:rPr>
           <w:t>https://www.youtube.com/watch?v=GMBqjxcKogA</w:t>
+        </w:r>
+      </w:hyperlink>
+      <w:r>
+        <w:rPr>
+          <w:lang w:val="en-US"/>
+        </w:rPr>
+        <w:t xml:space="preserve"> </w:t>
+      </w:r>
+    </w:p>
+    <w:p>
+      <w:pPr>
+        <w:pStyle w:val="ListParagraph"/>
+        <w:numPr>
+          <w:ilvl w:val="0"/>
+          <w:numId w:val="22"/>
+        </w:numPr>
+        <w:rPr>
+          <w:i/>
+          <w:lang w:val="en-US"/>
+        </w:rPr>
+      </w:pPr>
+      <w:r>
+        <w:rPr>
+          <w:i/>
+          <w:lang w:val="en-US"/>
+        </w:rPr>
+        <w:t>Artificial Intelligence</w:t>
+      </w:r>
+      <w:r>
+        <w:rPr>
+          <w:i/>
+          <w:lang w:val="en-US"/>
+        </w:rPr>
+        <w:t>:</w:t>
+      </w:r>
+      <w:r>
+        <w:rPr>
+          <w:i/>
+          <w:lang w:val="en-US"/>
+        </w:rPr>
+        <w:t xml:space="preserve"> A Modern Approach - 3rd Edition </w:t>
+      </w:r>
+      <w:r>
+        <w:rPr>
+          <w:lang w:val="en-US"/>
+        </w:rPr>
+        <w:t xml:space="preserve">by Stuart Russel and Peter </w:t>
+      </w:r>
+      <w:proofErr w:type="spellStart"/>
+      <w:r>
+        <w:rPr>
+          <w:lang w:val="en-US"/>
+        </w:rPr>
+        <w:t>Norvig</w:t>
+      </w:r>
+      <w:proofErr w:type="spellEnd"/>
+    </w:p>
+    <w:p>
+      <w:pPr>
+        <w:pStyle w:val="ListParagraph"/>
+        <w:numPr>
+          <w:ilvl w:val="0"/>
+          <w:numId w:val="22"/>
+        </w:numPr>
+        <w:rPr>
+          <w:lang w:val="en-US"/>
+        </w:rPr>
+      </w:pPr>
+      <w:hyperlink r:id="rId21" w:history="1">
+        <w:r>
+          <w:rPr>
+            <w:rStyle w:val="Hyperlink"/>
+            <w:lang w:val="en-US"/>
+          </w:rPr>
+          <w:t>https://www.geeksforgeeks.org/a-search-algorithm/</w:t>
+        </w:r>
+      </w:hyperlink>
+      <w:r>
+        <w:rPr>
+          <w:lang w:val="en-US"/>
+        </w:rPr>
+        <w:t xml:space="preserve"> </w:t>
+      </w:r>
+    </w:p>
+    <w:p>
+      <w:pPr>
+        <w:pStyle w:val="ListParagraph"/>
+        <w:numPr>
+          <w:ilvl w:val="0"/>
+          <w:numId w:val="22"/>
+        </w:numPr>
+        <w:rPr>
+          <w:lang w:val="en-US"/>
+        </w:rPr>
+      </w:pPr>
+      <w:hyperlink r:id="rId22" w:history="1">
+        <w:r>
+          <w:rPr>
+            <w:rStyle w:val="Hyperlink"/>
+            <w:lang w:val="en-US"/>
+          </w:rPr>
+          <w:t>https://www.codecademy.com/resources/docs/ai/search-algorithms/hill-climbing</w:t>
         </w:r>
       </w:hyperlink>
       <w:r>
@@ -10899,7 +11676,7 @@
         <w:rFonts w:ascii="Symbol" w:hAnsi="Symbol" w:hint="default"/>
       </w:rPr>
     </w:lvl>
-    <w:lvl w:ilvl="1" w:tplc="04090003" w:tentative="1">
+    <w:lvl w:ilvl="1" w:tplc="04090003">
       <w:start w:val="1"/>
       <w:numFmt w:val="bullet"/>
       <w:lvlText w:val="o"/>
@@ -11896,7 +12673,7 @@
   <w:abstractNum w:abstractNumId="11" w15:restartNumberingAfterBreak="0">
     <w:nsid w:val="348F106C"/>
     <w:multiLevelType w:val="hybridMultilevel"/>
-    <w:tmpl w:val="9B4C29E8"/>
+    <w:tmpl w:val="136099F8"/>
     <w:lvl w:ilvl="0" w:tplc="04090001">
       <w:start w:val="1"/>
       <w:numFmt w:val="bullet"/>
@@ -12556,6 +13333,119 @@
     </w:lvl>
   </w:abstractNum>
   <w:abstractNum w:abstractNumId="17" w15:restartNumberingAfterBreak="0">
+    <w:nsid w:val="5F674C61"/>
+    <w:multiLevelType w:val="hybridMultilevel"/>
+    <w:tmpl w:val="EF9E301E"/>
+    <w:lvl w:ilvl="0" w:tplc="04090001">
+      <w:start w:val="1"/>
+      <w:numFmt w:val="bullet"/>
+      <w:lvlText w:val=""/>
+      <w:lvlJc w:val="left"/>
+      <w:pPr>
+        <w:ind w:left="720" w:hanging="360"/>
+      </w:pPr>
+      <w:rPr>
+        <w:rFonts w:ascii="Symbol" w:hAnsi="Symbol" w:hint="default"/>
+      </w:rPr>
+    </w:lvl>
+    <w:lvl w:ilvl="1" w:tplc="04090003">
+      <w:start w:val="1"/>
+      <w:numFmt w:val="bullet"/>
+      <w:lvlText w:val="o"/>
+      <w:lvlJc w:val="left"/>
+      <w:pPr>
+        <w:ind w:left="1440" w:hanging="360"/>
+      </w:pPr>
+      <w:rPr>
+        <w:rFonts w:ascii="Courier New" w:hAnsi="Courier New" w:cs="Courier New" w:hint="default"/>
+      </w:rPr>
+    </w:lvl>
+    <w:lvl w:ilvl="2" w:tplc="04090005" w:tentative="1">
+      <w:start w:val="1"/>
+      <w:numFmt w:val="bullet"/>
+      <w:lvlText w:val=""/>
+      <w:lvlJc w:val="left"/>
+      <w:pPr>
+        <w:ind w:left="2160" w:hanging="360"/>
+      </w:pPr>
+      <w:rPr>
+        <w:rFonts w:ascii="Wingdings" w:hAnsi="Wingdings" w:hint="default"/>
+      </w:rPr>
+    </w:lvl>
+    <w:lvl w:ilvl="3" w:tplc="04090001" w:tentative="1">
+      <w:start w:val="1"/>
+      <w:numFmt w:val="bullet"/>
+      <w:lvlText w:val=""/>
+      <w:lvlJc w:val="left"/>
+      <w:pPr>
+        <w:ind w:left="2880" w:hanging="360"/>
+      </w:pPr>
+      <w:rPr>
+        <w:rFonts w:ascii="Symbol" w:hAnsi="Symbol" w:hint="default"/>
+      </w:rPr>
+    </w:lvl>
+    <w:lvl w:ilvl="4" w:tplc="04090003" w:tentative="1">
+      <w:start w:val="1"/>
+      <w:numFmt w:val="bullet"/>
+      <w:lvlText w:val="o"/>
+      <w:lvlJc w:val="left"/>
+      <w:pPr>
+        <w:ind w:left="3600" w:hanging="360"/>
+      </w:pPr>
+      <w:rPr>
+        <w:rFonts w:ascii="Courier New" w:hAnsi="Courier New" w:cs="Courier New" w:hint="default"/>
+      </w:rPr>
+    </w:lvl>
+    <w:lvl w:ilvl="5" w:tplc="04090005" w:tentative="1">
+      <w:start w:val="1"/>
+      <w:numFmt w:val="bullet"/>
+      <w:lvlText w:val=""/>
+      <w:lvlJc w:val="left"/>
+      <w:pPr>
+        <w:ind w:left="4320" w:hanging="360"/>
+      </w:pPr>
+      <w:rPr>
+        <w:rFonts w:ascii="Wingdings" w:hAnsi="Wingdings" w:hint="default"/>
+      </w:rPr>
+    </w:lvl>
+    <w:lvl w:ilvl="6" w:tplc="04090001" w:tentative="1">
+      <w:start w:val="1"/>
+      <w:numFmt w:val="bullet"/>
+      <w:lvlText w:val=""/>
+      <w:lvlJc w:val="left"/>
+      <w:pPr>
+        <w:ind w:left="5040" w:hanging="360"/>
+      </w:pPr>
+      <w:rPr>
+        <w:rFonts w:ascii="Symbol" w:hAnsi="Symbol" w:hint="default"/>
+      </w:rPr>
+    </w:lvl>
+    <w:lvl w:ilvl="7" w:tplc="04090003" w:tentative="1">
+      <w:start w:val="1"/>
+      <w:numFmt w:val="bullet"/>
+      <w:lvlText w:val="o"/>
+      <w:lvlJc w:val="left"/>
+      <w:pPr>
+        <w:ind w:left="5760" w:hanging="360"/>
+      </w:pPr>
+      <w:rPr>
+        <w:rFonts w:ascii="Courier New" w:hAnsi="Courier New" w:cs="Courier New" w:hint="default"/>
+      </w:rPr>
+    </w:lvl>
+    <w:lvl w:ilvl="8" w:tplc="04090005" w:tentative="1">
+      <w:start w:val="1"/>
+      <w:numFmt w:val="bullet"/>
+      <w:lvlText w:val=""/>
+      <w:lvlJc w:val="left"/>
+      <w:pPr>
+        <w:ind w:left="6480" w:hanging="360"/>
+      </w:pPr>
+      <w:rPr>
+        <w:rFonts w:ascii="Wingdings" w:hAnsi="Wingdings" w:hint="default"/>
+      </w:rPr>
+    </w:lvl>
+  </w:abstractNum>
+  <w:abstractNum w:abstractNumId="18" w15:restartNumberingAfterBreak="0">
     <w:nsid w:val="6D2205A4"/>
     <w:multiLevelType w:val="hybridMultilevel"/>
     <w:tmpl w:val="6902FA4C"/>
@@ -12642,7 +13532,7 @@
       </w:pPr>
     </w:lvl>
   </w:abstractNum>
-  <w:abstractNum w:abstractNumId="18" w15:restartNumberingAfterBreak="0">
+  <w:abstractNum w:abstractNumId="19" w15:restartNumberingAfterBreak="0">
     <w:nsid w:val="75656614"/>
     <w:multiLevelType w:val="hybridMultilevel"/>
     <w:tmpl w:val="B0E02E62"/>
@@ -12777,7 +13667,7 @@
     </w:lvlOverride>
   </w:num>
   <w:num w:numId="7">
-    <w:abstractNumId w:val="17"/>
+    <w:abstractNumId w:val="18"/>
   </w:num>
   <w:num w:numId="8">
     <w:abstractNumId w:val="7"/>
@@ -12819,7 +13709,7 @@
     <w:abstractNumId w:val="12"/>
   </w:num>
   <w:num w:numId="19">
-    <w:abstractNumId w:val="17"/>
+    <w:abstractNumId w:val="18"/>
     <w:lvlOverride w:ilvl="0">
       <w:startOverride w:val="1"/>
     </w:lvlOverride>
@@ -12831,7 +13721,7 @@
     <w:abstractNumId w:val="2"/>
   </w:num>
   <w:num w:numId="22">
-    <w:abstractNumId w:val="18"/>
+    <w:abstractNumId w:val="19"/>
   </w:num>
   <w:num w:numId="23">
     <w:abstractNumId w:val="11"/>
@@ -12843,16 +13733,19 @@
     </w:lvlOverride>
   </w:num>
   <w:num w:numId="25">
-    <w:abstractNumId w:val="17"/>
+    <w:abstractNumId w:val="18"/>
     <w:lvlOverride w:ilvl="0">
       <w:startOverride w:val="1"/>
     </w:lvlOverride>
   </w:num>
   <w:num w:numId="26">
-    <w:abstractNumId w:val="17"/>
+    <w:abstractNumId w:val="18"/>
     <w:lvlOverride w:ilvl="0">
       <w:startOverride w:val="1"/>
     </w:lvlOverride>
+  </w:num>
+  <w:num w:numId="27">
+    <w:abstractNumId w:val="17"/>
   </w:num>
 </w:numbering>
 </file>
@@ -13853,7 +14746,7 @@
 </file>
 
 <file path=customXml/itemProps1.xml><?xml version="1.0" encoding="utf-8"?>
-<ds:datastoreItem xmlns:ds="http://schemas.openxmlformats.org/officeDocument/2006/customXml" ds:itemID="{CDBE3B2A-EF99-43AA-8599-5C61C6652F8D}">
+<ds:datastoreItem xmlns:ds="http://schemas.openxmlformats.org/officeDocument/2006/customXml" ds:itemID="{15F0C205-6A2E-4BC6-BB6F-14671F599754}">
   <ds:schemaRefs>
     <ds:schemaRef ds:uri="http://schemas.openxmlformats.org/officeDocument/2006/bibliography"/>
   </ds:schemaRefs>

</xml_diff>

<commit_message>
adding a lil bit of detail
</commit_message>
<xml_diff>
--- a/Report/Report.docx
+++ b/Report/Report.docx
@@ -1,6 +1,6 @@
 
 <file path=word/document.xml><?xml version="1.0" encoding="utf-8"?>
-<w:document xmlns:wpc="http://schemas.microsoft.com/office/word/2010/wordprocessingCanvas" xmlns:cx="http://schemas.microsoft.com/office/drawing/2014/chartex" xmlns:mc="http://schemas.openxmlformats.org/markup-compatibility/2006" xmlns:o="urn:schemas-microsoft-com:office:office" xmlns:r="http://schemas.openxmlformats.org/officeDocument/2006/relationships" xmlns:m="http://schemas.openxmlformats.org/officeDocument/2006/math" xmlns:v="urn:schemas-microsoft-com:vml" xmlns:wp14="http://schemas.microsoft.com/office/word/2010/wordprocessingDrawing" xmlns:wp="http://schemas.openxmlformats.org/drawingml/2006/wordprocessingDrawing" xmlns:w10="urn:schemas-microsoft-com:office:word" xmlns:w="http://schemas.openxmlformats.org/wordprocessingml/2006/main" xmlns:w14="http://schemas.microsoft.com/office/word/2010/wordml" xmlns:w15="http://schemas.microsoft.com/office/word/2012/wordml" xmlns:w16se="http://schemas.microsoft.com/office/word/2015/wordml/symex" xmlns:wpg="http://schemas.microsoft.com/office/word/2010/wordprocessingGroup" xmlns:wpi="http://schemas.microsoft.com/office/word/2010/wordprocessingInk" xmlns:wne="http://schemas.microsoft.com/office/word/2006/wordml" xmlns:wps="http://schemas.microsoft.com/office/word/2010/wordprocessingShape" mc:Ignorable="w14 w15 w16se wp14">
+<w:document xmlns:wpc="http://schemas.microsoft.com/office/word/2010/wordprocessingCanvas" xmlns:mc="http://schemas.openxmlformats.org/markup-compatibility/2006" xmlns:o="urn:schemas-microsoft-com:office:office" xmlns:r="http://schemas.openxmlformats.org/officeDocument/2006/relationships" xmlns:m="http://schemas.openxmlformats.org/officeDocument/2006/math" xmlns:v="urn:schemas-microsoft-com:vml" xmlns:wp14="http://schemas.microsoft.com/office/word/2010/wordprocessingDrawing" xmlns:wp="http://schemas.openxmlformats.org/drawingml/2006/wordprocessingDrawing" xmlns:w10="urn:schemas-microsoft-com:office:word" xmlns:w="http://schemas.openxmlformats.org/wordprocessingml/2006/main" xmlns:w14="http://schemas.microsoft.com/office/word/2010/wordml" xmlns:wpg="http://schemas.microsoft.com/office/word/2010/wordprocessingGroup" xmlns:wpi="http://schemas.microsoft.com/office/word/2010/wordprocessingInk" xmlns:wne="http://schemas.microsoft.com/office/word/2006/wordml" xmlns:wps="http://schemas.microsoft.com/office/word/2010/wordprocessingShape" mc:Ignorable="w14 wp14">
   <w:body>
     <w:p>
       <w:pPr>
@@ -104,7 +104,7 @@
               </wp:anchor>
             </w:drawing>
           </mc:Choice>
-          <mc:Fallback>
+          <mc:Fallback xmlns:w16se="http://schemas.microsoft.com/office/word/2015/wordml/symex" xmlns:w15="http://schemas.microsoft.com/office/word/2012/wordml" xmlns:cx="http://schemas.microsoft.com/office/drawing/2014/chartex">
             <w:pict>
               <v:shape w14:anchorId="1793EA41" id="Graphic 1" o:spid="_x0000_s1026" style="position:absolute;left:0;text-align:left;margin-left:0;margin-top:0;width:595.5pt;height:842.25pt;z-index:-251657216;visibility:visible;mso-wrap-style:square;mso-wrap-distance-left:0;mso-wrap-distance-top:0;mso-wrap-distance-right:0;mso-wrap-distance-bottom:0;mso-position-horizontal:absolute;mso-position-horizontal-relative:page;mso-position-vertical:absolute;mso-position-vertical-relative:page;v-text-anchor:top" coordsize="7562850,10696575" o:spt="100" o:gfxdata="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" adj="-11796480,,5400" path="m7562850,10696575l,10696575,,,7562850,r,10696575xe" fillcolor="#073a3b" stroked="f">
                 <v:stroke joinstyle="miter"/>
@@ -204,7 +204,7 @@
                     </pic:cNvPicPr>
                   </pic:nvPicPr>
                   <pic:blipFill rotWithShape="1">
-                    <a:blip r:embed="rId6">
+                    <a:blip r:embed="rId7">
                       <a:extLst>
                         <a:ext uri="{28A0092B-C50C-407E-A947-70E740481C1C}">
                           <a14:useLocalDpi xmlns:a14="http://schemas.microsoft.com/office/drawing/2010/main" val="0"/>
@@ -409,246 +409,62 @@
           <w:szCs w:val="28"/>
           <w:lang w:val="en-US"/>
         </w:rPr>
-        <w:t xml:space="preserve">22127057 – </w:t>
-      </w:r>
-      <w:proofErr w:type="spellStart"/>
-      <w:r>
+        <w:t>22127057 – Đỗ Phan Tuấn Đạt</w:t>
+      </w:r>
+    </w:p>
+    <w:p>
+      <w:pPr>
+        <w:pStyle w:val="BodyText"/>
         <w:rPr>
           <w:color w:val="FFFFFF" w:themeColor="background1"/>
           <w:szCs w:val="28"/>
           <w:lang w:val="en-US"/>
         </w:rPr>
-        <w:t>Đỗ</w:t>
-      </w:r>
-      <w:proofErr w:type="spellEnd"/>
+      </w:pPr>
       <w:r>
         <w:rPr>
           <w:color w:val="FFFFFF" w:themeColor="background1"/>
           <w:szCs w:val="28"/>
           <w:lang w:val="en-US"/>
         </w:rPr>
-        <w:t xml:space="preserve"> Phan </w:t>
-      </w:r>
-      <w:proofErr w:type="spellStart"/>
-      <w:r>
+        <w:t>22127064 – Phạm Thành Đạt</w:t>
+      </w:r>
+    </w:p>
+    <w:p>
+      <w:pPr>
+        <w:pStyle w:val="BodyText"/>
         <w:rPr>
           <w:color w:val="FFFFFF" w:themeColor="background1"/>
           <w:szCs w:val="28"/>
           <w:lang w:val="en-US"/>
         </w:rPr>
-        <w:t>Tuấn</w:t>
-      </w:r>
-      <w:proofErr w:type="spellEnd"/>
+      </w:pPr>
       <w:r>
         <w:rPr>
           <w:color w:val="FFFFFF" w:themeColor="background1"/>
           <w:szCs w:val="28"/>
           <w:lang w:val="en-US"/>
         </w:rPr>
-        <w:t xml:space="preserve"> </w:t>
-      </w:r>
-      <w:proofErr w:type="spellStart"/>
-      <w:r>
+        <w:t>22127123 – Lê Hồ Phi Hoàng</w:t>
+      </w:r>
+    </w:p>
+    <w:p>
+      <w:pPr>
+        <w:pStyle w:val="BodyText"/>
         <w:rPr>
           <w:color w:val="FFFFFF" w:themeColor="background1"/>
           <w:szCs w:val="28"/>
           <w:lang w:val="en-US"/>
         </w:rPr>
-        <w:t>Đạt</w:t>
-      </w:r>
-      <w:proofErr w:type="spellEnd"/>
-    </w:p>
-    <w:p>
-      <w:pPr>
-        <w:pStyle w:val="BodyText"/>
+      </w:pPr>
+      <w:r>
         <w:rPr>
           <w:color w:val="FFFFFF" w:themeColor="background1"/>
           <w:szCs w:val="28"/>
           <w:lang w:val="en-US"/>
         </w:rPr>
-      </w:pPr>
-      <w:r>
-        <w:rPr>
-          <w:color w:val="FFFFFF" w:themeColor="background1"/>
-          <w:szCs w:val="28"/>
-          <w:lang w:val="en-US"/>
-        </w:rPr>
-        <w:t xml:space="preserve">22127064 – </w:t>
-      </w:r>
-      <w:proofErr w:type="spellStart"/>
-      <w:r>
-        <w:rPr>
-          <w:color w:val="FFFFFF" w:themeColor="background1"/>
-          <w:szCs w:val="28"/>
-          <w:lang w:val="en-US"/>
-        </w:rPr>
-        <w:t>Phạm</w:t>
-      </w:r>
-      <w:proofErr w:type="spellEnd"/>
-      <w:r>
-        <w:rPr>
-          <w:color w:val="FFFFFF" w:themeColor="background1"/>
-          <w:szCs w:val="28"/>
-          <w:lang w:val="en-US"/>
-        </w:rPr>
-        <w:t xml:space="preserve"> </w:t>
-      </w:r>
-      <w:proofErr w:type="spellStart"/>
-      <w:r>
-        <w:rPr>
-          <w:color w:val="FFFFFF" w:themeColor="background1"/>
-          <w:szCs w:val="28"/>
-          <w:lang w:val="en-US"/>
-        </w:rPr>
-        <w:t>Thành</w:t>
-      </w:r>
-      <w:proofErr w:type="spellEnd"/>
-      <w:r>
-        <w:rPr>
-          <w:color w:val="FFFFFF" w:themeColor="background1"/>
-          <w:szCs w:val="28"/>
-          <w:lang w:val="en-US"/>
-        </w:rPr>
-        <w:t xml:space="preserve"> </w:t>
-      </w:r>
-      <w:proofErr w:type="spellStart"/>
-      <w:r>
-        <w:rPr>
-          <w:color w:val="FFFFFF" w:themeColor="background1"/>
-          <w:szCs w:val="28"/>
-          <w:lang w:val="en-US"/>
-        </w:rPr>
-        <w:t>Đạt</w:t>
-      </w:r>
-      <w:proofErr w:type="spellEnd"/>
-    </w:p>
-    <w:p>
-      <w:pPr>
-        <w:pStyle w:val="BodyText"/>
-        <w:rPr>
-          <w:color w:val="FFFFFF" w:themeColor="background1"/>
-          <w:szCs w:val="28"/>
-          <w:lang w:val="en-US"/>
-        </w:rPr>
-      </w:pPr>
-      <w:r>
-        <w:rPr>
-          <w:color w:val="FFFFFF" w:themeColor="background1"/>
-          <w:szCs w:val="28"/>
-          <w:lang w:val="en-US"/>
-        </w:rPr>
-        <w:t xml:space="preserve">22127123 – </w:t>
-      </w:r>
-      <w:proofErr w:type="spellStart"/>
-      <w:r>
-        <w:rPr>
-          <w:color w:val="FFFFFF" w:themeColor="background1"/>
-          <w:szCs w:val="28"/>
-          <w:lang w:val="en-US"/>
-        </w:rPr>
-        <w:t>Lê</w:t>
-      </w:r>
-      <w:proofErr w:type="spellEnd"/>
-      <w:r>
-        <w:rPr>
-          <w:color w:val="FFFFFF" w:themeColor="background1"/>
-          <w:szCs w:val="28"/>
-          <w:lang w:val="en-US"/>
-        </w:rPr>
-        <w:t xml:space="preserve"> </w:t>
-      </w:r>
-      <w:proofErr w:type="spellStart"/>
-      <w:r>
-        <w:rPr>
-          <w:color w:val="FFFFFF" w:themeColor="background1"/>
-          <w:szCs w:val="28"/>
-          <w:lang w:val="en-US"/>
-        </w:rPr>
-        <w:t>Hồ</w:t>
-      </w:r>
-      <w:proofErr w:type="spellEnd"/>
-      <w:r>
-        <w:rPr>
-          <w:color w:val="FFFFFF" w:themeColor="background1"/>
-          <w:szCs w:val="28"/>
-          <w:lang w:val="en-US"/>
-        </w:rPr>
-        <w:t xml:space="preserve"> Phi </w:t>
-      </w:r>
-      <w:proofErr w:type="spellStart"/>
-      <w:r>
-        <w:rPr>
-          <w:color w:val="FFFFFF" w:themeColor="background1"/>
-          <w:szCs w:val="28"/>
-          <w:lang w:val="en-US"/>
-        </w:rPr>
-        <w:t>Hoàng</w:t>
-      </w:r>
-      <w:proofErr w:type="spellEnd"/>
-    </w:p>
-    <w:p>
-      <w:pPr>
-        <w:pStyle w:val="BodyText"/>
-        <w:rPr>
-          <w:color w:val="FFFFFF" w:themeColor="background1"/>
-          <w:szCs w:val="28"/>
-          <w:lang w:val="en-US"/>
-        </w:rPr>
-      </w:pPr>
-      <w:r>
-        <w:rPr>
-          <w:color w:val="FFFFFF" w:themeColor="background1"/>
-          <w:szCs w:val="28"/>
-          <w:lang w:val="en-US"/>
-        </w:rPr>
-        <w:t xml:space="preserve">22127131 – </w:t>
-      </w:r>
-      <w:proofErr w:type="spellStart"/>
-      <w:r>
-        <w:rPr>
-          <w:color w:val="FFFFFF" w:themeColor="background1"/>
-          <w:szCs w:val="28"/>
-          <w:lang w:val="en-US"/>
-        </w:rPr>
-        <w:t>Trần</w:t>
-      </w:r>
-      <w:proofErr w:type="spellEnd"/>
-      <w:r>
-        <w:rPr>
-          <w:color w:val="FFFFFF" w:themeColor="background1"/>
-          <w:szCs w:val="28"/>
-          <w:lang w:val="en-US"/>
-        </w:rPr>
-        <w:t xml:space="preserve"> </w:t>
-      </w:r>
-      <w:proofErr w:type="spellStart"/>
-      <w:r>
-        <w:rPr>
-          <w:color w:val="FFFFFF" w:themeColor="background1"/>
-          <w:szCs w:val="28"/>
-          <w:lang w:val="en-US"/>
-        </w:rPr>
-        <w:t>Nguyễn</w:t>
-      </w:r>
-      <w:proofErr w:type="spellEnd"/>
-      <w:r>
-        <w:rPr>
-          <w:color w:val="FFFFFF" w:themeColor="background1"/>
-          <w:szCs w:val="28"/>
-          <w:lang w:val="en-US"/>
-        </w:rPr>
-        <w:t xml:space="preserve"> Minh </w:t>
-      </w:r>
-      <w:proofErr w:type="spellStart"/>
-      <w:r>
-        <w:rPr>
-          <w:color w:val="FFFFFF" w:themeColor="background1"/>
-          <w:szCs w:val="28"/>
-          <w:lang w:val="en-US"/>
-        </w:rPr>
-        <w:t>Hoàng</w:t>
-      </w:r>
-      <w:proofErr w:type="spellEnd"/>
+        <w:t>22127131 – Trần Nguyễn Minh Hoàng</w:t>
+      </w:r>
     </w:p>
     <w:p>
       <w:pPr>
@@ -3804,15 +3620,7 @@
         <w:rPr>
           <w:lang w:val="en-US"/>
         </w:rPr>
-        <w:t>This project was initialized as part of the cours</w:t>
-      </w:r>
-      <w:bookmarkStart w:id="1" w:name="_GoBack"/>
-      <w:bookmarkEnd w:id="1"/>
-      <w:r>
-        <w:rPr>
-          <w:lang w:val="en-US"/>
-        </w:rPr>
-        <w:t>e CSC14003 – Introduction to Artificial Intelligence. Its purpose is to help the students learn the basics of creating and implementing artificially intelligent agents through the simple chil</w:t>
+        <w:t>This project was initialized as part of the course CSC14003 – Introduction to Artificial Intelligence. Its purpose is to help the students learn the basics of creating and implementing artificially intelligent agents through the simple chil</w:t>
       </w:r>
       <w:r>
         <w:rPr>
@@ -3877,26 +3685,64 @@
       <w:pPr>
         <w:pStyle w:val="Heading1"/>
       </w:pPr>
-      <w:bookmarkStart w:id="2" w:name="_Toc163332513"/>
+      <w:bookmarkStart w:id="1" w:name="_Toc163332513"/>
       <w:r>
         <w:lastRenderedPageBreak/>
         <w:t>WORKING ENVIRONMENT</w:t>
       </w:r>
+      <w:bookmarkEnd w:id="1"/>
+    </w:p>
+    <w:p>
+      <w:pPr>
+        <w:pStyle w:val="Heading2"/>
+        <w:rPr>
+          <w:lang w:val="en-US"/>
+        </w:rPr>
+      </w:pPr>
+      <w:bookmarkStart w:id="2" w:name="_Toc163332514"/>
+      <w:r>
+        <w:rPr>
+          <w:lang w:val="en-US"/>
+        </w:rPr>
+        <w:t>Programing language</w:t>
+      </w:r>
       <w:bookmarkEnd w:id="2"/>
     </w:p>
     <w:p>
       <w:pPr>
+        <w:ind w:firstLine="720"/>
+        <w:rPr>
+          <w:lang w:val="en-US"/>
+        </w:rPr>
+      </w:pPr>
+      <w:r>
+        <w:rPr>
+          <w:lang w:val="en-US"/>
+        </w:rPr>
+        <w:t>100% Python</w:t>
+      </w:r>
+    </w:p>
+    <w:p>
+      <w:pPr>
+        <w:ind w:firstLine="720"/>
+        <w:rPr>
+          <w:lang w:val="en-US"/>
+        </w:rPr>
+      </w:pPr>
+    </w:p>
+    <w:p>
+      <w:pPr>
         <w:pStyle w:val="Heading2"/>
         <w:rPr>
           <w:lang w:val="en-US"/>
         </w:rPr>
       </w:pPr>
-      <w:bookmarkStart w:id="3" w:name="_Toc163332514"/>
-      <w:r>
-        <w:rPr>
-          <w:lang w:val="en-US"/>
-        </w:rPr>
-        <w:t>Programing language</w:t>
+      <w:bookmarkStart w:id="3" w:name="_Toc163332515"/>
+      <w:r>
+        <w:rPr>
+          <w:lang w:val="en-US"/>
+        </w:rPr>
+        <w:t>Code editor</w:t>
       </w:r>
       <w:bookmarkEnd w:id="3"/>
     </w:p>
@@ -3911,7 +3757,7 @@
         <w:rPr>
           <w:lang w:val="en-US"/>
         </w:rPr>
-        <w:t>100% Python</w:t>
+        <w:t>Visual Studio Code</w:t>
       </w:r>
     </w:p>
     <w:p>
@@ -3929,12 +3775,12 @@
           <w:lang w:val="en-US"/>
         </w:rPr>
       </w:pPr>
-      <w:bookmarkStart w:id="4" w:name="_Toc163332515"/>
-      <w:r>
-        <w:rPr>
-          <w:lang w:val="en-US"/>
-        </w:rPr>
-        <w:t>Code editor</w:t>
+      <w:bookmarkStart w:id="4" w:name="_Toc163332516"/>
+      <w:r>
+        <w:rPr>
+          <w:lang w:val="en-US"/>
+        </w:rPr>
+        <w:t>Code management</w:t>
       </w:r>
       <w:bookmarkEnd w:id="4"/>
     </w:p>
@@ -3949,44 +3795,6 @@
         <w:rPr>
           <w:lang w:val="en-US"/>
         </w:rPr>
-        <w:t>Visual Studio Code</w:t>
-      </w:r>
-    </w:p>
-    <w:p>
-      <w:pPr>
-        <w:ind w:firstLine="720"/>
-        <w:rPr>
-          <w:lang w:val="en-US"/>
-        </w:rPr>
-      </w:pPr>
-    </w:p>
-    <w:p>
-      <w:pPr>
-        <w:pStyle w:val="Heading2"/>
-        <w:rPr>
-          <w:lang w:val="en-US"/>
-        </w:rPr>
-      </w:pPr>
-      <w:bookmarkStart w:id="5" w:name="_Toc163332516"/>
-      <w:r>
-        <w:rPr>
-          <w:lang w:val="en-US"/>
-        </w:rPr>
-        <w:t>Code management</w:t>
-      </w:r>
-      <w:bookmarkEnd w:id="5"/>
-    </w:p>
-    <w:p>
-      <w:pPr>
-        <w:ind w:firstLine="720"/>
-        <w:rPr>
-          <w:lang w:val="en-US"/>
-        </w:rPr>
-      </w:pPr>
-      <w:r>
-        <w:rPr>
-          <w:lang w:val="en-US"/>
-        </w:rPr>
         <w:t>GitHub</w:t>
       </w:r>
     </w:p>
@@ -4007,7 +3815,7 @@
       <w:pPr>
         <w:pStyle w:val="Heading1"/>
       </w:pPr>
-      <w:bookmarkStart w:id="6" w:name="_Toc163332517"/>
+      <w:bookmarkStart w:id="5" w:name="_Toc163332517"/>
       <w:r>
         <w:lastRenderedPageBreak/>
         <w:t xml:space="preserve">GENERAL </w:t>
@@ -4021,7 +3829,7 @@
       <w:r>
         <w:t>NALYSIS</w:t>
       </w:r>
-      <w:bookmarkEnd w:id="6"/>
+      <w:bookmarkEnd w:id="5"/>
     </w:p>
     <w:p>
       <w:pPr>
@@ -4034,30 +3842,30 @@
           <w:lang w:val="en-US"/>
         </w:rPr>
       </w:pPr>
-      <w:bookmarkStart w:id="7" w:name="_Toc163332518"/>
+      <w:bookmarkStart w:id="6" w:name="_Toc163332518"/>
       <w:r>
         <w:rPr>
           <w:lang w:val="en-US"/>
         </w:rPr>
         <w:t>Seeker Agent</w:t>
       </w:r>
+      <w:bookmarkEnd w:id="6"/>
+    </w:p>
+    <w:p>
+      <w:pPr>
+        <w:pStyle w:val="Heading3"/>
+        <w:rPr>
+          <w:lang w:val="en-US"/>
+        </w:rPr>
+      </w:pPr>
+      <w:bookmarkStart w:id="7" w:name="_Toc163332519"/>
+      <w:r>
+        <w:rPr>
+          <w:lang w:val="en-US"/>
+        </w:rPr>
+        <w:t>Code representation</w:t>
+      </w:r>
       <w:bookmarkEnd w:id="7"/>
-    </w:p>
-    <w:p>
-      <w:pPr>
-        <w:pStyle w:val="Heading3"/>
-        <w:rPr>
-          <w:lang w:val="en-US"/>
-        </w:rPr>
-      </w:pPr>
-      <w:bookmarkStart w:id="8" w:name="_Toc163332519"/>
-      <w:r>
-        <w:rPr>
-          <w:lang w:val="en-US"/>
-        </w:rPr>
-        <w:t>Code representation</w:t>
-      </w:r>
-      <w:bookmarkEnd w:id="8"/>
     </w:p>
     <w:p>
       <w:pPr>
@@ -4144,8 +3952,8 @@
             <v:path o:extrusionok="f" gradientshapeok="t" o:connecttype="rect"/>
             <o:lock v:ext="edit" aspectratio="t"/>
           </v:shapetype>
-          <v:shape id="_x0000_i1025" type="#_x0000_t75" style="width:513pt;height:199.8pt">
-            <v:imagedata r:id="rId7" o:title="code" croptop="5027f" cropbottom="5585f" cropleft="2224f" cropright="2939f"/>
+          <v:shape id="_x0000_i1025" type="#_x0000_t75" style="width:513pt;height:200pt">
+            <v:imagedata r:id="rId8" o:title="code" croptop="5027f" cropbottom="5585f" cropleft="2224f" cropright="2939f"/>
           </v:shape>
         </w:pict>
       </w:r>
@@ -4167,7 +3975,6 @@
         </w:rPr>
         <w:t xml:space="preserve">In case you haven’t realized, this Seeker class also serves a dual purpose as a representation of the puzzle state, hence the </w:t>
       </w:r>
-      <w:proofErr w:type="spellStart"/>
       <w:r>
         <w:rPr>
           <w:i/>
@@ -4175,14 +3982,12 @@
         </w:rPr>
         <w:t>path_cost</w:t>
       </w:r>
-      <w:proofErr w:type="spellEnd"/>
       <w:r>
         <w:rPr>
           <w:lang w:val="en-US"/>
         </w:rPr>
         <w:t xml:space="preserve">, </w:t>
       </w:r>
-      <w:proofErr w:type="spellStart"/>
       <w:r>
         <w:rPr>
           <w:i/>
@@ -4190,7 +3995,6 @@
         </w:rPr>
         <w:t>heuristic_cost</w:t>
       </w:r>
-      <w:proofErr w:type="spellEnd"/>
       <w:r>
         <w:rPr>
           <w:lang w:val="en-US"/>
@@ -4204,42 +4008,18 @@
         </w:rPr>
         <w:t xml:space="preserve">parent </w:t>
       </w:r>
-      <w:proofErr w:type="spellStart"/>
-      <w:r>
-        <w:rPr>
-          <w:lang w:val="en-US"/>
-        </w:rPr>
-        <w:t>paremeters</w:t>
-      </w:r>
-      <w:proofErr w:type="spellEnd"/>
-      <w:r>
-        <w:rPr>
-          <w:lang w:val="en-US"/>
-        </w:rPr>
-        <w:t xml:space="preserve"> used in initialization, as well as the </w:t>
+      <w:r>
+        <w:rPr>
+          <w:lang w:val="en-US"/>
+        </w:rPr>
+        <w:t xml:space="preserve">paremeters used in initialization, as well as the </w:t>
       </w:r>
       <w:r>
         <w:rPr>
           <w:i/>
           <w:lang w:val="en-US"/>
         </w:rPr>
-        <w:t>__</w:t>
-      </w:r>
-      <w:proofErr w:type="spellStart"/>
-      <w:r>
-        <w:rPr>
-          <w:i/>
-          <w:lang w:val="en-US"/>
-        </w:rPr>
-        <w:t>lt</w:t>
-      </w:r>
-      <w:proofErr w:type="spellEnd"/>
-      <w:r>
-        <w:rPr>
-          <w:i/>
-          <w:lang w:val="en-US"/>
-        </w:rPr>
-        <w:t>__</w:t>
+        <w:t>__lt__</w:t>
       </w:r>
       <w:r>
         <w:rPr>
@@ -4268,14 +4048,14 @@
           <w:lang w:val="en-US"/>
         </w:rPr>
       </w:pPr>
-      <w:bookmarkStart w:id="9" w:name="_Toc163332520"/>
+      <w:bookmarkStart w:id="8" w:name="_Toc163332520"/>
       <w:r>
         <w:rPr>
           <w:lang w:val="en-US"/>
         </w:rPr>
         <w:t>Seeker’s vision</w:t>
       </w:r>
-      <w:bookmarkEnd w:id="9"/>
+      <w:bookmarkEnd w:id="8"/>
     </w:p>
     <w:p>
       <w:pPr>
@@ -4340,8 +4120,8 @@
         </w:rPr>
         <w:lastRenderedPageBreak/>
         <w:pict>
-          <v:shape id="_x0000_i1026" type="#_x0000_t75" style="width:215.4pt;height:215.4pt">
-            <v:imagedata r:id="rId8" o:title="vision"/>
+          <v:shape id="_x0000_i1026" type="#_x0000_t75" style="width:215.5pt;height:215.5pt">
+            <v:imagedata r:id="rId9" o:title="vision"/>
           </v:shape>
         </w:pict>
       </w:r>
@@ -4377,8 +4157,8 @@
           <w:lang w:val="en-US"/>
         </w:rPr>
         <w:pict>
-          <v:shape id="_x0000_i1027" type="#_x0000_t75" style="width:495.6pt;height:317.4pt">
-            <v:imagedata r:id="rId9" o:title="blocked vision"/>
+          <v:shape id="_x0000_i1027" type="#_x0000_t75" style="width:495.5pt;height:317.5pt">
+            <v:imagedata r:id="rId10" o:title="blocked vision"/>
           </v:shape>
         </w:pict>
       </w:r>
@@ -4475,7 +4255,7 @@
           <w:lang w:val="en-US"/>
         </w:rPr>
       </w:pPr>
-      <w:bookmarkStart w:id="10" w:name="_Toc163332521"/>
+      <w:bookmarkStart w:id="9" w:name="_Toc163332521"/>
       <w:r>
         <w:rPr>
           <w:lang w:val="en-US"/>
@@ -4488,7 +4268,7 @@
         </w:rPr>
         <w:t>s</w:t>
       </w:r>
-      <w:bookmarkEnd w:id="10"/>
+      <w:bookmarkEnd w:id="9"/>
     </w:p>
     <w:p>
       <w:pPr>
@@ -4681,6 +4461,26 @@
       <w:pPr>
         <w:pStyle w:val="ListParagraph"/>
         <w:numPr>
+          <w:ilvl w:val="1"/>
+          <w:numId w:val="13"/>
+        </w:numPr>
+        <w:rPr>
+          <w:lang w:val="en-US"/>
+        </w:rPr>
+      </w:pPr>
+      <w:r>
+        <w:rPr>
+          <w:lang w:val="en-US"/>
+        </w:rPr>
+        <w:t>While the seeker is approaching a specific signal, if a hider appears, it will change it targets to minimize steps taken to capture the hider.</w:t>
+      </w:r>
+      <w:bookmarkStart w:id="10" w:name="_GoBack"/>
+      <w:bookmarkEnd w:id="10"/>
+    </w:p>
+    <w:p>
+      <w:pPr>
+        <w:pStyle w:val="ListParagraph"/>
+        <w:numPr>
           <w:ilvl w:val="0"/>
           <w:numId w:val="13"/>
         </w:numPr>
@@ -4781,21 +4581,7 @@
         <w:rPr>
           <w:lang w:val="en-US"/>
         </w:rPr>
-        <w:t xml:space="preserve">The first line contains two integers N </w:t>
-      </w:r>
-      <w:proofErr w:type="gramStart"/>
-      <w:r>
-        <w:rPr>
-          <w:lang w:val="en-US"/>
-        </w:rPr>
-        <w:t>x</w:t>
-      </w:r>
-      <w:proofErr w:type="gramEnd"/>
-      <w:r>
-        <w:rPr>
-          <w:lang w:val="en-US"/>
-        </w:rPr>
-        <w:t xml:space="preserve"> M, which is the size of</w:t>
+        <w:t>The first line contains two integers N x M, which is the size of</w:t>
       </w:r>
       <w:r>
         <w:rPr>
@@ -4825,35 +4611,7 @@
         <w:rPr>
           <w:lang w:val="en-US"/>
         </w:rPr>
-        <w:t xml:space="preserve">N next lines represent the N </w:t>
-      </w:r>
-      <w:proofErr w:type="gramStart"/>
-      <w:r>
-        <w:rPr>
-          <w:lang w:val="en-US"/>
-        </w:rPr>
-        <w:t>x</w:t>
-      </w:r>
-      <w:proofErr w:type="gramEnd"/>
-      <w:r>
-        <w:rPr>
-          <w:lang w:val="en-US"/>
-        </w:rPr>
-        <w:t xml:space="preserve"> M map matrix. Each line contains M integers. The number at row </w:t>
-      </w:r>
-      <w:proofErr w:type="spellStart"/>
-      <w:r>
-        <w:rPr>
-          <w:lang w:val="en-US"/>
-        </w:rPr>
-        <w:t>i</w:t>
-      </w:r>
-      <w:proofErr w:type="spellEnd"/>
-      <w:r>
-        <w:rPr>
-          <w:lang w:val="en-US"/>
-        </w:rPr>
-        <w:t>, column j determines whether wall, hiders or seeker is set. If there is wall at this position, we will have value 1. If there is hider, we will have value 2. If there is seeker, we will have 3. Otherwise (empty path), we will have 0.</w:t>
+        <w:t>N next lines represent the N x M map matrix. Each line contains M integers. The number at row i, column j determines whether wall, hiders or seeker is set. If there is wall at this position, we will have value 1. If there is hider, we will have value 2. If there is seeker, we will have 3. Otherwise (empty path), we will have 0.</w:t>
       </w:r>
     </w:p>
     <w:p>
@@ -4915,37 +4673,12 @@
         </w:rPr>
         <w:t xml:space="preserve">Among them is </w:t>
       </w:r>
-      <w:proofErr w:type="spellStart"/>
       <w:r>
         <w:rPr>
           <w:i/>
           <w:lang w:val="en-US"/>
         </w:rPr>
-        <w:t>get_hider_</w:t>
-      </w:r>
-      <w:proofErr w:type="gramStart"/>
-      <w:r>
-        <w:rPr>
-          <w:i/>
-          <w:lang w:val="en-US"/>
-        </w:rPr>
-        <w:t>pos</w:t>
-      </w:r>
-      <w:proofErr w:type="spellEnd"/>
-      <w:r>
-        <w:rPr>
-          <w:i/>
-          <w:lang w:val="en-US"/>
-        </w:rPr>
-        <w:t>(</w:t>
-      </w:r>
-      <w:proofErr w:type="gramEnd"/>
-      <w:r>
-        <w:rPr>
-          <w:i/>
-          <w:lang w:val="en-US"/>
-        </w:rPr>
-        <w:t xml:space="preserve">) </w:t>
+        <w:t xml:space="preserve">get_hider_pos() </w:t>
       </w:r>
       <w:r>
         <w:rPr>
@@ -5031,7 +4764,6 @@
         </w:rPr>
         <w:t xml:space="preserve">This process is greatly assisted by the </w:t>
       </w:r>
-      <w:proofErr w:type="spellStart"/>
       <w:r>
         <w:rPr>
           <w:b/>
@@ -5039,7 +4771,6 @@
         </w:rPr>
         <w:t>pygame</w:t>
       </w:r>
-      <w:proofErr w:type="spellEnd"/>
       <w:r>
         <w:rPr>
           <w:b/>
@@ -5126,23 +4857,15 @@
         <w:rPr>
           <w:lang w:val="en-US"/>
         </w:rPr>
+        <w:lastRenderedPageBreak/>
         <w:t xml:space="preserve">The buttons are objects of the Button class, which is designed specifically around the </w:t>
       </w:r>
-      <w:proofErr w:type="spellStart"/>
       <w:r>
         <w:rPr>
           <w:b/>
           <w:lang w:val="en-US"/>
         </w:rPr>
-        <w:t>pygame</w:t>
-      </w:r>
-      <w:proofErr w:type="spellEnd"/>
-      <w:r>
-        <w:rPr>
-          <w:b/>
-          <w:lang w:val="en-US"/>
-        </w:rPr>
-        <w:t xml:space="preserve"> </w:t>
+        <w:t xml:space="preserve">pygame </w:t>
       </w:r>
       <w:r>
         <w:rPr>
@@ -5166,7 +4889,6 @@
         <w:rPr>
           <w:lang w:val="en-US"/>
         </w:rPr>
-        <w:lastRenderedPageBreak/>
         <w:t xml:space="preserve">Each button can </w:t>
       </w:r>
       <w:r>
@@ -5491,37 +5213,12 @@
         </w:rPr>
         <w:t xml:space="preserve">he </w:t>
       </w:r>
-      <w:proofErr w:type="spellStart"/>
       <w:r>
         <w:rPr>
           <w:i/>
           <w:lang w:val="en-US"/>
         </w:rPr>
-        <w:t>get_hider_</w:t>
-      </w:r>
-      <w:proofErr w:type="gramStart"/>
-      <w:r>
-        <w:rPr>
-          <w:i/>
-          <w:lang w:val="en-US"/>
-        </w:rPr>
-        <w:t>pos</w:t>
-      </w:r>
-      <w:proofErr w:type="spellEnd"/>
-      <w:r>
-        <w:rPr>
-          <w:i/>
-          <w:lang w:val="en-US"/>
-        </w:rPr>
-        <w:t>(</w:t>
-      </w:r>
-      <w:proofErr w:type="gramEnd"/>
-      <w:r>
-        <w:rPr>
-          <w:i/>
-          <w:lang w:val="en-US"/>
-        </w:rPr>
-        <w:t>)</w:t>
+        <w:t>get_hider_pos()</w:t>
       </w:r>
       <w:r>
         <w:rPr>
@@ -5741,7 +5438,6 @@
       </w:pPr>
       <w:bookmarkStart w:id="19" w:name="_Toc163332530"/>
       <w:r>
-        <w:lastRenderedPageBreak/>
         <w:t>EVALUATION &amp; COMMENTS</w:t>
       </w:r>
       <w:bookmarkEnd w:id="19"/>
@@ -5826,7 +5522,7 @@
                     <pic:cNvPicPr/>
                   </pic:nvPicPr>
                   <pic:blipFill rotWithShape="1">
-                    <a:blip r:embed="rId10">
+                    <a:blip r:embed="rId11">
                       <a:extLst>
                         <a:ext uri="{28A0092B-C50C-407E-A947-70E740481C1C}">
                           <a14:useLocalDpi xmlns:a14="http://schemas.microsoft.com/office/drawing/2010/main" val="0"/>
@@ -6167,6 +5863,7 @@
           <w:noProof/>
           <w:lang w:val="en-US"/>
         </w:rPr>
+        <w:lastRenderedPageBreak/>
         <w:drawing>
           <wp:inline distT="0" distB="0" distL="0" distR="0" wp14:anchorId="3E9E50AF" wp14:editId="5A8A3000">
             <wp:extent cx="5939790" cy="3497580"/>
@@ -6183,7 +5880,7 @@
                     <pic:cNvPicPr/>
                   </pic:nvPicPr>
                   <pic:blipFill rotWithShape="1">
-                    <a:blip r:embed="rId11">
+                    <a:blip r:embed="rId12">
                       <a:extLst>
                         <a:ext uri="{28A0092B-C50C-407E-A947-70E740481C1C}">
                           <a14:useLocalDpi xmlns:a14="http://schemas.microsoft.com/office/drawing/2010/main" val="0"/>
@@ -6312,7 +6009,6 @@
               <w:jc w:val="center"/>
             </w:pPr>
             <w:r>
-              <w:lastRenderedPageBreak/>
               <w:t>1</w:t>
             </w:r>
           </w:p>
@@ -6462,14 +6158,12 @@
             <w:r>
               <w:t>Av</w:t>
             </w:r>
-            <w:proofErr w:type="spellStart"/>
             <w:r>
               <w:rPr>
                 <w:lang w:val="en-US"/>
               </w:rPr>
               <w:t>erage</w:t>
             </w:r>
-            <w:proofErr w:type="spellEnd"/>
           </w:p>
         </w:tc>
         <w:tc>
@@ -6555,7 +6249,7 @@
                     <pic:cNvPicPr/>
                   </pic:nvPicPr>
                   <pic:blipFill rotWithShape="1">
-                    <a:blip r:embed="rId12">
+                    <a:blip r:embed="rId13">
                       <a:extLst>
                         <a:ext uri="{28A0092B-C50C-407E-A947-70E740481C1C}">
                           <a14:useLocalDpi xmlns:a14="http://schemas.microsoft.com/office/drawing/2010/main" val="0"/>
@@ -6621,6 +6315,7 @@
               <w:rPr>
                 <w:lang w:val="en-US"/>
               </w:rPr>
+              <w:lastRenderedPageBreak/>
               <w:t>Run</w:t>
             </w:r>
           </w:p>
@@ -6833,14 +6528,12 @@
             <w:r>
               <w:t>Av</w:t>
             </w:r>
-            <w:proofErr w:type="spellStart"/>
             <w:r>
               <w:rPr>
                 <w:lang w:val="en-US"/>
               </w:rPr>
               <w:t>erage</w:t>
             </w:r>
-            <w:proofErr w:type="spellEnd"/>
           </w:p>
         </w:tc>
         <w:tc>
@@ -6910,7 +6603,6 @@
           <w:noProof/>
           <w:lang w:val="en-US"/>
         </w:rPr>
-        <w:lastRenderedPageBreak/>
         <w:drawing>
           <wp:inline distT="0" distB="0" distL="0" distR="0" wp14:anchorId="58FD5EBD" wp14:editId="0B284B3C">
             <wp:extent cx="5707380" cy="6012180"/>
@@ -6927,7 +6619,7 @@
                     <pic:cNvPicPr/>
                   </pic:nvPicPr>
                   <pic:blipFill rotWithShape="1">
-                    <a:blip r:embed="rId13">
+                    <a:blip r:embed="rId14">
                       <a:extLst>
                         <a:ext uri="{28A0092B-C50C-407E-A947-70E740481C1C}">
                           <a14:useLocalDpi xmlns:a14="http://schemas.microsoft.com/office/drawing/2010/main" val="0"/>
@@ -7216,14 +6908,12 @@
             <w:r>
               <w:t>Av</w:t>
             </w:r>
-            <w:proofErr w:type="spellStart"/>
             <w:r>
               <w:rPr>
                 <w:lang w:val="en-US"/>
               </w:rPr>
               <w:t>erage</w:t>
             </w:r>
-            <w:proofErr w:type="spellEnd"/>
           </w:p>
         </w:tc>
         <w:tc>
@@ -7310,7 +7000,7 @@
                     <pic:cNvPicPr/>
                   </pic:nvPicPr>
                   <pic:blipFill rotWithShape="1">
-                    <a:blip r:embed="rId14">
+                    <a:blip r:embed="rId15">
                       <a:extLst>
                         <a:ext uri="{28A0092B-C50C-407E-A947-70E740481C1C}">
                           <a14:useLocalDpi xmlns:a14="http://schemas.microsoft.com/office/drawing/2010/main" val="0"/>
@@ -7593,14 +7283,12 @@
             <w:r>
               <w:t>Av</w:t>
             </w:r>
-            <w:proofErr w:type="spellStart"/>
             <w:r>
               <w:rPr>
                 <w:lang w:val="en-US"/>
               </w:rPr>
               <w:t>erage</w:t>
             </w:r>
-            <w:proofErr w:type="spellEnd"/>
           </w:p>
         </w:tc>
         <w:tc>
@@ -7707,7 +7395,7 @@
                     <pic:cNvPicPr/>
                   </pic:nvPicPr>
                   <pic:blipFill rotWithShape="1">
-                    <a:blip r:embed="rId15">
+                    <a:blip r:embed="rId16">
                       <a:extLst>
                         <a:ext uri="{28A0092B-C50C-407E-A947-70E740481C1C}">
                           <a14:useLocalDpi xmlns:a14="http://schemas.microsoft.com/office/drawing/2010/main" val="0"/>
@@ -7990,14 +7678,12 @@
             <w:r>
               <w:t>Av</w:t>
             </w:r>
-            <w:proofErr w:type="spellStart"/>
             <w:r>
               <w:rPr>
                 <w:lang w:val="en-US"/>
               </w:rPr>
               <w:t>erage</w:t>
             </w:r>
-            <w:proofErr w:type="spellEnd"/>
           </w:p>
         </w:tc>
         <w:tc>
@@ -8083,7 +7769,7 @@
                     <pic:cNvPicPr/>
                   </pic:nvPicPr>
                   <pic:blipFill rotWithShape="1">
-                    <a:blip r:embed="rId16">
+                    <a:blip r:embed="rId17">
                       <a:extLst>
                         <a:ext uri="{28A0092B-C50C-407E-A947-70E740481C1C}">
                           <a14:useLocalDpi xmlns:a14="http://schemas.microsoft.com/office/drawing/2010/main" val="0"/>
@@ -8366,14 +8052,12 @@
             <w:r>
               <w:t>Av</w:t>
             </w:r>
-            <w:proofErr w:type="spellStart"/>
             <w:r>
               <w:rPr>
                 <w:lang w:val="en-US"/>
               </w:rPr>
               <w:t>erage</w:t>
             </w:r>
-            <w:proofErr w:type="spellEnd"/>
           </w:p>
         </w:tc>
         <w:tc>
@@ -8460,7 +8144,7 @@
                     <pic:cNvPicPr/>
                   </pic:nvPicPr>
                   <pic:blipFill rotWithShape="1">
-                    <a:blip r:embed="rId17">
+                    <a:blip r:embed="rId18">
                       <a:extLst>
                         <a:ext uri="{28A0092B-C50C-407E-A947-70E740481C1C}">
                           <a14:useLocalDpi xmlns:a14="http://schemas.microsoft.com/office/drawing/2010/main" val="0"/>
@@ -8743,14 +8427,12 @@
             <w:r>
               <w:t>Av</w:t>
             </w:r>
-            <w:proofErr w:type="spellStart"/>
             <w:r>
               <w:rPr>
                 <w:lang w:val="en-US"/>
               </w:rPr>
               <w:t>erage</w:t>
             </w:r>
-            <w:proofErr w:type="spellEnd"/>
           </w:p>
         </w:tc>
         <w:tc>
@@ -8837,7 +8519,7 @@
                     <pic:cNvPicPr/>
                   </pic:nvPicPr>
                   <pic:blipFill rotWithShape="1">
-                    <a:blip r:embed="rId18">
+                    <a:blip r:embed="rId19">
                       <a:extLst>
                         <a:ext uri="{28A0092B-C50C-407E-A947-70E740481C1C}">
                           <a14:useLocalDpi xmlns:a14="http://schemas.microsoft.com/office/drawing/2010/main" val="0"/>
@@ -9120,14 +8802,12 @@
             <w:r>
               <w:t>Av</w:t>
             </w:r>
-            <w:proofErr w:type="spellStart"/>
             <w:r>
               <w:rPr>
                 <w:lang w:val="en-US"/>
               </w:rPr>
               <w:t>erage</w:t>
             </w:r>
-            <w:proofErr w:type="spellEnd"/>
           </w:p>
         </w:tc>
         <w:tc>
@@ -9214,7 +8894,7 @@
                     <pic:cNvPicPr/>
                   </pic:nvPicPr>
                   <pic:blipFill rotWithShape="1">
-                    <a:blip r:embed="rId19">
+                    <a:blip r:embed="rId20">
                       <a:extLst>
                         <a:ext uri="{28A0092B-C50C-407E-A947-70E740481C1C}">
                           <a14:useLocalDpi xmlns:a14="http://schemas.microsoft.com/office/drawing/2010/main" val="0"/>
@@ -9497,14 +9177,12 @@
             <w:r>
               <w:t>Av</w:t>
             </w:r>
-            <w:proofErr w:type="spellStart"/>
             <w:r>
               <w:rPr>
                 <w:lang w:val="en-US"/>
               </w:rPr>
               <w:t>erage</w:t>
             </w:r>
-            <w:proofErr w:type="spellEnd"/>
           </w:p>
         </w:tc>
         <w:tc>
@@ -9847,14 +9525,12 @@
             <w:r>
               <w:t>Av</w:t>
             </w:r>
-            <w:proofErr w:type="spellStart"/>
             <w:r>
               <w:rPr>
                 <w:lang w:val="en-US"/>
               </w:rPr>
               <w:t>erage</w:t>
             </w:r>
-            <w:proofErr w:type="spellEnd"/>
           </w:p>
         </w:tc>
         <w:tc>
@@ -10164,14 +9840,12 @@
             <w:r>
               <w:t>Av</w:t>
             </w:r>
-            <w:proofErr w:type="spellStart"/>
             <w:r>
               <w:rPr>
                 <w:lang w:val="en-US"/>
               </w:rPr>
               <w:t>erage</w:t>
             </w:r>
-            <w:proofErr w:type="spellEnd"/>
           </w:p>
         </w:tc>
         <w:tc>
@@ -10481,14 +10155,12 @@
             <w:r>
               <w:t>Av</w:t>
             </w:r>
-            <w:proofErr w:type="spellStart"/>
             <w:r>
               <w:rPr>
                 <w:lang w:val="en-US"/>
               </w:rPr>
               <w:t>erage</w:t>
             </w:r>
-            <w:proofErr w:type="spellEnd"/>
           </w:p>
         </w:tc>
         <w:tc>
@@ -10798,14 +10470,12 @@
             <w:r>
               <w:t>Av</w:t>
             </w:r>
-            <w:proofErr w:type="spellStart"/>
             <w:r>
               <w:rPr>
                 <w:lang w:val="en-US"/>
               </w:rPr>
               <w:t>erage</w:t>
             </w:r>
-            <w:proofErr w:type="spellEnd"/>
           </w:p>
         </w:tc>
         <w:tc>
@@ -11115,14 +10785,12 @@
             <w:r>
               <w:t>Av</w:t>
             </w:r>
-            <w:proofErr w:type="spellStart"/>
             <w:r>
               <w:rPr>
                 <w:lang w:val="en-US"/>
               </w:rPr>
               <w:t>erage</w:t>
             </w:r>
-            <w:proofErr w:type="spellEnd"/>
           </w:p>
         </w:tc>
         <w:tc>
@@ -11305,7 +10973,7 @@
           <w:lang w:val="en-US"/>
         </w:rPr>
       </w:pPr>
-      <w:hyperlink r:id="rId20" w:history="1">
+      <w:hyperlink r:id="rId21" w:history="1">
         <w:r>
           <w:rPr>
             <w:rStyle w:val="Hyperlink"/>
@@ -11358,16 +11026,8 @@
         <w:rPr>
           <w:lang w:val="en-US"/>
         </w:rPr>
-        <w:t xml:space="preserve">by Stuart Russel and Peter </w:t>
-      </w:r>
-      <w:proofErr w:type="spellStart"/>
-      <w:r>
-        <w:rPr>
-          <w:lang w:val="en-US"/>
-        </w:rPr>
-        <w:t>Norvig</w:t>
-      </w:r>
-      <w:proofErr w:type="spellEnd"/>
+        <w:t>by Stuart Russel and Peter Norvig</w:t>
+      </w:r>
     </w:p>
     <w:p>
       <w:pPr>
@@ -11380,7 +11040,7 @@
           <w:lang w:val="en-US"/>
         </w:rPr>
       </w:pPr>
-      <w:hyperlink r:id="rId21" w:history="1">
+      <w:hyperlink r:id="rId22" w:history="1">
         <w:r>
           <w:rPr>
             <w:rStyle w:val="Hyperlink"/>
@@ -11407,7 +11067,7 @@
           <w:lang w:val="en-US"/>
         </w:rPr>
       </w:pPr>
-      <w:hyperlink r:id="rId22" w:history="1">
+      <w:hyperlink r:id="rId23" w:history="1">
         <w:r>
           <w:rPr>
             <w:rStyle w:val="Hyperlink"/>
@@ -11433,8 +11093,8 @@
 </file>
 
 <file path=word/numbering.xml><?xml version="1.0" encoding="utf-8"?>
-<w:numbering xmlns:wpc="http://schemas.microsoft.com/office/word/2010/wordprocessingCanvas" xmlns:cx="http://schemas.microsoft.com/office/drawing/2014/chartex" xmlns:mc="http://schemas.openxmlformats.org/markup-compatibility/2006" xmlns:o="urn:schemas-microsoft-com:office:office" xmlns:r="http://schemas.openxmlformats.org/officeDocument/2006/relationships" xmlns:m="http://schemas.openxmlformats.org/officeDocument/2006/math" xmlns:v="urn:schemas-microsoft-com:vml" xmlns:wp14="http://schemas.microsoft.com/office/word/2010/wordprocessingDrawing" xmlns:wp="http://schemas.openxmlformats.org/drawingml/2006/wordprocessingDrawing" xmlns:w10="urn:schemas-microsoft-com:office:word" xmlns:w="http://schemas.openxmlformats.org/wordprocessingml/2006/main" xmlns:w14="http://schemas.microsoft.com/office/word/2010/wordml" xmlns:w15="http://schemas.microsoft.com/office/word/2012/wordml" xmlns:w16se="http://schemas.microsoft.com/office/word/2015/wordml/symex" xmlns:wpg="http://schemas.microsoft.com/office/word/2010/wordprocessingGroup" xmlns:wpi="http://schemas.microsoft.com/office/word/2010/wordprocessingInk" xmlns:wne="http://schemas.microsoft.com/office/word/2006/wordml" xmlns:wps="http://schemas.microsoft.com/office/word/2010/wordprocessingShape" mc:Ignorable="w14 w15 w16se wp14">
-  <w:abstractNum w:abstractNumId="0" w15:restartNumberingAfterBreak="0">
+<w:numbering xmlns:wpc="http://schemas.microsoft.com/office/word/2010/wordprocessingCanvas" xmlns:mc="http://schemas.openxmlformats.org/markup-compatibility/2006" xmlns:o="urn:schemas-microsoft-com:office:office" xmlns:r="http://schemas.openxmlformats.org/officeDocument/2006/relationships" xmlns:m="http://schemas.openxmlformats.org/officeDocument/2006/math" xmlns:v="urn:schemas-microsoft-com:vml" xmlns:wp14="http://schemas.microsoft.com/office/word/2010/wordprocessingDrawing" xmlns:wp="http://schemas.openxmlformats.org/drawingml/2006/wordprocessingDrawing" xmlns:w10="urn:schemas-microsoft-com:office:word" xmlns:w="http://schemas.openxmlformats.org/wordprocessingml/2006/main" xmlns:w14="http://schemas.microsoft.com/office/word/2010/wordml" xmlns:wpg="http://schemas.microsoft.com/office/word/2010/wordprocessingGroup" xmlns:wpi="http://schemas.microsoft.com/office/word/2010/wordprocessingInk" xmlns:wne="http://schemas.microsoft.com/office/word/2006/wordml" xmlns:wps="http://schemas.microsoft.com/office/word/2010/wordprocessingShape" mc:Ignorable="w14 wp14">
+  <w:abstractNum w:abstractNumId="0">
     <w:nsid w:val="00796012"/>
     <w:multiLevelType w:val="hybridMultilevel"/>
     <w:tmpl w:val="BEF8B95A"/>
@@ -11547,7 +11207,7 @@
       </w:rPr>
     </w:lvl>
   </w:abstractNum>
-  <w:abstractNum w:abstractNumId="1" w15:restartNumberingAfterBreak="0">
+  <w:abstractNum w:abstractNumId="1">
     <w:nsid w:val="016479D2"/>
     <w:multiLevelType w:val="hybridMultilevel"/>
     <w:tmpl w:val="9AB83378"/>
@@ -11660,7 +11320,7 @@
       </w:rPr>
     </w:lvl>
   </w:abstractNum>
-  <w:abstractNum w:abstractNumId="2" w15:restartNumberingAfterBreak="0">
+  <w:abstractNum w:abstractNumId="2">
     <w:nsid w:val="03370B21"/>
     <w:multiLevelType w:val="hybridMultilevel"/>
     <w:tmpl w:val="24CE7380"/>
@@ -11773,7 +11433,7 @@
       </w:rPr>
     </w:lvl>
   </w:abstractNum>
-  <w:abstractNum w:abstractNumId="3" w15:restartNumberingAfterBreak="0">
+  <w:abstractNum w:abstractNumId="3">
     <w:nsid w:val="09761766"/>
     <w:multiLevelType w:val="hybridMultilevel"/>
     <w:tmpl w:val="AD145526"/>
@@ -11896,7 +11556,7 @@
       </w:rPr>
     </w:lvl>
   </w:abstractNum>
-  <w:abstractNum w:abstractNumId="4" w15:restartNumberingAfterBreak="0">
+  <w:abstractNum w:abstractNumId="4">
     <w:nsid w:val="0D29051C"/>
     <w:multiLevelType w:val="hybridMultilevel"/>
     <w:tmpl w:val="53263D24"/>
@@ -12009,7 +11669,7 @@
       </w:rPr>
     </w:lvl>
   </w:abstractNum>
-  <w:abstractNum w:abstractNumId="5" w15:restartNumberingAfterBreak="0">
+  <w:abstractNum w:abstractNumId="5">
     <w:nsid w:val="103274E9"/>
     <w:multiLevelType w:val="hybridMultilevel"/>
     <w:tmpl w:val="B0400A00"/>
@@ -12122,7 +11782,7 @@
       </w:rPr>
     </w:lvl>
   </w:abstractNum>
-  <w:abstractNum w:abstractNumId="6" w15:restartNumberingAfterBreak="0">
+  <w:abstractNum w:abstractNumId="6">
     <w:nsid w:val="17DF76B4"/>
     <w:multiLevelType w:val="hybridMultilevel"/>
     <w:tmpl w:val="737E3662"/>
@@ -12235,7 +11895,7 @@
       </w:rPr>
     </w:lvl>
   </w:abstractNum>
-  <w:abstractNum w:abstractNumId="7" w15:restartNumberingAfterBreak="0">
+  <w:abstractNum w:abstractNumId="7">
     <w:nsid w:val="19674AC0"/>
     <w:multiLevelType w:val="hybridMultilevel"/>
     <w:tmpl w:val="6FCEA9DE"/>
@@ -12322,7 +11982,7 @@
       </w:pPr>
     </w:lvl>
   </w:abstractNum>
-  <w:abstractNum w:abstractNumId="8" w15:restartNumberingAfterBreak="0">
+  <w:abstractNum w:abstractNumId="8">
     <w:nsid w:val="1A487422"/>
     <w:multiLevelType w:val="hybridMultilevel"/>
     <w:tmpl w:val="08E6CC90"/>
@@ -12435,7 +12095,7 @@
       </w:rPr>
     </w:lvl>
   </w:abstractNum>
-  <w:abstractNum w:abstractNumId="9" w15:restartNumberingAfterBreak="0">
+  <w:abstractNum w:abstractNumId="9">
     <w:nsid w:val="266065B1"/>
     <w:multiLevelType w:val="hybridMultilevel"/>
     <w:tmpl w:val="25F238C6"/>
@@ -12548,7 +12208,7 @@
       </w:rPr>
     </w:lvl>
   </w:abstractNum>
-  <w:abstractNum w:abstractNumId="10" w15:restartNumberingAfterBreak="0">
+  <w:abstractNum w:abstractNumId="10">
     <w:nsid w:val="29CD45DC"/>
     <w:multiLevelType w:val="hybridMultilevel"/>
     <w:tmpl w:val="7BC0DCAA"/>
@@ -12670,7 +12330,7 @@
       </w:rPr>
     </w:lvl>
   </w:abstractNum>
-  <w:abstractNum w:abstractNumId="11" w15:restartNumberingAfterBreak="0">
+  <w:abstractNum w:abstractNumId="11">
     <w:nsid w:val="348F106C"/>
     <w:multiLevelType w:val="hybridMultilevel"/>
     <w:tmpl w:val="136099F8"/>
@@ -12783,7 +12443,7 @@
       </w:rPr>
     </w:lvl>
   </w:abstractNum>
-  <w:abstractNum w:abstractNumId="12" w15:restartNumberingAfterBreak="0">
+  <w:abstractNum w:abstractNumId="12">
     <w:nsid w:val="39C458E0"/>
     <w:multiLevelType w:val="hybridMultilevel"/>
     <w:tmpl w:val="CB10DFDA"/>
@@ -12896,7 +12556,7 @@
       </w:rPr>
     </w:lvl>
   </w:abstractNum>
-  <w:abstractNum w:abstractNumId="13" w15:restartNumberingAfterBreak="0">
+  <w:abstractNum w:abstractNumId="13">
     <w:nsid w:val="3F131005"/>
     <w:multiLevelType w:val="hybridMultilevel"/>
     <w:tmpl w:val="8A4864A0"/>
@@ -13009,7 +12669,7 @@
       </w:rPr>
     </w:lvl>
   </w:abstractNum>
-  <w:abstractNum w:abstractNumId="14" w15:restartNumberingAfterBreak="0">
+  <w:abstractNum w:abstractNumId="14">
     <w:nsid w:val="46336002"/>
     <w:multiLevelType w:val="hybridMultilevel"/>
     <w:tmpl w:val="51AA7D96"/>
@@ -13096,7 +12756,7 @@
       </w:pPr>
     </w:lvl>
   </w:abstractNum>
-  <w:abstractNum w:abstractNumId="15" w15:restartNumberingAfterBreak="0">
+  <w:abstractNum w:abstractNumId="15">
     <w:nsid w:val="50452DC2"/>
     <w:multiLevelType w:val="hybridMultilevel"/>
     <w:tmpl w:val="55BC6C4C"/>
@@ -13209,7 +12869,7 @@
       </w:rPr>
     </w:lvl>
   </w:abstractNum>
-  <w:abstractNum w:abstractNumId="16" w15:restartNumberingAfterBreak="0">
+  <w:abstractNum w:abstractNumId="16">
     <w:nsid w:val="5E0A7D78"/>
     <w:multiLevelType w:val="hybridMultilevel"/>
     <w:tmpl w:val="5EAC6604"/>
@@ -13332,7 +12992,7 @@
       </w:rPr>
     </w:lvl>
   </w:abstractNum>
-  <w:abstractNum w:abstractNumId="17" w15:restartNumberingAfterBreak="0">
+  <w:abstractNum w:abstractNumId="17">
     <w:nsid w:val="5F674C61"/>
     <w:multiLevelType w:val="hybridMultilevel"/>
     <w:tmpl w:val="EF9E301E"/>
@@ -13445,7 +13105,7 @@
       </w:rPr>
     </w:lvl>
   </w:abstractNum>
-  <w:abstractNum w:abstractNumId="18" w15:restartNumberingAfterBreak="0">
+  <w:abstractNum w:abstractNumId="18">
     <w:nsid w:val="6D2205A4"/>
     <w:multiLevelType w:val="hybridMultilevel"/>
     <w:tmpl w:val="6902FA4C"/>
@@ -13532,7 +13192,7 @@
       </w:pPr>
     </w:lvl>
   </w:abstractNum>
-  <w:abstractNum w:abstractNumId="19" w15:restartNumberingAfterBreak="0">
+  <w:abstractNum w:abstractNumId="19">
     <w:nsid w:val="75656614"/>
     <w:multiLevelType w:val="hybridMultilevel"/>
     <w:tmpl w:val="B0E02E62"/>
@@ -13751,7 +13411,7 @@
 </file>
 
 <file path=word/styles.xml><?xml version="1.0" encoding="utf-8"?>
-<w:styles xmlns:mc="http://schemas.openxmlformats.org/markup-compatibility/2006" xmlns:r="http://schemas.openxmlformats.org/officeDocument/2006/relationships" xmlns:w="http://schemas.openxmlformats.org/wordprocessingml/2006/main" xmlns:w14="http://schemas.microsoft.com/office/word/2010/wordml" xmlns:w15="http://schemas.microsoft.com/office/word/2012/wordml" xmlns:w16se="http://schemas.microsoft.com/office/word/2015/wordml/symex" mc:Ignorable="w14 w15 w16se">
+<w:styles xmlns:mc="http://schemas.openxmlformats.org/markup-compatibility/2006" xmlns:r="http://schemas.openxmlformats.org/officeDocument/2006/relationships" xmlns:w="http://schemas.openxmlformats.org/wordprocessingml/2006/main" xmlns:w14="http://schemas.microsoft.com/office/word/2010/wordml" mc:Ignorable="w14">
   <w:docDefaults>
     <w:rPrDefault>
       <w:rPr>
@@ -13769,378 +13429,144 @@
       </w:pPr>
     </w:pPrDefault>
   </w:docDefaults>
-  <w:latentStyles w:defLockedState="0" w:defUIPriority="99" w:defSemiHidden="0" w:defUnhideWhenUsed="0" w:defQFormat="0" w:count="371">
-    <w:lsdException w:name="Normal" w:uiPriority="0" w:qFormat="1"/>
-    <w:lsdException w:name="heading 1" w:uiPriority="9" w:qFormat="1"/>
-    <w:lsdException w:name="heading 2" w:semiHidden="1" w:uiPriority="9" w:unhideWhenUsed="1" w:qFormat="1"/>
-    <w:lsdException w:name="heading 3" w:semiHidden="1" w:uiPriority="9" w:unhideWhenUsed="1" w:qFormat="1"/>
-    <w:lsdException w:name="heading 4" w:semiHidden="1" w:uiPriority="9" w:unhideWhenUsed="1" w:qFormat="1"/>
-    <w:lsdException w:name="heading 5" w:semiHidden="1" w:uiPriority="9" w:unhideWhenUsed="1" w:qFormat="1"/>
-    <w:lsdException w:name="heading 6" w:semiHidden="1" w:uiPriority="9" w:unhideWhenUsed="1" w:qFormat="1"/>
-    <w:lsdException w:name="heading 7" w:semiHidden="1" w:uiPriority="9" w:unhideWhenUsed="1" w:qFormat="1"/>
-    <w:lsdException w:name="heading 8" w:semiHidden="1" w:uiPriority="9" w:unhideWhenUsed="1" w:qFormat="1"/>
-    <w:lsdException w:name="heading 9" w:semiHidden="1" w:uiPriority="9" w:unhideWhenUsed="1" w:qFormat="1"/>
-    <w:lsdException w:name="index 1" w:semiHidden="1" w:unhideWhenUsed="1"/>
-    <w:lsdException w:name="index 2" w:semiHidden="1" w:unhideWhenUsed="1"/>
-    <w:lsdException w:name="index 3" w:semiHidden="1" w:unhideWhenUsed="1"/>
-    <w:lsdException w:name="index 4" w:semiHidden="1" w:unhideWhenUsed="1"/>
-    <w:lsdException w:name="index 5" w:semiHidden="1" w:unhideWhenUsed="1"/>
-    <w:lsdException w:name="index 6" w:semiHidden="1" w:unhideWhenUsed="1"/>
-    <w:lsdException w:name="index 7" w:semiHidden="1" w:unhideWhenUsed="1"/>
-    <w:lsdException w:name="index 8" w:semiHidden="1" w:unhideWhenUsed="1"/>
-    <w:lsdException w:name="index 9" w:semiHidden="1" w:unhideWhenUsed="1"/>
-    <w:lsdException w:name="toc 1" w:semiHidden="1" w:uiPriority="39" w:unhideWhenUsed="1"/>
-    <w:lsdException w:name="toc 2" w:semiHidden="1" w:uiPriority="39" w:unhideWhenUsed="1"/>
-    <w:lsdException w:name="toc 3" w:semiHidden="1" w:uiPriority="39" w:unhideWhenUsed="1"/>
-    <w:lsdException w:name="toc 4" w:semiHidden="1" w:uiPriority="39" w:unhideWhenUsed="1"/>
-    <w:lsdException w:name="toc 5" w:semiHidden="1" w:uiPriority="39" w:unhideWhenUsed="1"/>
-    <w:lsdException w:name="toc 6" w:semiHidden="1" w:uiPriority="39" w:unhideWhenUsed="1"/>
-    <w:lsdException w:name="toc 7" w:semiHidden="1" w:uiPriority="39" w:unhideWhenUsed="1"/>
-    <w:lsdException w:name="toc 8" w:semiHidden="1" w:uiPriority="39" w:unhideWhenUsed="1"/>
-    <w:lsdException w:name="toc 9" w:semiHidden="1" w:uiPriority="39" w:unhideWhenUsed="1"/>
-    <w:lsdException w:name="Normal Indent" w:semiHidden="1" w:unhideWhenUsed="1"/>
-    <w:lsdException w:name="footnote text" w:semiHidden="1" w:unhideWhenUsed="1"/>
-    <w:lsdException w:name="annotation text" w:semiHidden="1" w:unhideWhenUsed="1"/>
-    <w:lsdException w:name="header" w:semiHidden="1" w:unhideWhenUsed="1"/>
-    <w:lsdException w:name="footer" w:semiHidden="1" w:unhideWhenUsed="1"/>
-    <w:lsdException w:name="index heading" w:semiHidden="1" w:unhideWhenUsed="1"/>
-    <w:lsdException w:name="caption" w:semiHidden="1" w:uiPriority="35" w:unhideWhenUsed="1" w:qFormat="1"/>
-    <w:lsdException w:name="table of figures" w:semiHidden="1" w:unhideWhenUsed="1"/>
-    <w:lsdException w:name="envelope address" w:semiHidden="1" w:unhideWhenUsed="1"/>
-    <w:lsdException w:name="envelope return" w:semiHidden="1" w:unhideWhenUsed="1"/>
-    <w:lsdException w:name="footnote reference" w:semiHidden="1" w:unhideWhenUsed="1"/>
-    <w:lsdException w:name="annotation reference" w:semiHidden="1" w:unhideWhenUsed="1"/>
-    <w:lsdException w:name="line number" w:semiHidden="1" w:unhideWhenUsed="1"/>
-    <w:lsdException w:name="page number" w:semiHidden="1" w:unhideWhenUsed="1"/>
-    <w:lsdException w:name="endnote reference" w:semiHidden="1" w:unhideWhenUsed="1"/>
-    <w:lsdException w:name="endnote text" w:semiHidden="1" w:unhideWhenUsed="1"/>
-    <w:lsdException w:name="table of authorities" w:semiHidden="1" w:unhideWhenUsed="1"/>
-    <w:lsdException w:name="macro" w:semiHidden="1" w:unhideWhenUsed="1"/>
-    <w:lsdException w:name="toa heading" w:semiHidden="1" w:unhideWhenUsed="1"/>
-    <w:lsdException w:name="List" w:semiHidden="1" w:unhideWhenUsed="1"/>
-    <w:lsdException w:name="List Bullet" w:semiHidden="1" w:unhideWhenUsed="1"/>
-    <w:lsdException w:name="List Number" w:semiHidden="1" w:unhideWhenUsed="1"/>
-    <w:lsdException w:name="List 2" w:semiHidden="1" w:unhideWhenUsed="1"/>
-    <w:lsdException w:name="List 3" w:semiHidden="1" w:unhideWhenUsed="1"/>
-    <w:lsdException w:name="List 4" w:semiHidden="1" w:unhideWhenUsed="1"/>
-    <w:lsdException w:name="List 5" w:semiHidden="1" w:unhideWhenUsed="1"/>
-    <w:lsdException w:name="List Bullet 2" w:semiHidden="1" w:unhideWhenUsed="1"/>
-    <w:lsdException w:name="List Bullet 3" w:semiHidden="1" w:unhideWhenUsed="1"/>
-    <w:lsdException w:name="List Bullet 4" w:semiHidden="1" w:unhideWhenUsed="1"/>
-    <w:lsdException w:name="List Bullet 5" w:semiHidden="1" w:unhideWhenUsed="1"/>
-    <w:lsdException w:name="List Number 2" w:semiHidden="1" w:unhideWhenUsed="1"/>
-    <w:lsdException w:name="List Number 3" w:semiHidden="1" w:unhideWhenUsed="1"/>
-    <w:lsdException w:name="List Number 4" w:semiHidden="1" w:unhideWhenUsed="1"/>
-    <w:lsdException w:name="List Number 5" w:semiHidden="1" w:unhideWhenUsed="1"/>
-    <w:lsdException w:name="Title" w:uiPriority="10" w:qFormat="1"/>
-    <w:lsdException w:name="Closing" w:semiHidden="1" w:unhideWhenUsed="1"/>
-    <w:lsdException w:name="Signature" w:semiHidden="1" w:unhideWhenUsed="1"/>
-    <w:lsdException w:name="Default Paragraph Font" w:semiHidden="1" w:uiPriority="1" w:unhideWhenUsed="1"/>
-    <w:lsdException w:name="Body Text" w:semiHidden="1" w:unhideWhenUsed="1"/>
-    <w:lsdException w:name="Body Text Indent" w:semiHidden="1" w:unhideWhenUsed="1"/>
-    <w:lsdException w:name="List Continue" w:semiHidden="1" w:unhideWhenUsed="1"/>
-    <w:lsdException w:name="List Continue 2" w:semiHidden="1" w:unhideWhenUsed="1"/>
-    <w:lsdException w:name="List Continue 3" w:semiHidden="1" w:unhideWhenUsed="1"/>
-    <w:lsdException w:name="List Continue 4" w:semiHidden="1" w:unhideWhenUsed="1"/>
-    <w:lsdException w:name="List Continue 5" w:semiHidden="1" w:unhideWhenUsed="1"/>
-    <w:lsdException w:name="Message Header" w:semiHidden="1" w:unhideWhenUsed="1"/>
-    <w:lsdException w:name="Subtitle" w:uiPriority="11" w:qFormat="1"/>
-    <w:lsdException w:name="Salutation" w:semiHidden="1" w:unhideWhenUsed="1"/>
-    <w:lsdException w:name="Date" w:semiHidden="1" w:unhideWhenUsed="1"/>
-    <w:lsdException w:name="Body Text First Indent" w:semiHidden="1" w:unhideWhenUsed="1"/>
-    <w:lsdException w:name="Body Text First Indent 2" w:semiHidden="1" w:unhideWhenUsed="1"/>
-    <w:lsdException w:name="Note Heading" w:semiHidden="1" w:unhideWhenUsed="1"/>
-    <w:lsdException w:name="Body Text 2" w:semiHidden="1" w:unhideWhenUsed="1"/>
-    <w:lsdException w:name="Body Text 3" w:semiHidden="1" w:unhideWhenUsed="1"/>
-    <w:lsdException w:name="Body Text Indent 2" w:semiHidden="1" w:unhideWhenUsed="1"/>
-    <w:lsdException w:name="Body Text Indent 3" w:semiHidden="1" w:unhideWhenUsed="1"/>
-    <w:lsdException w:name="Block Text" w:semiHidden="1" w:unhideWhenUsed="1"/>
-    <w:lsdException w:name="Hyperlink" w:semiHidden="1" w:unhideWhenUsed="1"/>
-    <w:lsdException w:name="FollowedHyperlink" w:semiHidden="1" w:unhideWhenUsed="1"/>
-    <w:lsdException w:name="Strong" w:uiPriority="22" w:qFormat="1"/>
-    <w:lsdException w:name="Emphasis" w:uiPriority="20" w:qFormat="1"/>
-    <w:lsdException w:name="Document Map" w:semiHidden="1" w:unhideWhenUsed="1"/>
-    <w:lsdException w:name="Plain Text" w:semiHidden="1" w:unhideWhenUsed="1"/>
-    <w:lsdException w:name="E-mail Signature" w:semiHidden="1" w:unhideWhenUsed="1"/>
-    <w:lsdException w:name="HTML Top of Form" w:semiHidden="1" w:unhideWhenUsed="1"/>
-    <w:lsdException w:name="HTML Bottom of Form" w:semiHidden="1" w:unhideWhenUsed="1"/>
-    <w:lsdException w:name="Normal (Web)" w:semiHidden="1" w:unhideWhenUsed="1"/>
-    <w:lsdException w:name="HTML Acronym" w:semiHidden="1" w:unhideWhenUsed="1"/>
-    <w:lsdException w:name="HTML Address" w:semiHidden="1" w:unhideWhenUsed="1"/>
-    <w:lsdException w:name="HTML Cite" w:semiHidden="1" w:unhideWhenUsed="1"/>
-    <w:lsdException w:name="HTML Code" w:semiHidden="1" w:unhideWhenUsed="1"/>
-    <w:lsdException w:name="HTML Definition" w:semiHidden="1" w:unhideWhenUsed="1"/>
-    <w:lsdException w:name="HTML Keyboard" w:semiHidden="1" w:unhideWhenUsed="1"/>
-    <w:lsdException w:name="HTML Preformatted" w:semiHidden="1" w:unhideWhenUsed="1"/>
-    <w:lsdException w:name="HTML Sample" w:semiHidden="1" w:unhideWhenUsed="1"/>
-    <w:lsdException w:name="HTML Typewriter" w:semiHidden="1" w:unhideWhenUsed="1"/>
-    <w:lsdException w:name="HTML Variable" w:semiHidden="1" w:unhideWhenUsed="1"/>
-    <w:lsdException w:name="Normal Table" w:semiHidden="1" w:unhideWhenUsed="1"/>
-    <w:lsdException w:name="annotation subject" w:semiHidden="1" w:unhideWhenUsed="1"/>
-    <w:lsdException w:name="No List" w:semiHidden="1" w:unhideWhenUsed="1"/>
-    <w:lsdException w:name="Outline List 1" w:semiHidden="1" w:unhideWhenUsed="1"/>
-    <w:lsdException w:name="Outline List 2" w:semiHidden="1" w:unhideWhenUsed="1"/>
-    <w:lsdException w:name="Outline List 3" w:semiHidden="1" w:unhideWhenUsed="1"/>
-    <w:lsdException w:name="Table Simple 1" w:semiHidden="1" w:unhideWhenUsed="1"/>
-    <w:lsdException w:name="Table Simple 2" w:semiHidden="1" w:unhideWhenUsed="1"/>
-    <w:lsdException w:name="Table Simple 3" w:semiHidden="1" w:unhideWhenUsed="1"/>
-    <w:lsdException w:name="Table Classic 1" w:semiHidden="1" w:unhideWhenUsed="1"/>
-    <w:lsdException w:name="Table Classic 2" w:semiHidden="1" w:unhideWhenUsed="1"/>
-    <w:lsdException w:name="Table Classic 3" w:semiHidden="1" w:unhideWhenUsed="1"/>
-    <w:lsdException w:name="Table Classic 4" w:semiHidden="1" w:unhideWhenUsed="1"/>
-    <w:lsdException w:name="Table Colorful 1" w:semiHidden="1" w:unhideWhenUsed="1"/>
-    <w:lsdException w:name="Table Colorful 2" w:semiHidden="1" w:unhideWhenUsed="1"/>
-    <w:lsdException w:name="Table Colorful 3" w:semiHidden="1" w:unhideWhenUsed="1"/>
-    <w:lsdException w:name="Table Columns 1" w:semiHidden="1" w:unhideWhenUsed="1"/>
-    <w:lsdException w:name="Table Columns 2" w:semiHidden="1" w:unhideWhenUsed="1"/>
-    <w:lsdException w:name="Table Columns 3" w:semiHidden="1" w:unhideWhenUsed="1"/>
-    <w:lsdException w:name="Table Columns 4" w:semiHidden="1" w:unhideWhenUsed="1"/>
-    <w:lsdException w:name="Table Columns 5" w:semiHidden="1" w:unhideWhenUsed="1"/>
-    <w:lsdException w:name="Table Grid 1" w:semiHidden="1" w:unhideWhenUsed="1"/>
-    <w:lsdException w:name="Table Grid 2" w:semiHidden="1" w:unhideWhenUsed="1"/>
-    <w:lsdException w:name="Table Grid 3" w:semiHidden="1" w:unhideWhenUsed="1"/>
-    <w:lsdException w:name="Table Grid 4" w:semiHidden="1" w:unhideWhenUsed="1"/>
-    <w:lsdException w:name="Table Grid 5" w:semiHidden="1" w:unhideWhenUsed="1"/>
-    <w:lsdException w:name="Table Grid 6" w:semiHidden="1" w:unhideWhenUsed="1"/>
-    <w:lsdException w:name="Table Grid 7" w:semiHidden="1" w:unhideWhenUsed="1"/>
-    <w:lsdException w:name="Table Grid 8" w:semiHidden="1" w:unhideWhenUsed="1"/>
-    <w:lsdException w:name="Table List 1" w:semiHidden="1" w:unhideWhenUsed="1"/>
-    <w:lsdException w:name="Table List 2" w:semiHidden="1" w:unhideWhenUsed="1"/>
-    <w:lsdException w:name="Table List 3" w:semiHidden="1" w:unhideWhenUsed="1"/>
-    <w:lsdException w:name="Table List 4" w:semiHidden="1" w:unhideWhenUsed="1"/>
-    <w:lsdException w:name="Table List 5" w:semiHidden="1" w:unhideWhenUsed="1"/>
-    <w:lsdException w:name="Table List 6" w:semiHidden="1" w:unhideWhenUsed="1"/>
-    <w:lsdException w:name="Table List 7" w:semiHidden="1" w:unhideWhenUsed="1"/>
-    <w:lsdException w:name="Table List 8" w:semiHidden="1" w:unhideWhenUsed="1"/>
-    <w:lsdException w:name="Table 3D effects 1" w:semiHidden="1" w:unhideWhenUsed="1"/>
-    <w:lsdException w:name="Table 3D effects 2" w:semiHidden="1" w:unhideWhenUsed="1"/>
-    <w:lsdException w:name="Table 3D effects 3" w:semiHidden="1" w:unhideWhenUsed="1"/>
-    <w:lsdException w:name="Table Contemporary" w:semiHidden="1" w:unhideWhenUsed="1"/>
-    <w:lsdException w:name="Table Elegant" w:semiHidden="1" w:unhideWhenUsed="1"/>
-    <w:lsdException w:name="Table Professional" w:semiHidden="1" w:unhideWhenUsed="1"/>
-    <w:lsdException w:name="Table Subtle 1" w:semiHidden="1" w:unhideWhenUsed="1"/>
-    <w:lsdException w:name="Table Subtle 2" w:semiHidden="1" w:unhideWhenUsed="1"/>
-    <w:lsdException w:name="Table Web 1" w:semiHidden="1" w:unhideWhenUsed="1"/>
-    <w:lsdException w:name="Table Web 2" w:semiHidden="1" w:unhideWhenUsed="1"/>
-    <w:lsdException w:name="Table Web 3" w:semiHidden="1" w:unhideWhenUsed="1"/>
-    <w:lsdException w:name="Balloon Text" w:semiHidden="1" w:unhideWhenUsed="1"/>
-    <w:lsdException w:name="Table Grid" w:uiPriority="39"/>
-    <w:lsdException w:name="Table Theme" w:semiHidden="1" w:unhideWhenUsed="1"/>
-    <w:lsdException w:name="Placeholder Text" w:semiHidden="1"/>
-    <w:lsdException w:name="No Spacing" w:uiPriority="1" w:qFormat="1"/>
-    <w:lsdException w:name="Light Shading" w:uiPriority="60"/>
-    <w:lsdException w:name="Light List" w:uiPriority="61"/>
-    <w:lsdException w:name="Light Grid" w:uiPriority="62"/>
-    <w:lsdException w:name="Medium Shading 1" w:uiPriority="63"/>
-    <w:lsdException w:name="Medium Shading 2" w:uiPriority="64"/>
-    <w:lsdException w:name="Medium List 1" w:uiPriority="65"/>
-    <w:lsdException w:name="Medium List 2" w:uiPriority="66"/>
-    <w:lsdException w:name="Medium Grid 1" w:uiPriority="67"/>
-    <w:lsdException w:name="Medium Grid 2" w:uiPriority="68"/>
-    <w:lsdException w:name="Medium Grid 3" w:uiPriority="69"/>
-    <w:lsdException w:name="Dark List" w:uiPriority="70"/>
-    <w:lsdException w:name="Colorful Shading" w:uiPriority="71"/>
-    <w:lsdException w:name="Colorful List" w:uiPriority="72"/>
-    <w:lsdException w:name="Colorful Grid" w:uiPriority="73"/>
-    <w:lsdException w:name="Light Shading Accent 1" w:uiPriority="60"/>
-    <w:lsdException w:name="Light List Accent 1" w:uiPriority="61"/>
-    <w:lsdException w:name="Light Grid Accent 1" w:uiPriority="62"/>
-    <w:lsdException w:name="Medium Shading 1 Accent 1" w:uiPriority="63"/>
-    <w:lsdException w:name="Medium Shading 2 Accent 1" w:uiPriority="64"/>
-    <w:lsdException w:name="Medium List 1 Accent 1" w:uiPriority="65"/>
-    <w:lsdException w:name="Revision" w:semiHidden="1"/>
-    <w:lsdException w:name="List Paragraph" w:uiPriority="34" w:qFormat="1"/>
-    <w:lsdException w:name="Quote" w:uiPriority="29" w:qFormat="1"/>
-    <w:lsdException w:name="Intense Quote" w:uiPriority="30" w:qFormat="1"/>
-    <w:lsdException w:name="Medium List 2 Accent 1" w:uiPriority="66"/>
-    <w:lsdException w:name="Medium Grid 1 Accent 1" w:uiPriority="67"/>
-    <w:lsdException w:name="Medium Grid 2 Accent 1" w:uiPriority="68"/>
-    <w:lsdException w:name="Medium Grid 3 Accent 1" w:uiPriority="69"/>
-    <w:lsdException w:name="Dark List Accent 1" w:uiPriority="70"/>
-    <w:lsdException w:name="Colorful Shading Accent 1" w:uiPriority="71"/>
-    <w:lsdException w:name="Colorful List Accent 1" w:uiPriority="72"/>
-    <w:lsdException w:name="Colorful Grid Accent 1" w:uiPriority="73"/>
-    <w:lsdException w:name="Light Shading Accent 2" w:uiPriority="60"/>
-    <w:lsdException w:name="Light List Accent 2" w:uiPriority="61"/>
-    <w:lsdException w:name="Light Grid Accent 2" w:uiPriority="62"/>
-    <w:lsdException w:name="Medium Shading 1 Accent 2" w:uiPriority="63"/>
-    <w:lsdException w:name="Medium Shading 2 Accent 2" w:uiPriority="64"/>
-    <w:lsdException w:name="Medium List 1 Accent 2" w:uiPriority="65"/>
-    <w:lsdException w:name="Medium List 2 Accent 2" w:uiPriority="66"/>
-    <w:lsdException w:name="Medium Grid 1 Accent 2" w:uiPriority="67"/>
-    <w:lsdException w:name="Medium Grid 2 Accent 2" w:uiPriority="68"/>
-    <w:lsdException w:name="Medium Grid 3 Accent 2" w:uiPriority="69"/>
-    <w:lsdException w:name="Dark List Accent 2" w:uiPriority="70"/>
-    <w:lsdException w:name="Colorful Shading Accent 2" w:uiPriority="71"/>
-    <w:lsdException w:name="Colorful List Accent 2" w:uiPriority="72"/>
-    <w:lsdException w:name="Colorful Grid Accent 2" w:uiPriority="73"/>
-    <w:lsdException w:name="Light Shading Accent 3" w:uiPriority="60"/>
-    <w:lsdException w:name="Light List Accent 3" w:uiPriority="61"/>
-    <w:lsdException w:name="Light Grid Accent 3" w:uiPriority="62"/>
-    <w:lsdException w:name="Medium Shading 1 Accent 3" w:uiPriority="63"/>
-    <w:lsdException w:name="Medium Shading 2 Accent 3" w:uiPriority="64"/>
-    <w:lsdException w:name="Medium List 1 Accent 3" w:uiPriority="65"/>
-    <w:lsdException w:name="Medium List 2 Accent 3" w:uiPriority="66"/>
-    <w:lsdException w:name="Medium Grid 1 Accent 3" w:uiPriority="67"/>
-    <w:lsdException w:name="Medium Grid 2 Accent 3" w:uiPriority="68"/>
-    <w:lsdException w:name="Medium Grid 3 Accent 3" w:uiPriority="69"/>
-    <w:lsdException w:name="Dark List Accent 3" w:uiPriority="70"/>
-    <w:lsdException w:name="Colorful Shading Accent 3" w:uiPriority="71"/>
-    <w:lsdException w:name="Colorful List Accent 3" w:uiPriority="72"/>
-    <w:lsdException w:name="Colorful Grid Accent 3" w:uiPriority="73"/>
-    <w:lsdException w:name="Light Shading Accent 4" w:uiPriority="60"/>
-    <w:lsdException w:name="Light List Accent 4" w:uiPriority="61"/>
-    <w:lsdException w:name="Light Grid Accent 4" w:uiPriority="62"/>
-    <w:lsdException w:name="Medium Shading 1 Accent 4" w:uiPriority="63"/>
-    <w:lsdException w:name="Medium Shading 2 Accent 4" w:uiPriority="64"/>
-    <w:lsdException w:name="Medium List 1 Accent 4" w:uiPriority="65"/>
-    <w:lsdException w:name="Medium List 2 Accent 4" w:uiPriority="66"/>
-    <w:lsdException w:name="Medium Grid 1 Accent 4" w:uiPriority="67"/>
-    <w:lsdException w:name="Medium Grid 2 Accent 4" w:uiPriority="68"/>
-    <w:lsdException w:name="Medium Grid 3 Accent 4" w:uiPriority="69"/>
-    <w:lsdException w:name="Dark List Accent 4" w:uiPriority="70"/>
-    <w:lsdException w:name="Colorful Shading Accent 4" w:uiPriority="71"/>
-    <w:lsdException w:name="Colorful List Accent 4" w:uiPriority="72"/>
-    <w:lsdException w:name="Colorful Grid Accent 4" w:uiPriority="73"/>
-    <w:lsdException w:name="Light Shading Accent 5" w:uiPriority="60"/>
-    <w:lsdException w:name="Light List Accent 5" w:uiPriority="61"/>
-    <w:lsdException w:name="Light Grid Accent 5" w:uiPriority="62"/>
-    <w:lsdException w:name="Medium Shading 1 Accent 5" w:uiPriority="63"/>
-    <w:lsdException w:name="Medium Shading 2 Accent 5" w:uiPriority="64"/>
-    <w:lsdException w:name="Medium List 1 Accent 5" w:uiPriority="65"/>
-    <w:lsdException w:name="Medium List 2 Accent 5" w:uiPriority="66"/>
-    <w:lsdException w:name="Medium Grid 1 Accent 5" w:uiPriority="67"/>
-    <w:lsdException w:name="Medium Grid 2 Accent 5" w:uiPriority="68"/>
-    <w:lsdException w:name="Medium Grid 3 Accent 5" w:uiPriority="69"/>
-    <w:lsdException w:name="Dark List Accent 5" w:uiPriority="70"/>
-    <w:lsdException w:name="Colorful Shading Accent 5" w:uiPriority="71"/>
-    <w:lsdException w:name="Colorful List Accent 5" w:uiPriority="72"/>
-    <w:lsdException w:name="Colorful Grid Accent 5" w:uiPriority="73"/>
-    <w:lsdException w:name="Light Shading Accent 6" w:uiPriority="60"/>
-    <w:lsdException w:name="Light List Accent 6" w:uiPriority="61"/>
-    <w:lsdException w:name="Light Grid Accent 6" w:uiPriority="62"/>
-    <w:lsdException w:name="Medium Shading 1 Accent 6" w:uiPriority="63"/>
-    <w:lsdException w:name="Medium Shading 2 Accent 6" w:uiPriority="64"/>
-    <w:lsdException w:name="Medium List 1 Accent 6" w:uiPriority="65"/>
-    <w:lsdException w:name="Medium List 2 Accent 6" w:uiPriority="66"/>
-    <w:lsdException w:name="Medium Grid 1 Accent 6" w:uiPriority="67"/>
-    <w:lsdException w:name="Medium Grid 2 Accent 6" w:uiPriority="68"/>
-    <w:lsdException w:name="Medium Grid 3 Accent 6" w:uiPriority="69"/>
-    <w:lsdException w:name="Dark List Accent 6" w:uiPriority="70"/>
-    <w:lsdException w:name="Colorful Shading Accent 6" w:uiPriority="71"/>
-    <w:lsdException w:name="Colorful List Accent 6" w:uiPriority="72"/>
-    <w:lsdException w:name="Colorful Grid Accent 6" w:uiPriority="73"/>
-    <w:lsdException w:name="Subtle Emphasis" w:uiPriority="19" w:qFormat="1"/>
-    <w:lsdException w:name="Intense Emphasis" w:uiPriority="21" w:qFormat="1"/>
-    <w:lsdException w:name="Subtle Reference" w:uiPriority="31" w:qFormat="1"/>
-    <w:lsdException w:name="Intense Reference" w:uiPriority="32" w:qFormat="1"/>
-    <w:lsdException w:name="Book Title" w:uiPriority="33" w:qFormat="1"/>
-    <w:lsdException w:name="Bibliography" w:semiHidden="1" w:uiPriority="37" w:unhideWhenUsed="1"/>
-    <w:lsdException w:name="TOC Heading" w:semiHidden="1" w:uiPriority="39" w:unhideWhenUsed="1" w:qFormat="1"/>
-    <w:lsdException w:name="Plain Table 1" w:uiPriority="41"/>
-    <w:lsdException w:name="Plain Table 2" w:uiPriority="42"/>
-    <w:lsdException w:name="Plain Table 3" w:uiPriority="43"/>
-    <w:lsdException w:name="Plain Table 4" w:uiPriority="44"/>
-    <w:lsdException w:name="Plain Table 5" w:uiPriority="45"/>
-    <w:lsdException w:name="Grid Table Light" w:uiPriority="40"/>
-    <w:lsdException w:name="Grid Table 1 Light" w:uiPriority="46"/>
-    <w:lsdException w:name="Grid Table 2" w:uiPriority="47"/>
-    <w:lsdException w:name="Grid Table 3" w:uiPriority="48"/>
-    <w:lsdException w:name="Grid Table 4" w:uiPriority="49"/>
-    <w:lsdException w:name="Grid Table 5 Dark" w:uiPriority="50"/>
-    <w:lsdException w:name="Grid Table 6 Colorful" w:uiPriority="51"/>
-    <w:lsdException w:name="Grid Table 7 Colorful" w:uiPriority="52"/>
-    <w:lsdException w:name="Grid Table 1 Light Accent 1" w:uiPriority="46"/>
-    <w:lsdException w:name="Grid Table 2 Accent 1" w:uiPriority="47"/>
-    <w:lsdException w:name="Grid Table 3 Accent 1" w:uiPriority="48"/>
-    <w:lsdException w:name="Grid Table 4 Accent 1" w:uiPriority="49"/>
-    <w:lsdException w:name="Grid Table 5 Dark Accent 1" w:uiPriority="50"/>
-    <w:lsdException w:name="Grid Table 6 Colorful Accent 1" w:uiPriority="51"/>
-    <w:lsdException w:name="Grid Table 7 Colorful Accent 1" w:uiPriority="52"/>
-    <w:lsdException w:name="Grid Table 1 Light Accent 2" w:uiPriority="46"/>
-    <w:lsdException w:name="Grid Table 2 Accent 2" w:uiPriority="47"/>
-    <w:lsdException w:name="Grid Table 3 Accent 2" w:uiPriority="48"/>
-    <w:lsdException w:name="Grid Table 4 Accent 2" w:uiPriority="49"/>
-    <w:lsdException w:name="Grid Table 5 Dark Accent 2" w:uiPriority="50"/>
-    <w:lsdException w:name="Grid Table 6 Colorful Accent 2" w:uiPriority="51"/>
-    <w:lsdException w:name="Grid Table 7 Colorful Accent 2" w:uiPriority="52"/>
-    <w:lsdException w:name="Grid Table 1 Light Accent 3" w:uiPriority="46"/>
-    <w:lsdException w:name="Grid Table 2 Accent 3" w:uiPriority="47"/>
-    <w:lsdException w:name="Grid Table 3 Accent 3" w:uiPriority="48"/>
-    <w:lsdException w:name="Grid Table 4 Accent 3" w:uiPriority="49"/>
-    <w:lsdException w:name="Grid Table 5 Dark Accent 3" w:uiPriority="50"/>
-    <w:lsdException w:name="Grid Table 6 Colorful Accent 3" w:uiPriority="51"/>
-    <w:lsdException w:name="Grid Table 7 Colorful Accent 3" w:uiPriority="52"/>
-    <w:lsdException w:name="Grid Table 1 Light Accent 4" w:uiPriority="46"/>
-    <w:lsdException w:name="Grid Table 2 Accent 4" w:uiPriority="47"/>
-    <w:lsdException w:name="Grid Table 3 Accent 4" w:uiPriority="48"/>
-    <w:lsdException w:name="Grid Table 4 Accent 4" w:uiPriority="49"/>
-    <w:lsdException w:name="Grid Table 5 Dark Accent 4" w:uiPriority="50"/>
-    <w:lsdException w:name="Grid Table 6 Colorful Accent 4" w:uiPriority="51"/>
-    <w:lsdException w:name="Grid Table 7 Colorful Accent 4" w:uiPriority="52"/>
-    <w:lsdException w:name="Grid Table 1 Light Accent 5" w:uiPriority="46"/>
-    <w:lsdException w:name="Grid Table 2 Accent 5" w:uiPriority="47"/>
-    <w:lsdException w:name="Grid Table 3 Accent 5" w:uiPriority="48"/>
-    <w:lsdException w:name="Grid Table 4 Accent 5" w:uiPriority="49"/>
-    <w:lsdException w:name="Grid Table 5 Dark Accent 5" w:uiPriority="50"/>
-    <w:lsdException w:name="Grid Table 6 Colorful Accent 5" w:uiPriority="51"/>
-    <w:lsdException w:name="Grid Table 7 Colorful Accent 5" w:uiPriority="52"/>
-    <w:lsdException w:name="Grid Table 1 Light Accent 6" w:uiPriority="46"/>
-    <w:lsdException w:name="Grid Table 2 Accent 6" w:uiPriority="47"/>
-    <w:lsdException w:name="Grid Table 3 Accent 6" w:uiPriority="48"/>
-    <w:lsdException w:name="Grid Table 4 Accent 6" w:uiPriority="49"/>
-    <w:lsdException w:name="Grid Table 5 Dark Accent 6" w:uiPriority="50"/>
-    <w:lsdException w:name="Grid Table 6 Colorful Accent 6" w:uiPriority="51"/>
-    <w:lsdException w:name="Grid Table 7 Colorful Accent 6" w:uiPriority="52"/>
-    <w:lsdException w:name="List Table 1 Light" w:uiPriority="46"/>
-    <w:lsdException w:name="List Table 2" w:uiPriority="47"/>
-    <w:lsdException w:name="List Table 3" w:uiPriority="48"/>
-    <w:lsdException w:name="List Table 4" w:uiPriority="49"/>
-    <w:lsdException w:name="List Table 5 Dark" w:uiPriority="50"/>
-    <w:lsdException w:name="List Table 6 Colorful" w:uiPriority="51"/>
-    <w:lsdException w:name="List Table 7 Colorful" w:uiPriority="52"/>
-    <w:lsdException w:name="List Table 1 Light Accent 1" w:uiPriority="46"/>
-    <w:lsdException w:name="List Table 2 Accent 1" w:uiPriority="47"/>
-    <w:lsdException w:name="List Table 3 Accent 1" w:uiPriority="48"/>
-    <w:lsdException w:name="List Table 4 Accent 1" w:uiPriority="49"/>
-    <w:lsdException w:name="List Table 5 Dark Accent 1" w:uiPriority="50"/>
-    <w:lsdException w:name="List Table 6 Colorful Accent 1" w:uiPriority="51"/>
-    <w:lsdException w:name="List Table 7 Colorful Accent 1" w:uiPriority="52"/>
-    <w:lsdException w:name="List Table 1 Light Accent 2" w:uiPriority="46"/>
-    <w:lsdException w:name="List Table 2 Accent 2" w:uiPriority="47"/>
-    <w:lsdException w:name="List Table 3 Accent 2" w:uiPriority="48"/>
-    <w:lsdException w:name="List Table 4 Accent 2" w:uiPriority="49"/>
-    <w:lsdException w:name="List Table 5 Dark Accent 2" w:uiPriority="50"/>
-    <w:lsdException w:name="List Table 6 Colorful Accent 2" w:uiPriority="51"/>
-    <w:lsdException w:name="List Table 7 Colorful Accent 2" w:uiPriority="52"/>
-    <w:lsdException w:name="List Table 1 Light Accent 3" w:uiPriority="46"/>
-    <w:lsdException w:name="List Table 2 Accent 3" w:uiPriority="47"/>
-    <w:lsdException w:name="List Table 3 Accent 3" w:uiPriority="48"/>
-    <w:lsdException w:name="List Table 4 Accent 3" w:uiPriority="49"/>
-    <w:lsdException w:name="List Table 5 Dark Accent 3" w:uiPriority="50"/>
-    <w:lsdException w:name="List Table 6 Colorful Accent 3" w:uiPriority="51"/>
-    <w:lsdException w:name="List Table 7 Colorful Accent 3" w:uiPriority="52"/>
-    <w:lsdException w:name="List Table 1 Light Accent 4" w:uiPriority="46"/>
-    <w:lsdException w:name="List Table 2 Accent 4" w:uiPriority="47"/>
-    <w:lsdException w:name="List Table 3 Accent 4" w:uiPriority="48"/>
-    <w:lsdException w:name="List Table 4 Accent 4" w:uiPriority="49"/>
-    <w:lsdException w:name="List Table 5 Dark Accent 4" w:uiPriority="50"/>
-    <w:lsdException w:name="List Table 6 Colorful Accent 4" w:uiPriority="51"/>
-    <w:lsdException w:name="List Table 7 Colorful Accent 4" w:uiPriority="52"/>
-    <w:lsdException w:name="List Table 1 Light Accent 5" w:uiPriority="46"/>
-    <w:lsdException w:name="List Table 2 Accent 5" w:uiPriority="47"/>
-    <w:lsdException w:name="List Table 3 Accent 5" w:uiPriority="48"/>
-    <w:lsdException w:name="List Table 4 Accent 5" w:uiPriority="49"/>
-    <w:lsdException w:name="List Table 5 Dark Accent 5" w:uiPriority="50"/>
-    <w:lsdException w:name="List Table 6 Colorful Accent 5" w:uiPriority="51"/>
-    <w:lsdException w:name="List Table 7 Colorful Accent 5" w:uiPriority="52"/>
-    <w:lsdException w:name="List Table 1 Light Accent 6" w:uiPriority="46"/>
-    <w:lsdException w:name="List Table 2 Accent 6" w:uiPriority="47"/>
-    <w:lsdException w:name="List Table 3 Accent 6" w:uiPriority="48"/>
-    <w:lsdException w:name="List Table 4 Accent 6" w:uiPriority="49"/>
-    <w:lsdException w:name="List Table 5 Dark Accent 6" w:uiPriority="50"/>
-    <w:lsdException w:name="List Table 6 Colorful Accent 6" w:uiPriority="51"/>
-    <w:lsdException w:name="List Table 7 Colorful Accent 6" w:uiPriority="52"/>
+  <w:latentStyles w:defLockedState="0" w:defUIPriority="99" w:defSemiHidden="1" w:defUnhideWhenUsed="1" w:defQFormat="0" w:count="267">
+    <w:lsdException w:name="Normal" w:semiHidden="0" w:uiPriority="0" w:unhideWhenUsed="0" w:qFormat="1"/>
+    <w:lsdException w:name="heading 1" w:semiHidden="0" w:uiPriority="9" w:unhideWhenUsed="0" w:qFormat="1"/>
+    <w:lsdException w:name="heading 2" w:uiPriority="9" w:qFormat="1"/>
+    <w:lsdException w:name="heading 3" w:uiPriority="9" w:qFormat="1"/>
+    <w:lsdException w:name="heading 4" w:uiPriority="9" w:qFormat="1"/>
+    <w:lsdException w:name="heading 5" w:uiPriority="9" w:qFormat="1"/>
+    <w:lsdException w:name="heading 6" w:uiPriority="9" w:qFormat="1"/>
+    <w:lsdException w:name="heading 7" w:uiPriority="9" w:qFormat="1"/>
+    <w:lsdException w:name="heading 8" w:uiPriority="9" w:qFormat="1"/>
+    <w:lsdException w:name="heading 9" w:uiPriority="9" w:qFormat="1"/>
+    <w:lsdException w:name="toc 1" w:uiPriority="39"/>
+    <w:lsdException w:name="toc 2" w:uiPriority="39"/>
+    <w:lsdException w:name="toc 3" w:uiPriority="39"/>
+    <w:lsdException w:name="toc 4" w:uiPriority="39"/>
+    <w:lsdException w:name="toc 5" w:uiPriority="39"/>
+    <w:lsdException w:name="toc 6" w:uiPriority="39"/>
+    <w:lsdException w:name="toc 7" w:uiPriority="39"/>
+    <w:lsdException w:name="toc 8" w:uiPriority="39"/>
+    <w:lsdException w:name="toc 9" w:uiPriority="39"/>
+    <w:lsdException w:name="caption" w:uiPriority="35" w:qFormat="1"/>
+    <w:lsdException w:name="Title" w:semiHidden="0" w:uiPriority="10" w:unhideWhenUsed="0" w:qFormat="1"/>
+    <w:lsdException w:name="Default Paragraph Font" w:uiPriority="1"/>
+    <w:lsdException w:name="Subtitle" w:semiHidden="0" w:uiPriority="11" w:unhideWhenUsed="0" w:qFormat="1"/>
+    <w:lsdException w:name="Strong" w:semiHidden="0" w:uiPriority="22" w:unhideWhenUsed="0" w:qFormat="1"/>
+    <w:lsdException w:name="Emphasis" w:semiHidden="0" w:uiPriority="20" w:unhideWhenUsed="0" w:qFormat="1"/>
+    <w:lsdException w:name="Table Grid" w:semiHidden="0" w:uiPriority="39" w:unhideWhenUsed="0"/>
+    <w:lsdException w:name="Placeholder Text" w:unhideWhenUsed="0"/>
+    <w:lsdException w:name="No Spacing" w:semiHidden="0" w:uiPriority="1" w:unhideWhenUsed="0" w:qFormat="1"/>
+    <w:lsdException w:name="Light Shading" w:semiHidden="0" w:uiPriority="60" w:unhideWhenUsed="0"/>
+    <w:lsdException w:name="Light List" w:semiHidden="0" w:uiPriority="61" w:unhideWhenUsed="0"/>
+    <w:lsdException w:name="Light Grid" w:semiHidden="0" w:uiPriority="62" w:unhideWhenUsed="0"/>
+    <w:lsdException w:name="Medium Shading 1" w:semiHidden="0" w:uiPriority="63" w:unhideWhenUsed="0"/>
+    <w:lsdException w:name="Medium Shading 2" w:semiHidden="0" w:uiPriority="64" w:unhideWhenUsed="0"/>
+    <w:lsdException w:name="Medium List 1" w:semiHidden="0" w:uiPriority="65" w:unhideWhenUsed="0"/>
+    <w:lsdException w:name="Medium List 2" w:semiHidden="0" w:uiPriority="66" w:unhideWhenUsed="0"/>
+    <w:lsdException w:name="Medium Grid 1" w:semiHidden="0" w:uiPriority="67" w:unhideWhenUsed="0"/>
+    <w:lsdException w:name="Medium Grid 2" w:semiHidden="0" w:uiPriority="68" w:unhideWhenUsed="0"/>
+    <w:lsdException w:name="Medium Grid 3" w:semiHidden="0" w:uiPriority="69" w:unhideWhenUsed="0"/>
+    <w:lsdException w:name="Dark List" w:semiHidden="0" w:uiPriority="70" w:unhideWhenUsed="0"/>
+    <w:lsdException w:name="Colorful Shading" w:semiHidden="0" w:uiPriority="71" w:unhideWhenUsed="0"/>
+    <w:lsdException w:name="Colorful List" w:semiHidden="0" w:uiPriority="72" w:unhideWhenUsed="0"/>
+    <w:lsdException w:name="Colorful Grid" w:semiHidden="0" w:uiPriority="73" w:unhideWhenUsed="0"/>
+    <w:lsdException w:name="Light Shading Accent 1" w:semiHidden="0" w:uiPriority="60" w:unhideWhenUsed="0"/>
+    <w:lsdException w:name="Light List Accent 1" w:semiHidden="0" w:uiPriority="61" w:unhideWhenUsed="0"/>
+    <w:lsdException w:name="Light Grid Accent 1" w:semiHidden="0" w:uiPriority="62" w:unhideWhenUsed="0"/>
+    <w:lsdException w:name="Medium Shading 1 Accent 1" w:semiHidden="0" w:uiPriority="63" w:unhideWhenUsed="0"/>
+    <w:lsdException w:name="Medium Shading 2 Accent 1" w:semiHidden="0" w:uiPriority="64" w:unhideWhenUsed="0"/>
+    <w:lsdException w:name="Medium List 1 Accent 1" w:semiHidden="0" w:uiPriority="65" w:unhideWhenUsed="0"/>
+    <w:lsdException w:name="Revision" w:unhideWhenUsed="0"/>
+    <w:lsdException w:name="List Paragraph" w:semiHidden="0" w:uiPriority="34" w:unhideWhenUsed="0" w:qFormat="1"/>
+    <w:lsdException w:name="Quote" w:semiHidden="0" w:uiPriority="29" w:unhideWhenUsed="0" w:qFormat="1"/>
+    <w:lsdException w:name="Intense Quote" w:semiHidden="0" w:uiPriority="30" w:unhideWhenUsed="0" w:qFormat="1"/>
+    <w:lsdException w:name="Medium List 2 Accent 1" w:semiHidden="0" w:uiPriority="66" w:unhideWhenUsed="0"/>
+    <w:lsdException w:name="Medium Grid 1 Accent 1" w:semiHidden="0" w:uiPriority="67" w:unhideWhenUsed="0"/>
+    <w:lsdException w:name="Medium Grid 2 Accent 1" w:semiHidden="0" w:uiPriority="68" w:unhideWhenUsed="0"/>
+    <w:lsdException w:name="Medium Grid 3 Accent 1" w:semiHidden="0" w:uiPriority="69" w:unhideWhenUsed="0"/>
+    <w:lsdException w:name="Dark List Accent 1" w:semiHidden="0" w:uiPriority="70" w:unhideWhenUsed="0"/>
+    <w:lsdException w:name="Colorful Shading Accent 1" w:semiHidden="0" w:uiPriority="71" w:unhideWhenUsed="0"/>
+    <w:lsdException w:name="Colorful List Accent 1" w:semiHidden="0" w:uiPriority="72" w:unhideWhenUsed="0"/>
+    <w:lsdException w:name="Colorful Grid Accent 1" w:semiHidden="0" w:uiPriority="73" w:unhideWhenUsed="0"/>
+    <w:lsdException w:name="Light Shading Accent 2" w:semiHidden="0" w:uiPriority="60" w:unhideWhenUsed="0"/>
+    <w:lsdException w:name="Light List Accent 2" w:semiHidden="0" w:uiPriority="61" w:unhideWhenUsed="0"/>
+    <w:lsdException w:name="Light Grid Accent 2" w:semiHidden="0" w:uiPriority="62" w:unhideWhenUsed="0"/>
+    <w:lsdException w:name="Medium Shading 1 Accent 2" w:semiHidden="0" w:uiPriority="63" w:unhideWhenUsed="0"/>
+    <w:lsdException w:name="Medium Shading 2 Accent 2" w:semiHidden="0" w:uiPriority="64" w:unhideWhenUsed="0"/>
+    <w:lsdException w:name="Medium List 1 Accent 2" w:semiHidden="0" w:uiPriority="65" w:unhideWhenUsed="0"/>
+    <w:lsdException w:name="Medium List 2 Accent 2" w:semiHidden="0" w:uiPriority="66" w:unhideWhenUsed="0"/>
+    <w:lsdException w:name="Medium Grid 1 Accent 2" w:semiHidden="0" w:uiPriority="67" w:unhideWhenUsed="0"/>
+    <w:lsdException w:name="Medium Grid 2 Accent 2" w:semiHidden="0" w:uiPriority="68" w:unhideWhenUsed="0"/>
+    <w:lsdException w:name="Medium Grid 3 Accent 2" w:semiHidden="0" w:uiPriority="69" w:unhideWhenUsed="0"/>
+    <w:lsdException w:name="Dark List Accent 2" w:semiHidden="0" w:uiPriority="70" w:unhideWhenUsed="0"/>
+    <w:lsdException w:name="Colorful Shading Accent 2" w:semiHidden="0" w:uiPriority="71" w:unhideWhenUsed="0"/>
+    <w:lsdException w:name="Colorful List Accent 2" w:semiHidden="0" w:uiPriority="72" w:unhideWhenUsed="0"/>
+    <w:lsdException w:name="Colorful Grid Accent 2" w:semiHidden="0" w:uiPriority="73" w:unhideWhenUsed="0"/>
+    <w:lsdException w:name="Light Shading Accent 3" w:semiHidden="0" w:uiPriority="60" w:unhideWhenUsed="0"/>
+    <w:lsdException w:name="Light List Accent 3" w:semiHidden="0" w:uiPriority="61" w:unhideWhenUsed="0"/>
+    <w:lsdException w:name="Light Grid Accent 3" w:semiHidden="0" w:uiPriority="62" w:unhideWhenUsed="0"/>
+    <w:lsdException w:name="Medium Shading 1 Accent 3" w:semiHidden="0" w:uiPriority="63" w:unhideWhenUsed="0"/>
+    <w:lsdException w:name="Medium Shading 2 Accent 3" w:semiHidden="0" w:uiPriority="64" w:unhideWhenUsed="0"/>
+    <w:lsdException w:name="Medium List 1 Accent 3" w:semiHidden="0" w:uiPriority="65" w:unhideWhenUsed="0"/>
+    <w:lsdException w:name="Medium List 2 Accent 3" w:semiHidden="0" w:uiPriority="66" w:unhideWhenUsed="0"/>
+    <w:lsdException w:name="Medium Grid 1 Accent 3" w:semiHidden="0" w:uiPriority="67" w:unhideWhenUsed="0"/>
+    <w:lsdException w:name="Medium Grid 2 Accent 3" w:semiHidden="0" w:uiPriority="68" w:unhideWhenUsed="0"/>
+    <w:lsdException w:name="Medium Grid 3 Accent 3" w:semiHidden="0" w:uiPriority="69" w:unhideWhenUsed="0"/>
+    <w:lsdException w:name="Dark List Accent 3" w:semiHidden="0" w:uiPriority="70" w:unhideWhenUsed="0"/>
+    <w:lsdException w:name="Colorful Shading Accent 3" w:semiHidden="0" w:uiPriority="71" w:unhideWhenUsed="0"/>
+    <w:lsdException w:name="Colorful List Accent 3" w:semiHidden="0" w:uiPriority="72" w:unhideWhenUsed="0"/>
+    <w:lsdException w:name="Colorful Grid Accent 3" w:semiHidden="0" w:uiPriority="73" w:unhideWhenUsed="0"/>
+    <w:lsdException w:name="Light Shading Accent 4" w:semiHidden="0" w:uiPriority="60" w:unhideWhenUsed="0"/>
+    <w:lsdException w:name="Light List Accent 4" w:semiHidden="0" w:uiPriority="61" w:unhideWhenUsed="0"/>
+    <w:lsdException w:name="Light Grid Accent 4" w:semiHidden="0" w:uiPriority="62" w:unhideWhenUsed="0"/>
+    <w:lsdException w:name="Medium Shading 1 Accent 4" w:semiHidden="0" w:uiPriority="63" w:unhideWhenUsed="0"/>
+    <w:lsdException w:name="Medium Shading 2 Accent 4" w:semiHidden="0" w:uiPriority="64" w:unhideWhenUsed="0"/>
+    <w:lsdException w:name="Medium List 1 Accent 4" w:semiHidden="0" w:uiPriority="65" w:unhideWhenUsed="0"/>
+    <w:lsdException w:name="Medium List 2 Accent 4" w:semiHidden="0" w:uiPriority="66" w:unhideWhenUsed="0"/>
+    <w:lsdException w:name="Medium Grid 1 Accent 4" w:semiHidden="0" w:uiPriority="67" w:unhideWhenUsed="0"/>
+    <w:lsdException w:name="Medium Grid 2 Accent 4" w:semiHidden="0" w:uiPriority="68" w:unhideWhenUsed="0"/>
+    <w:lsdException w:name="Medium Grid 3 Accent 4" w:semiHidden="0" w:uiPriority="69" w:unhideWhenUsed="0"/>
+    <w:lsdException w:name="Dark List Accent 4" w:semiHidden="0" w:uiPriority="70" w:unhideWhenUsed="0"/>
+    <w:lsdException w:name="Colorful Shading Accent 4" w:semiHidden="0" w:uiPriority="71" w:unhideWhenUsed="0"/>
+    <w:lsdException w:name="Colorful List Accent 4" w:semiHidden="0" w:uiPriority="72" w:unhideWhenUsed="0"/>
+    <w:lsdException w:name="Colorful Grid Accent 4" w:semiHidden="0" w:uiPriority="73" w:unhideWhenUsed="0"/>
+    <w:lsdException w:name="Light Shading Accent 5" w:semiHidden="0" w:uiPriority="60" w:unhideWhenUsed="0"/>
+    <w:lsdException w:name="Light List Accent 5" w:semiHidden="0" w:uiPriority="61" w:unhideWhenUsed="0"/>
+    <w:lsdException w:name="Light Grid Accent 5" w:semiHidden="0" w:uiPriority="62" w:unhideWhenUsed="0"/>
+    <w:lsdException w:name="Medium Shading 1 Accent 5" w:semiHidden="0" w:uiPriority="63" w:unhideWhenUsed="0"/>
+    <w:lsdException w:name="Medium Shading 2 Accent 5" w:semiHidden="0" w:uiPriority="64" w:unhideWhenUsed="0"/>
+    <w:lsdException w:name="Medium List 1 Accent 5" w:semiHidden="0" w:uiPriority="65" w:unhideWhenUsed="0"/>
+    <w:lsdException w:name="Medium List 2 Accent 5" w:semiHidden="0" w:uiPriority="66" w:unhideWhenUsed="0"/>
+    <w:lsdException w:name="Medium Grid 1 Accent 5" w:semiHidden="0" w:uiPriority="67" w:unhideWhenUsed="0"/>
+    <w:lsdException w:name="Medium Grid 2 Accent 5" w:semiHidden="0" w:uiPriority="68" w:unhideWhenUsed="0"/>
+    <w:lsdException w:name="Medium Grid 3 Accent 5" w:semiHidden="0" w:uiPriority="69" w:unhideWhenUsed="0"/>
+    <w:lsdException w:name="Dark List Accent 5" w:semiHidden="0" w:uiPriority="70" w:unhideWhenUsed="0"/>
+    <w:lsdException w:name="Colorful Shading Accent 5" w:semiHidden="0" w:uiPriority="71" w:unhideWhenUsed="0"/>
+    <w:lsdException w:name="Colorful List Accent 5" w:semiHidden="0" w:uiPriority="72" w:unhideWhenUsed="0"/>
+    <w:lsdException w:name="Colorful Grid Accent 5" w:semiHidden="0" w:uiPriority="73" w:unhideWhenUsed="0"/>
+    <w:lsdException w:name="Light Shading Accent 6" w:semiHidden="0" w:uiPriority="60" w:unhideWhenUsed="0"/>
+    <w:lsdException w:name="Light List Accent 6" w:semiHidden="0" w:uiPriority="61" w:unhideWhenUsed="0"/>
+    <w:lsdException w:name="Light Grid Accent 6" w:semiHidden="0" w:uiPriority="62" w:unhideWhenUsed="0"/>
+    <w:lsdException w:name="Medium Shading 1 Accent 6" w:semiHidden="0" w:uiPriority="63" w:unhideWhenUsed="0"/>
+    <w:lsdException w:name="Medium Shading 2 Accent 6" w:semiHidden="0" w:uiPriority="64" w:unhideWhenUsed="0"/>
+    <w:lsdException w:name="Medium List 1 Accent 6" w:semiHidden="0" w:uiPriority="65" w:unhideWhenUsed="0"/>
+    <w:lsdException w:name="Medium List 2 Accent 6" w:semiHidden="0" w:uiPriority="66" w:unhideWhenUsed="0"/>
+    <w:lsdException w:name="Medium Grid 1 Accent 6" w:semiHidden="0" w:uiPriority="67" w:unhideWhenUsed="0"/>
+    <w:lsdException w:name="Medium Grid 2 Accent 6" w:semiHidden="0" w:uiPriority="68" w:unhideWhenUsed="0"/>
+    <w:lsdException w:name="Medium Grid 3 Accent 6" w:semiHidden="0" w:uiPriority="69" w:unhideWhenUsed="0"/>
+    <w:lsdException w:name="Dark List Accent 6" w:semiHidden="0" w:uiPriority="70" w:unhideWhenUsed="0"/>
+    <w:lsdException w:name="Colorful Shading Accent 6" w:semiHidden="0" w:uiPriority="71" w:unhideWhenUsed="0"/>
+    <w:lsdException w:name="Colorful List Accent 6" w:semiHidden="0" w:uiPriority="72" w:unhideWhenUsed="0"/>
+    <w:lsdException w:name="Colorful Grid Accent 6" w:semiHidden="0" w:uiPriority="73" w:unhideWhenUsed="0"/>
+    <w:lsdException w:name="Subtle Emphasis" w:semiHidden="0" w:uiPriority="19" w:unhideWhenUsed="0" w:qFormat="1"/>
+    <w:lsdException w:name="Intense Emphasis" w:semiHidden="0" w:uiPriority="21" w:unhideWhenUsed="0" w:qFormat="1"/>
+    <w:lsdException w:name="Subtle Reference" w:semiHidden="0" w:uiPriority="31" w:unhideWhenUsed="0" w:qFormat="1"/>
+    <w:lsdException w:name="Intense Reference" w:semiHidden="0" w:uiPriority="32" w:unhideWhenUsed="0" w:qFormat="1"/>
+    <w:lsdException w:name="Book Title" w:semiHidden="0" w:uiPriority="33" w:unhideWhenUsed="0" w:qFormat="1"/>
+    <w:lsdException w:name="Bibliography" w:uiPriority="37"/>
+    <w:lsdException w:name="TOC Heading" w:uiPriority="39" w:qFormat="1"/>
   </w:latentStyles>
   <w:style w:type="paragraph" w:default="1" w:styleId="Normal">
     <w:name w:val="Normal"/>
@@ -14445,6 +13871,7 @@
       <w:autoSpaceDN/>
     </w:pPr>
     <w:tblPr>
+      <w:tblInd w:w="0" w:type="dxa"/>
       <w:tblBorders>
         <w:top w:val="single" w:sz="4" w:space="0" w:color="auto"/>
         <w:left w:val="single" w:sz="4" w:space="0" w:color="auto"/>
@@ -14453,6 +13880,493 @@
         <w:insideH w:val="single" w:sz="4" w:space="0" w:color="auto"/>
         <w:insideV w:val="single" w:sz="4" w:space="0" w:color="auto"/>
       </w:tblBorders>
+      <w:tblCellMar>
+        <w:top w:w="0" w:type="dxa"/>
+        <w:left w:w="108" w:type="dxa"/>
+        <w:bottom w:w="0" w:type="dxa"/>
+        <w:right w:w="108" w:type="dxa"/>
+      </w:tblCellMar>
+    </w:tblPr>
+  </w:style>
+</w:styles>
+</file>
+
+<file path=word/stylesWithEffects.xml><?xml version="1.0" encoding="utf-8"?>
+<w:styles xmlns:wpc="http://schemas.microsoft.com/office/word/2010/wordprocessingCanvas" xmlns:mc="http://schemas.openxmlformats.org/markup-compatibility/2006" xmlns:o="urn:schemas-microsoft-com:office:office" xmlns:r="http://schemas.openxmlformats.org/officeDocument/2006/relationships" xmlns:m="http://schemas.openxmlformats.org/officeDocument/2006/math" xmlns:v="urn:schemas-microsoft-com:vml" xmlns:wp14="http://schemas.microsoft.com/office/word/2010/wordprocessingDrawing" xmlns:wp="http://schemas.openxmlformats.org/drawingml/2006/wordprocessingDrawing" xmlns:w10="urn:schemas-microsoft-com:office:word" xmlns:w="http://schemas.openxmlformats.org/wordprocessingml/2006/main" xmlns:w14="http://schemas.microsoft.com/office/word/2010/wordml" xmlns:wpg="http://schemas.microsoft.com/office/word/2010/wordprocessingGroup" xmlns:wpi="http://schemas.microsoft.com/office/word/2010/wordprocessingInk" xmlns:wne="http://schemas.microsoft.com/office/word/2006/wordml" xmlns:wps="http://schemas.microsoft.com/office/word/2010/wordprocessingShape" mc:Ignorable="w14 wp14">
+  <w:docDefaults>
+    <w:rPrDefault>
+      <w:rPr>
+        <w:rFonts w:asciiTheme="minorHAnsi" w:eastAsiaTheme="minorHAnsi" w:hAnsiTheme="minorHAnsi" w:cstheme="minorBidi"/>
+        <w:sz w:val="22"/>
+        <w:szCs w:val="22"/>
+        <w:lang w:val="en-US" w:eastAsia="en-US" w:bidi="ar-SA"/>
+      </w:rPr>
+    </w:rPrDefault>
+    <w:pPrDefault>
+      <w:pPr>
+        <w:widowControl w:val="0"/>
+        <w:autoSpaceDE w:val="0"/>
+        <w:autoSpaceDN w:val="0"/>
+      </w:pPr>
+    </w:pPrDefault>
+  </w:docDefaults>
+  <w:latentStyles w:defLockedState="0" w:defUIPriority="99" w:defSemiHidden="1" w:defUnhideWhenUsed="1" w:defQFormat="0" w:count="267">
+    <w:lsdException w:name="Normal" w:semiHidden="0" w:uiPriority="0" w:unhideWhenUsed="0" w:qFormat="1"/>
+    <w:lsdException w:name="heading 1" w:semiHidden="0" w:uiPriority="9" w:unhideWhenUsed="0" w:qFormat="1"/>
+    <w:lsdException w:name="heading 2" w:uiPriority="9" w:qFormat="1"/>
+    <w:lsdException w:name="heading 3" w:uiPriority="9" w:qFormat="1"/>
+    <w:lsdException w:name="heading 4" w:uiPriority="9" w:qFormat="1"/>
+    <w:lsdException w:name="heading 5" w:uiPriority="9" w:qFormat="1"/>
+    <w:lsdException w:name="heading 6" w:uiPriority="9" w:qFormat="1"/>
+    <w:lsdException w:name="heading 7" w:uiPriority="9" w:qFormat="1"/>
+    <w:lsdException w:name="heading 8" w:uiPriority="9" w:qFormat="1"/>
+    <w:lsdException w:name="heading 9" w:uiPriority="9" w:qFormat="1"/>
+    <w:lsdException w:name="toc 1" w:uiPriority="39"/>
+    <w:lsdException w:name="toc 2" w:uiPriority="39"/>
+    <w:lsdException w:name="toc 3" w:uiPriority="39"/>
+    <w:lsdException w:name="toc 4" w:uiPriority="39"/>
+    <w:lsdException w:name="toc 5" w:uiPriority="39"/>
+    <w:lsdException w:name="toc 6" w:uiPriority="39"/>
+    <w:lsdException w:name="toc 7" w:uiPriority="39"/>
+    <w:lsdException w:name="toc 8" w:uiPriority="39"/>
+    <w:lsdException w:name="toc 9" w:uiPriority="39"/>
+    <w:lsdException w:name="caption" w:uiPriority="35" w:qFormat="1"/>
+    <w:lsdException w:name="Title" w:semiHidden="0" w:uiPriority="10" w:unhideWhenUsed="0" w:qFormat="1"/>
+    <w:lsdException w:name="Default Paragraph Font" w:uiPriority="1"/>
+    <w:lsdException w:name="Subtitle" w:semiHidden="0" w:uiPriority="11" w:unhideWhenUsed="0" w:qFormat="1"/>
+    <w:lsdException w:name="Strong" w:semiHidden="0" w:uiPriority="22" w:unhideWhenUsed="0" w:qFormat="1"/>
+    <w:lsdException w:name="Emphasis" w:semiHidden="0" w:uiPriority="20" w:unhideWhenUsed="0" w:qFormat="1"/>
+    <w:lsdException w:name="Table Grid" w:semiHidden="0" w:uiPriority="39" w:unhideWhenUsed="0"/>
+    <w:lsdException w:name="Placeholder Text" w:unhideWhenUsed="0"/>
+    <w:lsdException w:name="No Spacing" w:semiHidden="0" w:uiPriority="1" w:unhideWhenUsed="0" w:qFormat="1"/>
+    <w:lsdException w:name="Light Shading" w:semiHidden="0" w:uiPriority="60" w:unhideWhenUsed="0"/>
+    <w:lsdException w:name="Light List" w:semiHidden="0" w:uiPriority="61" w:unhideWhenUsed="0"/>
+    <w:lsdException w:name="Light Grid" w:semiHidden="0" w:uiPriority="62" w:unhideWhenUsed="0"/>
+    <w:lsdException w:name="Medium Shading 1" w:semiHidden="0" w:uiPriority="63" w:unhideWhenUsed="0"/>
+    <w:lsdException w:name="Medium Shading 2" w:semiHidden="0" w:uiPriority="64" w:unhideWhenUsed="0"/>
+    <w:lsdException w:name="Medium List 1" w:semiHidden="0" w:uiPriority="65" w:unhideWhenUsed="0"/>
+    <w:lsdException w:name="Medium List 2" w:semiHidden="0" w:uiPriority="66" w:unhideWhenUsed="0"/>
+    <w:lsdException w:name="Medium Grid 1" w:semiHidden="0" w:uiPriority="67" w:unhideWhenUsed="0"/>
+    <w:lsdException w:name="Medium Grid 2" w:semiHidden="0" w:uiPriority="68" w:unhideWhenUsed="0"/>
+    <w:lsdException w:name="Medium Grid 3" w:semiHidden="0" w:uiPriority="69" w:unhideWhenUsed="0"/>
+    <w:lsdException w:name="Dark List" w:semiHidden="0" w:uiPriority="70" w:unhideWhenUsed="0"/>
+    <w:lsdException w:name="Colorful Shading" w:semiHidden="0" w:uiPriority="71" w:unhideWhenUsed="0"/>
+    <w:lsdException w:name="Colorful List" w:semiHidden="0" w:uiPriority="72" w:unhideWhenUsed="0"/>
+    <w:lsdException w:name="Colorful Grid" w:semiHidden="0" w:uiPriority="73" w:unhideWhenUsed="0"/>
+    <w:lsdException w:name="Light Shading Accent 1" w:semiHidden="0" w:uiPriority="60" w:unhideWhenUsed="0"/>
+    <w:lsdException w:name="Light List Accent 1" w:semiHidden="0" w:uiPriority="61" w:unhideWhenUsed="0"/>
+    <w:lsdException w:name="Light Grid Accent 1" w:semiHidden="0" w:uiPriority="62" w:unhideWhenUsed="0"/>
+    <w:lsdException w:name="Medium Shading 1 Accent 1" w:semiHidden="0" w:uiPriority="63" w:unhideWhenUsed="0"/>
+    <w:lsdException w:name="Medium Shading 2 Accent 1" w:semiHidden="0" w:uiPriority="64" w:unhideWhenUsed="0"/>
+    <w:lsdException w:name="Medium List 1 Accent 1" w:semiHidden="0" w:uiPriority="65" w:unhideWhenUsed="0"/>
+    <w:lsdException w:name="Revision" w:unhideWhenUsed="0"/>
+    <w:lsdException w:name="List Paragraph" w:semiHidden="0" w:uiPriority="34" w:unhideWhenUsed="0" w:qFormat="1"/>
+    <w:lsdException w:name="Quote" w:semiHidden="0" w:uiPriority="29" w:unhideWhenUsed="0" w:qFormat="1"/>
+    <w:lsdException w:name="Intense Quote" w:semiHidden="0" w:uiPriority="30" w:unhideWhenUsed="0" w:qFormat="1"/>
+    <w:lsdException w:name="Medium List 2 Accent 1" w:semiHidden="0" w:uiPriority="66" w:unhideWhenUsed="0"/>
+    <w:lsdException w:name="Medium Grid 1 Accent 1" w:semiHidden="0" w:uiPriority="67" w:unhideWhenUsed="0"/>
+    <w:lsdException w:name="Medium Grid 2 Accent 1" w:semiHidden="0" w:uiPriority="68" w:unhideWhenUsed="0"/>
+    <w:lsdException w:name="Medium Grid 3 Accent 1" w:semiHidden="0" w:uiPriority="69" w:unhideWhenUsed="0"/>
+    <w:lsdException w:name="Dark List Accent 1" w:semiHidden="0" w:uiPriority="70" w:unhideWhenUsed="0"/>
+    <w:lsdException w:name="Colorful Shading Accent 1" w:semiHidden="0" w:uiPriority="71" w:unhideWhenUsed="0"/>
+    <w:lsdException w:name="Colorful List Accent 1" w:semiHidden="0" w:uiPriority="72" w:unhideWhenUsed="0"/>
+    <w:lsdException w:name="Colorful Grid Accent 1" w:semiHidden="0" w:uiPriority="73" w:unhideWhenUsed="0"/>
+    <w:lsdException w:name="Light Shading Accent 2" w:semiHidden="0" w:uiPriority="60" w:unhideWhenUsed="0"/>
+    <w:lsdException w:name="Light List Accent 2" w:semiHidden="0" w:uiPriority="61" w:unhideWhenUsed="0"/>
+    <w:lsdException w:name="Light Grid Accent 2" w:semiHidden="0" w:uiPriority="62" w:unhideWhenUsed="0"/>
+    <w:lsdException w:name="Medium Shading 1 Accent 2" w:semiHidden="0" w:uiPriority="63" w:unhideWhenUsed="0"/>
+    <w:lsdException w:name="Medium Shading 2 Accent 2" w:semiHidden="0" w:uiPriority="64" w:unhideWhenUsed="0"/>
+    <w:lsdException w:name="Medium List 1 Accent 2" w:semiHidden="0" w:uiPriority="65" w:unhideWhenUsed="0"/>
+    <w:lsdException w:name="Medium List 2 Accent 2" w:semiHidden="0" w:uiPriority="66" w:unhideWhenUsed="0"/>
+    <w:lsdException w:name="Medium Grid 1 Accent 2" w:semiHidden="0" w:uiPriority="67" w:unhideWhenUsed="0"/>
+    <w:lsdException w:name="Medium Grid 2 Accent 2" w:semiHidden="0" w:uiPriority="68" w:unhideWhenUsed="0"/>
+    <w:lsdException w:name="Medium Grid 3 Accent 2" w:semiHidden="0" w:uiPriority="69" w:unhideWhenUsed="0"/>
+    <w:lsdException w:name="Dark List Accent 2" w:semiHidden="0" w:uiPriority="70" w:unhideWhenUsed="0"/>
+    <w:lsdException w:name="Colorful Shading Accent 2" w:semiHidden="0" w:uiPriority="71" w:unhideWhenUsed="0"/>
+    <w:lsdException w:name="Colorful List Accent 2" w:semiHidden="0" w:uiPriority="72" w:unhideWhenUsed="0"/>
+    <w:lsdException w:name="Colorful Grid Accent 2" w:semiHidden="0" w:uiPriority="73" w:unhideWhenUsed="0"/>
+    <w:lsdException w:name="Light Shading Accent 3" w:semiHidden="0" w:uiPriority="60" w:unhideWhenUsed="0"/>
+    <w:lsdException w:name="Light List Accent 3" w:semiHidden="0" w:uiPriority="61" w:unhideWhenUsed="0"/>
+    <w:lsdException w:name="Light Grid Accent 3" w:semiHidden="0" w:uiPriority="62" w:unhideWhenUsed="0"/>
+    <w:lsdException w:name="Medium Shading 1 Accent 3" w:semiHidden="0" w:uiPriority="63" w:unhideWhenUsed="0"/>
+    <w:lsdException w:name="Medium Shading 2 Accent 3" w:semiHidden="0" w:uiPriority="64" w:unhideWhenUsed="0"/>
+    <w:lsdException w:name="Medium List 1 Accent 3" w:semiHidden="0" w:uiPriority="65" w:unhideWhenUsed="0"/>
+    <w:lsdException w:name="Medium List 2 Accent 3" w:semiHidden="0" w:uiPriority="66" w:unhideWhenUsed="0"/>
+    <w:lsdException w:name="Medium Grid 1 Accent 3" w:semiHidden="0" w:uiPriority="67" w:unhideWhenUsed="0"/>
+    <w:lsdException w:name="Medium Grid 2 Accent 3" w:semiHidden="0" w:uiPriority="68" w:unhideWhenUsed="0"/>
+    <w:lsdException w:name="Medium Grid 3 Accent 3" w:semiHidden="0" w:uiPriority="69" w:unhideWhenUsed="0"/>
+    <w:lsdException w:name="Dark List Accent 3" w:semiHidden="0" w:uiPriority="70" w:unhideWhenUsed="0"/>
+    <w:lsdException w:name="Colorful Shading Accent 3" w:semiHidden="0" w:uiPriority="71" w:unhideWhenUsed="0"/>
+    <w:lsdException w:name="Colorful List Accent 3" w:semiHidden="0" w:uiPriority="72" w:unhideWhenUsed="0"/>
+    <w:lsdException w:name="Colorful Grid Accent 3" w:semiHidden="0" w:uiPriority="73" w:unhideWhenUsed="0"/>
+    <w:lsdException w:name="Light Shading Accent 4" w:semiHidden="0" w:uiPriority="60" w:unhideWhenUsed="0"/>
+    <w:lsdException w:name="Light List Accent 4" w:semiHidden="0" w:uiPriority="61" w:unhideWhenUsed="0"/>
+    <w:lsdException w:name="Light Grid Accent 4" w:semiHidden="0" w:uiPriority="62" w:unhideWhenUsed="0"/>
+    <w:lsdException w:name="Medium Shading 1 Accent 4" w:semiHidden="0" w:uiPriority="63" w:unhideWhenUsed="0"/>
+    <w:lsdException w:name="Medium Shading 2 Accent 4" w:semiHidden="0" w:uiPriority="64" w:unhideWhenUsed="0"/>
+    <w:lsdException w:name="Medium List 1 Accent 4" w:semiHidden="0" w:uiPriority="65" w:unhideWhenUsed="0"/>
+    <w:lsdException w:name="Medium List 2 Accent 4" w:semiHidden="0" w:uiPriority="66" w:unhideWhenUsed="0"/>
+    <w:lsdException w:name="Medium Grid 1 Accent 4" w:semiHidden="0" w:uiPriority="67" w:unhideWhenUsed="0"/>
+    <w:lsdException w:name="Medium Grid 2 Accent 4" w:semiHidden="0" w:uiPriority="68" w:unhideWhenUsed="0"/>
+    <w:lsdException w:name="Medium Grid 3 Accent 4" w:semiHidden="0" w:uiPriority="69" w:unhideWhenUsed="0"/>
+    <w:lsdException w:name="Dark List Accent 4" w:semiHidden="0" w:uiPriority="70" w:unhideWhenUsed="0"/>
+    <w:lsdException w:name="Colorful Shading Accent 4" w:semiHidden="0" w:uiPriority="71" w:unhideWhenUsed="0"/>
+    <w:lsdException w:name="Colorful List Accent 4" w:semiHidden="0" w:uiPriority="72" w:unhideWhenUsed="0"/>
+    <w:lsdException w:name="Colorful Grid Accent 4" w:semiHidden="0" w:uiPriority="73" w:unhideWhenUsed="0"/>
+    <w:lsdException w:name="Light Shading Accent 5" w:semiHidden="0" w:uiPriority="60" w:unhideWhenUsed="0"/>
+    <w:lsdException w:name="Light List Accent 5" w:semiHidden="0" w:uiPriority="61" w:unhideWhenUsed="0"/>
+    <w:lsdException w:name="Light Grid Accent 5" w:semiHidden="0" w:uiPriority="62" w:unhideWhenUsed="0"/>
+    <w:lsdException w:name="Medium Shading 1 Accent 5" w:semiHidden="0" w:uiPriority="63" w:unhideWhenUsed="0"/>
+    <w:lsdException w:name="Medium Shading 2 Accent 5" w:semiHidden="0" w:uiPriority="64" w:unhideWhenUsed="0"/>
+    <w:lsdException w:name="Medium List 1 Accent 5" w:semiHidden="0" w:uiPriority="65" w:unhideWhenUsed="0"/>
+    <w:lsdException w:name="Medium List 2 Accent 5" w:semiHidden="0" w:uiPriority="66" w:unhideWhenUsed="0"/>
+    <w:lsdException w:name="Medium Grid 1 Accent 5" w:semiHidden="0" w:uiPriority="67" w:unhideWhenUsed="0"/>
+    <w:lsdException w:name="Medium Grid 2 Accent 5" w:semiHidden="0" w:uiPriority="68" w:unhideWhenUsed="0"/>
+    <w:lsdException w:name="Medium Grid 3 Accent 5" w:semiHidden="0" w:uiPriority="69" w:unhideWhenUsed="0"/>
+    <w:lsdException w:name="Dark List Accent 5" w:semiHidden="0" w:uiPriority="70" w:unhideWhenUsed="0"/>
+    <w:lsdException w:name="Colorful Shading Accent 5" w:semiHidden="0" w:uiPriority="71" w:unhideWhenUsed="0"/>
+    <w:lsdException w:name="Colorful List Accent 5" w:semiHidden="0" w:uiPriority="72" w:unhideWhenUsed="0"/>
+    <w:lsdException w:name="Colorful Grid Accent 5" w:semiHidden="0" w:uiPriority="73" w:unhideWhenUsed="0"/>
+    <w:lsdException w:name="Light Shading Accent 6" w:semiHidden="0" w:uiPriority="60" w:unhideWhenUsed="0"/>
+    <w:lsdException w:name="Light List Accent 6" w:semiHidden="0" w:uiPriority="61" w:unhideWhenUsed="0"/>
+    <w:lsdException w:name="Light Grid Accent 6" w:semiHidden="0" w:uiPriority="62" w:unhideWhenUsed="0"/>
+    <w:lsdException w:name="Medium Shading 1 Accent 6" w:semiHidden="0" w:uiPriority="63" w:unhideWhenUsed="0"/>
+    <w:lsdException w:name="Medium Shading 2 Accent 6" w:semiHidden="0" w:uiPriority="64" w:unhideWhenUsed="0"/>
+    <w:lsdException w:name="Medium List 1 Accent 6" w:semiHidden="0" w:uiPriority="65" w:unhideWhenUsed="0"/>
+    <w:lsdException w:name="Medium List 2 Accent 6" w:semiHidden="0" w:uiPriority="66" w:unhideWhenUsed="0"/>
+    <w:lsdException w:name="Medium Grid 1 Accent 6" w:semiHidden="0" w:uiPriority="67" w:unhideWhenUsed="0"/>
+    <w:lsdException w:name="Medium Grid 2 Accent 6" w:semiHidden="0" w:uiPriority="68" w:unhideWhenUsed="0"/>
+    <w:lsdException w:name="Medium Grid 3 Accent 6" w:semiHidden="0" w:uiPriority="69" w:unhideWhenUsed="0"/>
+    <w:lsdException w:name="Dark List Accent 6" w:semiHidden="0" w:uiPriority="70" w:unhideWhenUsed="0"/>
+    <w:lsdException w:name="Colorful Shading Accent 6" w:semiHidden="0" w:uiPriority="71" w:unhideWhenUsed="0"/>
+    <w:lsdException w:name="Colorful List Accent 6" w:semiHidden="0" w:uiPriority="72" w:unhideWhenUsed="0"/>
+    <w:lsdException w:name="Colorful Grid Accent 6" w:semiHidden="0" w:uiPriority="73" w:unhideWhenUsed="0"/>
+    <w:lsdException w:name="Subtle Emphasis" w:semiHidden="0" w:uiPriority="19" w:unhideWhenUsed="0" w:qFormat="1"/>
+    <w:lsdException w:name="Intense Emphasis" w:semiHidden="0" w:uiPriority="21" w:unhideWhenUsed="0" w:qFormat="1"/>
+    <w:lsdException w:name="Subtle Reference" w:semiHidden="0" w:uiPriority="31" w:unhideWhenUsed="0" w:qFormat="1"/>
+    <w:lsdException w:name="Intense Reference" w:semiHidden="0" w:uiPriority="32" w:unhideWhenUsed="0" w:qFormat="1"/>
+    <w:lsdException w:name="Book Title" w:semiHidden="0" w:uiPriority="33" w:unhideWhenUsed="0" w:qFormat="1"/>
+    <w:lsdException w:name="Bibliography" w:uiPriority="37"/>
+    <w:lsdException w:name="TOC Heading" w:uiPriority="39" w:qFormat="1"/>
+  </w:latentStyles>
+  <w:style w:type="paragraph" w:default="1" w:styleId="Normal">
+    <w:name w:val="Normal"/>
+    <w:uiPriority w:val="1"/>
+    <w:qFormat/>
+    <w:rsid w:val="00793233"/>
+    <w:rPr>
+      <w:rFonts w:ascii="Arial" w:eastAsia="Arial" w:hAnsi="Arial" w:cs="Arial"/>
+      <w:sz w:val="28"/>
+      <w:lang w:val="vi"/>
+    </w:rPr>
+  </w:style>
+  <w:style w:type="paragraph" w:styleId="Heading1">
+    <w:name w:val="heading 1"/>
+    <w:basedOn w:val="Normal"/>
+    <w:autoRedefine/>
+    <w:uiPriority w:val="1"/>
+    <w:qFormat/>
+    <w:rsid w:val="009C7570"/>
+    <w:pPr>
+      <w:numPr>
+        <w:numId w:val="4"/>
+      </w:numPr>
+      <w:spacing w:before="240" w:after="240"/>
+      <w:ind w:left="720" w:hanging="720"/>
+      <w:outlineLvl w:val="0"/>
+    </w:pPr>
+    <w:rPr>
+      <w:b/>
+      <w:bCs/>
+      <w:color w:val="073A3B"/>
+      <w:sz w:val="72"/>
+      <w:szCs w:val="92"/>
+      <w:u w:color="000000"/>
+      <w:lang w:val="en-US"/>
+    </w:rPr>
+  </w:style>
+  <w:style w:type="paragraph" w:styleId="Heading2">
+    <w:name w:val="heading 2"/>
+    <w:basedOn w:val="Normal"/>
+    <w:autoRedefine/>
+    <w:uiPriority w:val="1"/>
+    <w:qFormat/>
+    <w:rsid w:val="004650C5"/>
+    <w:pPr>
+      <w:numPr>
+        <w:numId w:val="5"/>
+      </w:numPr>
+      <w:spacing w:before="120" w:after="120"/>
+      <w:outlineLvl w:val="1"/>
+    </w:pPr>
+    <w:rPr>
+      <w:b/>
+      <w:bCs/>
+      <w:color w:val="00644B"/>
+      <w:sz w:val="58"/>
+      <w:szCs w:val="58"/>
+    </w:rPr>
+  </w:style>
+  <w:style w:type="paragraph" w:styleId="Heading3">
+    <w:name w:val="heading 3"/>
+    <w:basedOn w:val="Normal"/>
+    <w:next w:val="Normal"/>
+    <w:autoRedefine/>
+    <w:uiPriority w:val="1"/>
+    <w:qFormat/>
+    <w:rsid w:val="00496B85"/>
+    <w:pPr>
+      <w:numPr>
+        <w:numId w:val="7"/>
+      </w:numPr>
+      <w:outlineLvl w:val="2"/>
+    </w:pPr>
+    <w:rPr>
+      <w:color w:val="007D50"/>
+      <w:sz w:val="40"/>
+      <w:szCs w:val="33"/>
+    </w:rPr>
+  </w:style>
+  <w:style w:type="paragraph" w:styleId="Heading4">
+    <w:name w:val="heading 4"/>
+    <w:basedOn w:val="Normal"/>
+    <w:uiPriority w:val="1"/>
+    <w:qFormat/>
+    <w:pPr>
+      <w:ind w:left="461"/>
+      <w:jc w:val="center"/>
+      <w:outlineLvl w:val="3"/>
+    </w:pPr>
+    <w:rPr>
+      <w:b/>
+      <w:bCs/>
+      <w:sz w:val="27"/>
+      <w:szCs w:val="27"/>
+    </w:rPr>
+  </w:style>
+  <w:style w:type="paragraph" w:styleId="Heading5">
+    <w:name w:val="heading 5"/>
+    <w:basedOn w:val="Normal"/>
+    <w:uiPriority w:val="1"/>
+    <w:qFormat/>
+    <w:pPr>
+      <w:ind w:left="487"/>
+      <w:outlineLvl w:val="4"/>
+    </w:pPr>
+    <w:rPr>
+      <w:b/>
+      <w:bCs/>
+      <w:sz w:val="24"/>
+      <w:szCs w:val="24"/>
+    </w:rPr>
+  </w:style>
+  <w:style w:type="character" w:default="1" w:styleId="DefaultParagraphFont">
+    <w:name w:val="Default Paragraph Font"/>
+    <w:uiPriority w:val="1"/>
+    <w:semiHidden/>
+    <w:unhideWhenUsed/>
+  </w:style>
+  <w:style w:type="table" w:default="1" w:styleId="TableNormal">
+    <w:name w:val="Normal Table"/>
+    <w:uiPriority w:val="99"/>
+    <w:semiHidden/>
+    <w:unhideWhenUsed/>
+    <w:tblPr>
+      <w:tblInd w:w="0" w:type="dxa"/>
+      <w:tblCellMar>
+        <w:top w:w="0" w:type="dxa"/>
+        <w:left w:w="108" w:type="dxa"/>
+        <w:bottom w:w="0" w:type="dxa"/>
+        <w:right w:w="108" w:type="dxa"/>
+      </w:tblCellMar>
+    </w:tblPr>
+  </w:style>
+  <w:style w:type="numbering" w:default="1" w:styleId="NoList">
+    <w:name w:val="No List"/>
+    <w:uiPriority w:val="99"/>
+    <w:semiHidden/>
+    <w:unhideWhenUsed/>
+  </w:style>
+  <w:style w:type="paragraph" w:styleId="BodyText">
+    <w:name w:val="Body Text"/>
+    <w:basedOn w:val="Normal"/>
+    <w:uiPriority w:val="1"/>
+    <w:qFormat/>
+    <w:rPr>
+      <w:b/>
+      <w:bCs/>
+    </w:rPr>
+  </w:style>
+  <w:style w:type="paragraph" w:styleId="ListParagraph">
+    <w:name w:val="List Paragraph"/>
+    <w:basedOn w:val="Normal"/>
+    <w:uiPriority w:val="1"/>
+    <w:qFormat/>
+    <w:pPr>
+      <w:ind w:left="2604" w:hanging="481"/>
+    </w:pPr>
+  </w:style>
+  <w:style w:type="paragraph" w:customStyle="1" w:styleId="TableParagraph">
+    <w:name w:val="Table Paragraph"/>
+    <w:basedOn w:val="Normal"/>
+    <w:uiPriority w:val="1"/>
+    <w:qFormat/>
+  </w:style>
+  <w:style w:type="paragraph" w:styleId="NoSpacing">
+    <w:name w:val="No Spacing"/>
+    <w:uiPriority w:val="1"/>
+    <w:qFormat/>
+    <w:rsid w:val="00793233"/>
+    <w:rPr>
+      <w:rFonts w:ascii="Arial" w:eastAsia="Arial" w:hAnsi="Arial" w:cs="Arial"/>
+      <w:sz w:val="28"/>
+      <w:lang w:val="vi"/>
+    </w:rPr>
+  </w:style>
+  <w:style w:type="paragraph" w:styleId="TOCHeading">
+    <w:name w:val="TOC Heading"/>
+    <w:basedOn w:val="Heading1"/>
+    <w:next w:val="Normal"/>
+    <w:uiPriority w:val="39"/>
+    <w:unhideWhenUsed/>
+    <w:qFormat/>
+    <w:rsid w:val="005F0D5E"/>
+    <w:pPr>
+      <w:keepNext/>
+      <w:keepLines/>
+      <w:widowControl/>
+      <w:numPr>
+        <w:numId w:val="0"/>
+      </w:numPr>
+      <w:autoSpaceDE/>
+      <w:autoSpaceDN/>
+      <w:spacing w:line="259" w:lineRule="auto"/>
+      <w:outlineLvl w:val="9"/>
+    </w:pPr>
+    <w:rPr>
+      <w:rFonts w:asciiTheme="majorHAnsi" w:eastAsiaTheme="majorEastAsia" w:hAnsiTheme="majorHAnsi" w:cstheme="majorBidi"/>
+      <w:b w:val="0"/>
+      <w:bCs w:val="0"/>
+      <w:color w:val="365F91" w:themeColor="accent1" w:themeShade="BF"/>
+      <w:sz w:val="32"/>
+      <w:szCs w:val="32"/>
+    </w:rPr>
+  </w:style>
+  <w:style w:type="paragraph" w:styleId="TOC1">
+    <w:name w:val="toc 1"/>
+    <w:basedOn w:val="Normal"/>
+    <w:next w:val="Normal"/>
+    <w:autoRedefine/>
+    <w:uiPriority w:val="39"/>
+    <w:unhideWhenUsed/>
+    <w:rsid w:val="005F0D5E"/>
+    <w:pPr>
+      <w:spacing w:after="100"/>
+    </w:pPr>
+  </w:style>
+  <w:style w:type="paragraph" w:styleId="TOC2">
+    <w:name w:val="toc 2"/>
+    <w:basedOn w:val="Normal"/>
+    <w:next w:val="Normal"/>
+    <w:autoRedefine/>
+    <w:uiPriority w:val="39"/>
+    <w:unhideWhenUsed/>
+    <w:rsid w:val="005F0D5E"/>
+    <w:pPr>
+      <w:spacing w:after="100"/>
+      <w:ind w:left="280"/>
+    </w:pPr>
+  </w:style>
+  <w:style w:type="character" w:styleId="Hyperlink">
+    <w:name w:val="Hyperlink"/>
+    <w:basedOn w:val="DefaultParagraphFont"/>
+    <w:uiPriority w:val="99"/>
+    <w:unhideWhenUsed/>
+    <w:rsid w:val="005F0D5E"/>
+    <w:rPr>
+      <w:color w:val="0000FF" w:themeColor="hyperlink"/>
+      <w:u w:val="single"/>
+    </w:rPr>
+  </w:style>
+  <w:style w:type="paragraph" w:styleId="TOC3">
+    <w:name w:val="toc 3"/>
+    <w:basedOn w:val="Normal"/>
+    <w:next w:val="Normal"/>
+    <w:autoRedefine/>
+    <w:uiPriority w:val="39"/>
+    <w:unhideWhenUsed/>
+    <w:rsid w:val="00B94D14"/>
+    <w:pPr>
+      <w:spacing w:after="100"/>
+      <w:ind w:left="560"/>
+    </w:pPr>
+  </w:style>
+  <w:style w:type="paragraph" w:styleId="BalloonText">
+    <w:name w:val="Balloon Text"/>
+    <w:basedOn w:val="Normal"/>
+    <w:link w:val="BalloonTextChar"/>
+    <w:uiPriority w:val="99"/>
+    <w:semiHidden/>
+    <w:unhideWhenUsed/>
+    <w:rsid w:val="00BF3458"/>
+    <w:rPr>
+      <w:rFonts w:ascii="Segoe UI" w:hAnsi="Segoe UI" w:cs="Segoe UI"/>
+      <w:sz w:val="18"/>
+      <w:szCs w:val="18"/>
+    </w:rPr>
+  </w:style>
+  <w:style w:type="character" w:customStyle="1" w:styleId="BalloonTextChar">
+    <w:name w:val="Balloon Text Char"/>
+    <w:basedOn w:val="DefaultParagraphFont"/>
+    <w:link w:val="BalloonText"/>
+    <w:uiPriority w:val="99"/>
+    <w:semiHidden/>
+    <w:rsid w:val="00BF3458"/>
+    <w:rPr>
+      <w:rFonts w:ascii="Segoe UI" w:eastAsia="Arial" w:hAnsi="Segoe UI" w:cs="Segoe UI"/>
+      <w:sz w:val="18"/>
+      <w:szCs w:val="18"/>
+      <w:lang w:val="vi"/>
+    </w:rPr>
+  </w:style>
+  <w:style w:type="character" w:styleId="FollowedHyperlink">
+    <w:name w:val="FollowedHyperlink"/>
+    <w:basedOn w:val="DefaultParagraphFont"/>
+    <w:uiPriority w:val="99"/>
+    <w:semiHidden/>
+    <w:unhideWhenUsed/>
+    <w:rsid w:val="005A085C"/>
+    <w:rPr>
+      <w:color w:val="800080" w:themeColor="followedHyperlink"/>
+      <w:u w:val="single"/>
+    </w:rPr>
+  </w:style>
+  <w:style w:type="table" w:styleId="TableGrid">
+    <w:name w:val="Table Grid"/>
+    <w:basedOn w:val="TableNormal"/>
+    <w:uiPriority w:val="39"/>
+    <w:rsid w:val="009331F1"/>
+    <w:pPr>
+      <w:widowControl/>
+      <w:autoSpaceDE/>
+      <w:autoSpaceDN/>
+    </w:pPr>
+    <w:tblPr>
+      <w:tblInd w:w="0" w:type="dxa"/>
+      <w:tblBorders>
+        <w:top w:val="single" w:sz="4" w:space="0" w:color="auto"/>
+        <w:left w:val="single" w:sz="4" w:space="0" w:color="auto"/>
+        <w:bottom w:val="single" w:sz="4" w:space="0" w:color="auto"/>
+        <w:right w:val="single" w:sz="4" w:space="0" w:color="auto"/>
+        <w:insideH w:val="single" w:sz="4" w:space="0" w:color="auto"/>
+        <w:insideV w:val="single" w:sz="4" w:space="0" w:color="auto"/>
+      </w:tblBorders>
+      <w:tblCellMar>
+        <w:top w:w="0" w:type="dxa"/>
+        <w:left w:w="108" w:type="dxa"/>
+        <w:bottom w:w="0" w:type="dxa"/>
+        <w:right w:w="108" w:type="dxa"/>
+      </w:tblCellMar>
     </w:tblPr>
   </w:style>
 </w:styles>
@@ -14746,7 +14660,7 @@
 </file>
 
 <file path=customXml/itemProps1.xml><?xml version="1.0" encoding="utf-8"?>
-<ds:datastoreItem xmlns:ds="http://schemas.openxmlformats.org/officeDocument/2006/customXml" ds:itemID="{15F0C205-6A2E-4BC6-BB6F-14671F599754}">
+<ds:datastoreItem xmlns:ds="http://schemas.openxmlformats.org/officeDocument/2006/customXml" ds:itemID="{20597465-984E-4546-A84F-E4661FF3A6F0}">
   <ds:schemaRefs>
     <ds:schemaRef ds:uri="http://schemas.openxmlformats.org/officeDocument/2006/bibliography"/>
   </ds:schemaRefs>

</xml_diff>

<commit_message>
Improved ambiguous language in user instruction.
</commit_message>
<xml_diff>
--- a/Report/Report.docx
+++ b/Report/Report.docx
@@ -409,62 +409,246 @@
           <w:szCs w:val="28"/>
           <w:lang w:val="en-US"/>
         </w:rPr>
-        <w:t>22127057 – Đỗ Phan Tuấn Đạt</w:t>
-      </w:r>
-    </w:p>
-    <w:p>
-      <w:pPr>
-        <w:pStyle w:val="BodyText"/>
+        <w:t xml:space="preserve">22127057 – </w:t>
+      </w:r>
+      <w:proofErr w:type="spellStart"/>
+      <w:r>
         <w:rPr>
           <w:color w:val="FFFFFF" w:themeColor="background1"/>
           <w:szCs w:val="28"/>
           <w:lang w:val="en-US"/>
         </w:rPr>
-      </w:pPr>
+        <w:t>Đỗ</w:t>
+      </w:r>
+      <w:proofErr w:type="spellEnd"/>
       <w:r>
         <w:rPr>
           <w:color w:val="FFFFFF" w:themeColor="background1"/>
           <w:szCs w:val="28"/>
           <w:lang w:val="en-US"/>
         </w:rPr>
-        <w:t>22127064 – Phạm Thành Đạt</w:t>
-      </w:r>
-    </w:p>
-    <w:p>
-      <w:pPr>
-        <w:pStyle w:val="BodyText"/>
+        <w:t xml:space="preserve"> Phan </w:t>
+      </w:r>
+      <w:proofErr w:type="spellStart"/>
+      <w:r>
         <w:rPr>
           <w:color w:val="FFFFFF" w:themeColor="background1"/>
           <w:szCs w:val="28"/>
           <w:lang w:val="en-US"/>
         </w:rPr>
-      </w:pPr>
+        <w:t>Tuấn</w:t>
+      </w:r>
+      <w:proofErr w:type="spellEnd"/>
       <w:r>
         <w:rPr>
           <w:color w:val="FFFFFF" w:themeColor="background1"/>
           <w:szCs w:val="28"/>
           <w:lang w:val="en-US"/>
         </w:rPr>
-        <w:t>22127123 – Lê Hồ Phi Hoàng</w:t>
-      </w:r>
-    </w:p>
-    <w:p>
-      <w:pPr>
-        <w:pStyle w:val="BodyText"/>
+        <w:t xml:space="preserve"> </w:t>
+      </w:r>
+      <w:proofErr w:type="spellStart"/>
+      <w:r>
         <w:rPr>
           <w:color w:val="FFFFFF" w:themeColor="background1"/>
           <w:szCs w:val="28"/>
           <w:lang w:val="en-US"/>
         </w:rPr>
-      </w:pPr>
-      <w:r>
+        <w:t>Đạt</w:t>
+      </w:r>
+      <w:proofErr w:type="spellEnd"/>
+    </w:p>
+    <w:p>
+      <w:pPr>
+        <w:pStyle w:val="BodyText"/>
         <w:rPr>
           <w:color w:val="FFFFFF" w:themeColor="background1"/>
           <w:szCs w:val="28"/>
           <w:lang w:val="en-US"/>
         </w:rPr>
-        <w:t>22127131 – Trần Nguyễn Minh Hoàng</w:t>
-      </w:r>
+      </w:pPr>
+      <w:r>
+        <w:rPr>
+          <w:color w:val="FFFFFF" w:themeColor="background1"/>
+          <w:szCs w:val="28"/>
+          <w:lang w:val="en-US"/>
+        </w:rPr>
+        <w:t xml:space="preserve">22127064 – </w:t>
+      </w:r>
+      <w:proofErr w:type="spellStart"/>
+      <w:r>
+        <w:rPr>
+          <w:color w:val="FFFFFF" w:themeColor="background1"/>
+          <w:szCs w:val="28"/>
+          <w:lang w:val="en-US"/>
+        </w:rPr>
+        <w:t>Phạm</w:t>
+      </w:r>
+      <w:proofErr w:type="spellEnd"/>
+      <w:r>
+        <w:rPr>
+          <w:color w:val="FFFFFF" w:themeColor="background1"/>
+          <w:szCs w:val="28"/>
+          <w:lang w:val="en-US"/>
+        </w:rPr>
+        <w:t xml:space="preserve"> </w:t>
+      </w:r>
+      <w:proofErr w:type="spellStart"/>
+      <w:r>
+        <w:rPr>
+          <w:color w:val="FFFFFF" w:themeColor="background1"/>
+          <w:szCs w:val="28"/>
+          <w:lang w:val="en-US"/>
+        </w:rPr>
+        <w:t>Thành</w:t>
+      </w:r>
+      <w:proofErr w:type="spellEnd"/>
+      <w:r>
+        <w:rPr>
+          <w:color w:val="FFFFFF" w:themeColor="background1"/>
+          <w:szCs w:val="28"/>
+          <w:lang w:val="en-US"/>
+        </w:rPr>
+        <w:t xml:space="preserve"> </w:t>
+      </w:r>
+      <w:proofErr w:type="spellStart"/>
+      <w:r>
+        <w:rPr>
+          <w:color w:val="FFFFFF" w:themeColor="background1"/>
+          <w:szCs w:val="28"/>
+          <w:lang w:val="en-US"/>
+        </w:rPr>
+        <w:t>Đạt</w:t>
+      </w:r>
+      <w:proofErr w:type="spellEnd"/>
+    </w:p>
+    <w:p>
+      <w:pPr>
+        <w:pStyle w:val="BodyText"/>
+        <w:rPr>
+          <w:color w:val="FFFFFF" w:themeColor="background1"/>
+          <w:szCs w:val="28"/>
+          <w:lang w:val="en-US"/>
+        </w:rPr>
+      </w:pPr>
+      <w:r>
+        <w:rPr>
+          <w:color w:val="FFFFFF" w:themeColor="background1"/>
+          <w:szCs w:val="28"/>
+          <w:lang w:val="en-US"/>
+        </w:rPr>
+        <w:t xml:space="preserve">22127123 – </w:t>
+      </w:r>
+      <w:proofErr w:type="spellStart"/>
+      <w:r>
+        <w:rPr>
+          <w:color w:val="FFFFFF" w:themeColor="background1"/>
+          <w:szCs w:val="28"/>
+          <w:lang w:val="en-US"/>
+        </w:rPr>
+        <w:t>Lê</w:t>
+      </w:r>
+      <w:proofErr w:type="spellEnd"/>
+      <w:r>
+        <w:rPr>
+          <w:color w:val="FFFFFF" w:themeColor="background1"/>
+          <w:szCs w:val="28"/>
+          <w:lang w:val="en-US"/>
+        </w:rPr>
+        <w:t xml:space="preserve"> </w:t>
+      </w:r>
+      <w:proofErr w:type="spellStart"/>
+      <w:r>
+        <w:rPr>
+          <w:color w:val="FFFFFF" w:themeColor="background1"/>
+          <w:szCs w:val="28"/>
+          <w:lang w:val="en-US"/>
+        </w:rPr>
+        <w:t>Hồ</w:t>
+      </w:r>
+      <w:proofErr w:type="spellEnd"/>
+      <w:r>
+        <w:rPr>
+          <w:color w:val="FFFFFF" w:themeColor="background1"/>
+          <w:szCs w:val="28"/>
+          <w:lang w:val="en-US"/>
+        </w:rPr>
+        <w:t xml:space="preserve"> Phi </w:t>
+      </w:r>
+      <w:proofErr w:type="spellStart"/>
+      <w:r>
+        <w:rPr>
+          <w:color w:val="FFFFFF" w:themeColor="background1"/>
+          <w:szCs w:val="28"/>
+          <w:lang w:val="en-US"/>
+        </w:rPr>
+        <w:t>Hoàng</w:t>
+      </w:r>
+      <w:proofErr w:type="spellEnd"/>
+    </w:p>
+    <w:p>
+      <w:pPr>
+        <w:pStyle w:val="BodyText"/>
+        <w:rPr>
+          <w:color w:val="FFFFFF" w:themeColor="background1"/>
+          <w:szCs w:val="28"/>
+          <w:lang w:val="en-US"/>
+        </w:rPr>
+      </w:pPr>
+      <w:r>
+        <w:rPr>
+          <w:color w:val="FFFFFF" w:themeColor="background1"/>
+          <w:szCs w:val="28"/>
+          <w:lang w:val="en-US"/>
+        </w:rPr>
+        <w:t xml:space="preserve">22127131 – </w:t>
+      </w:r>
+      <w:proofErr w:type="spellStart"/>
+      <w:r>
+        <w:rPr>
+          <w:color w:val="FFFFFF" w:themeColor="background1"/>
+          <w:szCs w:val="28"/>
+          <w:lang w:val="en-US"/>
+        </w:rPr>
+        <w:t>Trần</w:t>
+      </w:r>
+      <w:proofErr w:type="spellEnd"/>
+      <w:r>
+        <w:rPr>
+          <w:color w:val="FFFFFF" w:themeColor="background1"/>
+          <w:szCs w:val="28"/>
+          <w:lang w:val="en-US"/>
+        </w:rPr>
+        <w:t xml:space="preserve"> </w:t>
+      </w:r>
+      <w:proofErr w:type="spellStart"/>
+      <w:r>
+        <w:rPr>
+          <w:color w:val="FFFFFF" w:themeColor="background1"/>
+          <w:szCs w:val="28"/>
+          <w:lang w:val="en-US"/>
+        </w:rPr>
+        <w:t>Nguyễn</w:t>
+      </w:r>
+      <w:proofErr w:type="spellEnd"/>
+      <w:r>
+        <w:rPr>
+          <w:color w:val="FFFFFF" w:themeColor="background1"/>
+          <w:szCs w:val="28"/>
+          <w:lang w:val="en-US"/>
+        </w:rPr>
+        <w:t xml:space="preserve"> Minh </w:t>
+      </w:r>
+      <w:proofErr w:type="spellStart"/>
+      <w:r>
+        <w:rPr>
+          <w:color w:val="FFFFFF" w:themeColor="background1"/>
+          <w:szCs w:val="28"/>
+          <w:lang w:val="en-US"/>
+        </w:rPr>
+        <w:t>Hoàng</w:t>
+      </w:r>
+      <w:proofErr w:type="spellEnd"/>
     </w:p>
     <w:p>
       <w:pPr>
@@ -4030,79 +4214,200 @@
         </w:rPr>
         <w:br w:type="page"/>
       </w:r>
-      <w:bookmarkStart w:id="1" w:name="_GoBack"/>
+    </w:p>
+    <w:p>
+      <w:pPr>
+        <w:pStyle w:val="BodyText"/>
+        <w:rPr>
+          <w:sz w:val="20"/>
+        </w:rPr>
+      </w:pPr>
+    </w:p>
+    <w:p>
+      <w:pPr>
+        <w:pStyle w:val="Heading1"/>
+        <w:rPr>
+          <w:lang w:val="vi"/>
+        </w:rPr>
+      </w:pPr>
+      <w:bookmarkStart w:id="1" w:name="_Toc163380112"/>
+      <w:r>
+        <w:t>INTRODUCTION</w:t>
+      </w:r>
       <w:bookmarkEnd w:id="1"/>
     </w:p>
     <w:p>
       <w:pPr>
-        <w:pStyle w:val="BodyText"/>
-        <w:rPr>
-          <w:sz w:val="20"/>
+        <w:rPr>
+          <w:lang w:val="en-US"/>
+        </w:rPr>
+      </w:pPr>
+      <w:r>
+        <w:rPr>
+          <w:lang w:val="en-US"/>
+        </w:rPr>
+        <w:t>This project was initialized as part of the course CSC14003 – Introduction to Artificial Intelligence. Its purpose is to help the students learn the basics of creating and implementing artificially intelligent agents through the simple chil</w:t>
+      </w:r>
+      <w:r>
+        <w:rPr>
+          <w:lang w:val="en-US"/>
+        </w:rPr>
+        <w:t>dhood game hide-and-seek.</w:t>
+      </w:r>
+    </w:p>
+    <w:p>
+      <w:pPr>
+        <w:rPr>
+          <w:lang w:val="en-US"/>
+        </w:rPr>
+      </w:pPr>
+    </w:p>
+    <w:p>
+      <w:pPr>
+        <w:rPr>
+          <w:lang w:val="en-US"/>
+        </w:rPr>
+      </w:pPr>
+      <w:r>
+        <w:rPr>
+          <w:lang w:val="en-US"/>
+        </w:rPr>
+        <w:t xml:space="preserve">Note that the agents in this project are in no way capable of learning since all </w:t>
+      </w:r>
+      <w:r>
+        <w:rPr>
+          <w:lang w:val="en-US"/>
+        </w:rPr>
+        <w:t>utilized</w:t>
+      </w:r>
+      <w:r>
+        <w:rPr>
+          <w:lang w:val="en-US"/>
+        </w:rPr>
+        <w:t xml:space="preserve"> algorithms are search algorithms, not neural networks.</w:t>
+      </w:r>
+    </w:p>
+    <w:p>
+      <w:pPr>
+        <w:rPr>
+          <w:lang w:val="en-US"/>
         </w:rPr>
       </w:pPr>
     </w:p>
     <w:p>
       <w:pPr>
         <w:pStyle w:val="Heading1"/>
-        <w:rPr>
-          <w:lang w:val="vi"/>
-        </w:rPr>
-      </w:pPr>
-      <w:bookmarkStart w:id="2" w:name="_Toc163380112"/>
-      <w:r>
-        <w:t>INTRODUCTION</w:t>
+      </w:pPr>
+      <w:bookmarkStart w:id="2" w:name="_Toc163380113"/>
+      <w:r>
+        <w:t>WORKING ENVIRONMENT</w:t>
       </w:r>
       <w:bookmarkEnd w:id="2"/>
     </w:p>
     <w:p>
       <w:pPr>
-        <w:rPr>
-          <w:lang w:val="en-US"/>
-        </w:rPr>
-      </w:pPr>
-      <w:r>
-        <w:rPr>
-          <w:lang w:val="en-US"/>
-        </w:rPr>
-        <w:t>This project was initialized as part of the course CSC14003 – Introduction to Artificial Intelligence. Its purpose is to help the students learn the basics of creating and implementing artificially intelligent agents through the simple chil</w:t>
-      </w:r>
-      <w:r>
-        <w:rPr>
-          <w:lang w:val="en-US"/>
-        </w:rPr>
-        <w:t>dhood game hide-and-seek.</w:t>
-      </w:r>
-    </w:p>
-    <w:p>
-      <w:pPr>
-        <w:rPr>
-          <w:lang w:val="en-US"/>
-        </w:rPr>
-      </w:pPr>
-    </w:p>
-    <w:p>
-      <w:pPr>
-        <w:rPr>
-          <w:lang w:val="en-US"/>
-        </w:rPr>
-      </w:pPr>
-      <w:r>
-        <w:rPr>
-          <w:lang w:val="en-US"/>
-        </w:rPr>
-        <w:t xml:space="preserve">Note that the agents in this project are in no way capable of learning since all </w:t>
-      </w:r>
-      <w:r>
-        <w:rPr>
-          <w:lang w:val="en-US"/>
-        </w:rPr>
-        <w:t>utilized</w:t>
-      </w:r>
-      <w:r>
-        <w:rPr>
-          <w:lang w:val="en-US"/>
-        </w:rPr>
-        <w:t xml:space="preserve"> algorithms are search algorithms, not neural networks.</w:t>
+        <w:pStyle w:val="Heading2"/>
+        <w:rPr>
+          <w:lang w:val="en-US"/>
+        </w:rPr>
+      </w:pPr>
+      <w:bookmarkStart w:id="3" w:name="_Toc163380114"/>
+      <w:r>
+        <w:rPr>
+          <w:lang w:val="en-US"/>
+        </w:rPr>
+        <w:t>Programing language</w:t>
+      </w:r>
+      <w:bookmarkEnd w:id="3"/>
+    </w:p>
+    <w:p>
+      <w:pPr>
+        <w:ind w:firstLine="720"/>
+        <w:rPr>
+          <w:lang w:val="en-US"/>
+        </w:rPr>
+      </w:pPr>
+      <w:r>
+        <w:rPr>
+          <w:lang w:val="en-US"/>
+        </w:rPr>
+        <w:t>100% Python</w:t>
+      </w:r>
+    </w:p>
+    <w:p>
+      <w:pPr>
+        <w:ind w:firstLine="720"/>
+        <w:rPr>
+          <w:lang w:val="en-US"/>
+        </w:rPr>
+      </w:pPr>
+    </w:p>
+    <w:p>
+      <w:pPr>
+        <w:pStyle w:val="Heading2"/>
+        <w:rPr>
+          <w:lang w:val="en-US"/>
+        </w:rPr>
+      </w:pPr>
+      <w:bookmarkStart w:id="4" w:name="_Toc163380115"/>
+      <w:r>
+        <w:rPr>
+          <w:lang w:val="en-US"/>
+        </w:rPr>
+        <w:t>Code editor</w:t>
+      </w:r>
+      <w:bookmarkEnd w:id="4"/>
+    </w:p>
+    <w:p>
+      <w:pPr>
+        <w:ind w:firstLine="720"/>
+        <w:rPr>
+          <w:lang w:val="en-US"/>
+        </w:rPr>
+      </w:pPr>
+      <w:r>
+        <w:rPr>
+          <w:lang w:val="en-US"/>
+        </w:rPr>
+        <w:t>Visual Studio Code</w:t>
+      </w:r>
+    </w:p>
+    <w:p>
+      <w:pPr>
+        <w:ind w:firstLine="720"/>
+        <w:rPr>
+          <w:lang w:val="en-US"/>
+        </w:rPr>
+      </w:pPr>
+    </w:p>
+    <w:p>
+      <w:pPr>
+        <w:pStyle w:val="Heading2"/>
+        <w:rPr>
+          <w:lang w:val="en-US"/>
+        </w:rPr>
+      </w:pPr>
+      <w:bookmarkStart w:id="5" w:name="_Toc163380116"/>
+      <w:r>
+        <w:rPr>
+          <w:lang w:val="en-US"/>
+        </w:rPr>
+        <w:t>Code management</w:t>
+      </w:r>
+      <w:bookmarkEnd w:id="5"/>
+    </w:p>
+    <w:p>
+      <w:pPr>
+        <w:ind w:firstLine="720"/>
+        <w:rPr>
+          <w:lang w:val="en-US"/>
+        </w:rPr>
+      </w:pPr>
+      <w:r>
+        <w:rPr>
+          <w:lang w:val="en-US"/>
+        </w:rPr>
+        <w:t>GitHub</w:t>
       </w:r>
     </w:p>
     <w:p>
@@ -4116,137 +4421,32 @@
       <w:pPr>
         <w:pStyle w:val="Heading1"/>
       </w:pPr>
-      <w:bookmarkStart w:id="3" w:name="_Toc163380113"/>
-      <w:r>
-        <w:t>WORKING ENVIRONMENT</w:t>
-      </w:r>
-      <w:bookmarkEnd w:id="3"/>
-    </w:p>
-    <w:p>
-      <w:pPr>
-        <w:pStyle w:val="Heading2"/>
-        <w:rPr>
-          <w:lang w:val="en-US"/>
-        </w:rPr>
-      </w:pPr>
-      <w:bookmarkStart w:id="4" w:name="_Toc163380114"/>
-      <w:r>
-        <w:rPr>
-          <w:lang w:val="en-US"/>
-        </w:rPr>
-        <w:t>Programing language</w:t>
-      </w:r>
-      <w:bookmarkEnd w:id="4"/>
-    </w:p>
-    <w:p>
-      <w:pPr>
-        <w:ind w:firstLine="720"/>
-        <w:rPr>
-          <w:lang w:val="en-US"/>
-        </w:rPr>
-      </w:pPr>
-      <w:r>
-        <w:rPr>
-          <w:lang w:val="en-US"/>
-        </w:rPr>
-        <w:t>100% Python</w:t>
-      </w:r>
-    </w:p>
-    <w:p>
-      <w:pPr>
-        <w:ind w:firstLine="720"/>
-        <w:rPr>
-          <w:lang w:val="en-US"/>
-        </w:rPr>
-      </w:pPr>
-    </w:p>
-    <w:p>
-      <w:pPr>
-        <w:pStyle w:val="Heading2"/>
-        <w:rPr>
-          <w:lang w:val="en-US"/>
-        </w:rPr>
-      </w:pPr>
-      <w:bookmarkStart w:id="5" w:name="_Toc163380115"/>
-      <w:r>
-        <w:rPr>
-          <w:lang w:val="en-US"/>
-        </w:rPr>
-        <w:t>Code editor</w:t>
-      </w:r>
-      <w:bookmarkEnd w:id="5"/>
-    </w:p>
-    <w:p>
-      <w:pPr>
-        <w:ind w:firstLine="720"/>
-        <w:rPr>
-          <w:lang w:val="en-US"/>
-        </w:rPr>
-      </w:pPr>
-      <w:r>
-        <w:rPr>
-          <w:lang w:val="en-US"/>
-        </w:rPr>
-        <w:t>Visual Studio Code</w:t>
-      </w:r>
-    </w:p>
-    <w:p>
-      <w:pPr>
-        <w:ind w:firstLine="720"/>
-        <w:rPr>
-          <w:lang w:val="en-US"/>
-        </w:rPr>
-      </w:pPr>
-    </w:p>
-    <w:p>
-      <w:pPr>
-        <w:pStyle w:val="Heading2"/>
-        <w:rPr>
-          <w:lang w:val="en-US"/>
-        </w:rPr>
-      </w:pPr>
-      <w:bookmarkStart w:id="6" w:name="_Toc163380116"/>
-      <w:r>
-        <w:rPr>
-          <w:lang w:val="en-US"/>
-        </w:rPr>
-        <w:t>Code management</w:t>
+      <w:r>
+        <w:t xml:space="preserve"> </w:t>
+      </w:r>
+      <w:bookmarkStart w:id="6" w:name="_Toc163380117"/>
+      <w:r>
+        <w:t>USER INSTRUCTIONS</w:t>
       </w:r>
       <w:bookmarkEnd w:id="6"/>
     </w:p>
     <w:p>
       <w:pPr>
-        <w:ind w:firstLine="720"/>
-        <w:rPr>
-          <w:lang w:val="en-US"/>
-        </w:rPr>
-      </w:pPr>
-      <w:r>
-        <w:rPr>
-          <w:lang w:val="en-US"/>
-        </w:rPr>
-        <w:t>GitHub</w:t>
-      </w:r>
-    </w:p>
-    <w:p>
-      <w:pPr>
-        <w:rPr>
-          <w:lang w:val="en-US"/>
-        </w:rPr>
-      </w:pPr>
-    </w:p>
-    <w:p>
-      <w:pPr>
-        <w:pStyle w:val="Heading1"/>
-      </w:pPr>
-      <w:r>
-        <w:t xml:space="preserve"> </w:t>
-      </w:r>
-      <w:bookmarkStart w:id="7" w:name="_Toc163380117"/>
-      <w:r>
-        <w:t>USER INSTRUCTIONS</w:t>
-      </w:r>
-      <w:bookmarkEnd w:id="7"/>
+        <w:pStyle w:val="ListParagraph"/>
+        <w:numPr>
+          <w:ilvl w:val="0"/>
+          <w:numId w:val="30"/>
+        </w:numPr>
+        <w:rPr>
+          <w:lang w:val="en-US"/>
+        </w:rPr>
+      </w:pPr>
+      <w:r>
+        <w:rPr>
+          <w:lang w:val="en-US"/>
+        </w:rPr>
+        <w:t xml:space="preserve">cd to the directory of the program. </w:t>
+      </w:r>
     </w:p>
     <w:p>
       <w:pPr>
@@ -4334,10 +4534,15 @@
       <w:pPr>
         <w:pStyle w:val="Heading1"/>
       </w:pPr>
-      <w:bookmarkStart w:id="8" w:name="_Toc163380118"/>
+      <w:bookmarkStart w:id="7" w:name="_Toc163380118"/>
       <w:r>
         <w:lastRenderedPageBreak/>
-        <w:t xml:space="preserve">GENERAL </w:t>
+        <w:t>G</w:t>
+      </w:r>
+      <w:bookmarkStart w:id="8" w:name="_GoBack"/>
+      <w:bookmarkEnd w:id="8"/>
+      <w:r>
+        <w:t xml:space="preserve">ENERAL </w:t>
       </w:r>
       <w:r>
         <w:t xml:space="preserve">CODE </w:t>
@@ -4348,7 +4553,7 @@
       <w:r>
         <w:t>NALYSIS</w:t>
       </w:r>
-      <w:bookmarkEnd w:id="8"/>
+      <w:bookmarkEnd w:id="7"/>
     </w:p>
     <w:p>
       <w:pPr>
@@ -4471,7 +4676,7 @@
             <v:path o:extrusionok="f" gradientshapeok="t" o:connecttype="rect"/>
             <o:lock v:ext="edit" aspectratio="t"/>
           </v:shapetype>
-          <v:shape id="_x0000_i1025" type="#_x0000_t75" style="width:513pt;height:199.2pt">
+          <v:shape id="_x0000_i1025" type="#_x0000_t75" style="width:513.25pt;height:199.1pt">
             <v:imagedata r:id="rId8" o:title="code" croptop="5027f" cropbottom="5585f" cropleft="2224f" cropright="2939f"/>
           </v:shape>
         </w:pict>
@@ -4494,6 +4699,7 @@
         </w:rPr>
         <w:t xml:space="preserve">In case you haven’t realized, this Seeker class also serves a dual purpose as a representation of the puzzle state, hence the </w:t>
       </w:r>
+      <w:proofErr w:type="spellStart"/>
       <w:r>
         <w:rPr>
           <w:i/>
@@ -4501,12 +4707,14 @@
         </w:rPr>
         <w:t>path_cost</w:t>
       </w:r>
+      <w:proofErr w:type="spellEnd"/>
       <w:r>
         <w:rPr>
           <w:lang w:val="en-US"/>
         </w:rPr>
         <w:t xml:space="preserve">, </w:t>
       </w:r>
+      <w:proofErr w:type="spellStart"/>
       <w:r>
         <w:rPr>
           <w:i/>
@@ -4514,6 +4722,7 @@
         </w:rPr>
         <w:t>heuristic_cost</w:t>
       </w:r>
+      <w:proofErr w:type="spellEnd"/>
       <w:r>
         <w:rPr>
           <w:lang w:val="en-US"/>
@@ -4527,18 +4736,42 @@
         </w:rPr>
         <w:t xml:space="preserve">parent </w:t>
       </w:r>
-      <w:r>
-        <w:rPr>
-          <w:lang w:val="en-US"/>
-        </w:rPr>
-        <w:t xml:space="preserve">paremeters used in initialization, as well as the </w:t>
+      <w:proofErr w:type="spellStart"/>
+      <w:r>
+        <w:rPr>
+          <w:lang w:val="en-US"/>
+        </w:rPr>
+        <w:t>paremeters</w:t>
+      </w:r>
+      <w:proofErr w:type="spellEnd"/>
+      <w:r>
+        <w:rPr>
+          <w:lang w:val="en-US"/>
+        </w:rPr>
+        <w:t xml:space="preserve"> used in initialization, as well as the </w:t>
       </w:r>
       <w:r>
         <w:rPr>
           <w:i/>
           <w:lang w:val="en-US"/>
         </w:rPr>
-        <w:t>__lt__</w:t>
+        <w:t>__</w:t>
+      </w:r>
+      <w:proofErr w:type="spellStart"/>
+      <w:r>
+        <w:rPr>
+          <w:i/>
+          <w:lang w:val="en-US"/>
+        </w:rPr>
+        <w:t>lt</w:t>
+      </w:r>
+      <w:proofErr w:type="spellEnd"/>
+      <w:r>
+        <w:rPr>
+          <w:i/>
+          <w:lang w:val="en-US"/>
+        </w:rPr>
+        <w:t>__</w:t>
       </w:r>
       <w:r>
         <w:rPr>
@@ -4639,7 +4872,7 @@
         </w:rPr>
         <w:lastRenderedPageBreak/>
         <w:pict>
-          <v:shape id="_x0000_i1026" type="#_x0000_t75" style="width:215.4pt;height:215.4pt">
+          <v:shape id="_x0000_i1026" type="#_x0000_t75" style="width:215.45pt;height:215.45pt">
             <v:imagedata r:id="rId9" o:title="vision"/>
           </v:shape>
         </w:pict>
@@ -4676,7 +4909,7 @@
           <w:lang w:val="en-US"/>
         </w:rPr>
         <w:pict>
-          <v:shape id="_x0000_i1027" type="#_x0000_t75" style="width:495.6pt;height:317.4pt">
+          <v:shape id="_x0000_i1027" type="#_x0000_t75" style="width:495.25pt;height:317.45pt">
             <v:imagedata r:id="rId10" o:title="blocked vision"/>
           </v:shape>
         </w:pict>
@@ -4780,12 +5013,14 @@
       <w:r>
         <w:t>iterat</w:t>
       </w:r>
+      <w:proofErr w:type="spellStart"/>
       <w:r>
         <w:rPr>
           <w:lang w:val="en-US"/>
         </w:rPr>
         <w:t>ing</w:t>
       </w:r>
+      <w:proofErr w:type="spellEnd"/>
       <w:r>
         <w:t xml:space="preserve"> over the obstacles on the map and calls the </w:t>
       </w:r>
@@ -5193,7 +5428,7 @@
           <w:lang w:val="en-US"/>
         </w:rPr>
         <w:pict>
-          <v:shape id="_x0000_i1028" type="#_x0000_t75" style="width:446.4pt;height:169.2pt">
+          <v:shape id="_x0000_i1028" type="#_x0000_t75" style="width:446.75pt;height:169.1pt">
             <v:imagedata r:id="rId12" o:title="code" croptop="7242f" cropbottom="7242f" cropleft="3178f" cropright="3178f"/>
           </v:shape>
         </w:pict>
@@ -5239,7 +5474,21 @@
         <w:rPr>
           <w:lang w:val="en-US"/>
         </w:rPr>
-        <w:t>The first line contains two integers N x M, which is the size of</w:t>
+        <w:t xml:space="preserve">The first line contains two integers N </w:t>
+      </w:r>
+      <w:proofErr w:type="gramStart"/>
+      <w:r>
+        <w:rPr>
+          <w:lang w:val="en-US"/>
+        </w:rPr>
+        <w:t>x</w:t>
+      </w:r>
+      <w:proofErr w:type="gramEnd"/>
+      <w:r>
+        <w:rPr>
+          <w:lang w:val="en-US"/>
+        </w:rPr>
+        <w:t xml:space="preserve"> M, which is the size of</w:t>
       </w:r>
       <w:r>
         <w:rPr>
@@ -5269,7 +5518,35 @@
         <w:rPr>
           <w:lang w:val="en-US"/>
         </w:rPr>
-        <w:t>N next lines represent the N x M map matrix. Each line contains M integers. The number at row i, column j determines whether wall, hiders or seeker is set. If there is wall at this position, we will have value 1. If there is hider, we will have value 2. If there is seeker, we will have 3. Otherwise (empty path), we will have 0.</w:t>
+        <w:t xml:space="preserve">N next lines represent the N </w:t>
+      </w:r>
+      <w:proofErr w:type="gramStart"/>
+      <w:r>
+        <w:rPr>
+          <w:lang w:val="en-US"/>
+        </w:rPr>
+        <w:t>x</w:t>
+      </w:r>
+      <w:proofErr w:type="gramEnd"/>
+      <w:r>
+        <w:rPr>
+          <w:lang w:val="en-US"/>
+        </w:rPr>
+        <w:t xml:space="preserve"> M map matrix. Each line contains M integers. The number at row </w:t>
+      </w:r>
+      <w:proofErr w:type="spellStart"/>
+      <w:r>
+        <w:rPr>
+          <w:lang w:val="en-US"/>
+        </w:rPr>
+        <w:t>i</w:t>
+      </w:r>
+      <w:proofErr w:type="spellEnd"/>
+      <w:r>
+        <w:rPr>
+          <w:lang w:val="en-US"/>
+        </w:rPr>
+        <w:t>, column j determines whether wall, hiders or seeker is set. If there is wall at this position, we will have value 1. If there is hider, we will have value 2. If there is seeker, we will have 3. Otherwise (empty path), we will have 0.</w:t>
       </w:r>
     </w:p>
     <w:p>
@@ -5331,12 +5608,37 @@
         </w:rPr>
         <w:t xml:space="preserve">Among them is </w:t>
       </w:r>
+      <w:proofErr w:type="spellStart"/>
       <w:r>
         <w:rPr>
           <w:i/>
           <w:lang w:val="en-US"/>
         </w:rPr>
-        <w:t xml:space="preserve">get_hider_pos() </w:t>
+        <w:t>get_hider_</w:t>
+      </w:r>
+      <w:proofErr w:type="gramStart"/>
+      <w:r>
+        <w:rPr>
+          <w:i/>
+          <w:lang w:val="en-US"/>
+        </w:rPr>
+        <w:t>pos</w:t>
+      </w:r>
+      <w:proofErr w:type="spellEnd"/>
+      <w:r>
+        <w:rPr>
+          <w:i/>
+          <w:lang w:val="en-US"/>
+        </w:rPr>
+        <w:t>(</w:t>
+      </w:r>
+      <w:proofErr w:type="gramEnd"/>
+      <w:r>
+        <w:rPr>
+          <w:i/>
+          <w:lang w:val="en-US"/>
+        </w:rPr>
+        <w:t xml:space="preserve">) </w:t>
       </w:r>
       <w:r>
         <w:rPr>
@@ -5414,8 +5716,16 @@
         <w:rPr>
           <w:lang w:val="en-US"/>
         </w:rPr>
-        <w:t>Similarly, i</w:t>
-      </w:r>
+        <w:t xml:space="preserve">Similarly, </w:t>
+      </w:r>
+      <w:proofErr w:type="spellStart"/>
+      <w:r>
+        <w:rPr>
+          <w:lang w:val="en-US"/>
+        </w:rPr>
+        <w:t>i</w:t>
+      </w:r>
+      <w:proofErr w:type="spellEnd"/>
       <w:r>
         <w:t xml:space="preserve">n level 1, the </w:t>
       </w:r>
@@ -5504,12 +5814,21 @@
         </w:rPr>
         <w:t xml:space="preserve">This process is greatly assisted by the </w:t>
       </w:r>
+      <w:proofErr w:type="spellStart"/>
       <w:r>
         <w:rPr>
           <w:b/>
           <w:lang w:val="en-US"/>
         </w:rPr>
-        <w:t xml:space="preserve">pygame </w:t>
+        <w:t>pygame</w:t>
+      </w:r>
+      <w:proofErr w:type="spellEnd"/>
+      <w:r>
+        <w:rPr>
+          <w:b/>
+          <w:lang w:val="en-US"/>
+        </w:rPr>
+        <w:t xml:space="preserve"> </w:t>
       </w:r>
       <w:r>
         <w:rPr>
@@ -5592,12 +5911,21 @@
         </w:rPr>
         <w:t xml:space="preserve">The buttons are objects of the Button class, which is designed specifically around the </w:t>
       </w:r>
+      <w:proofErr w:type="spellStart"/>
       <w:r>
         <w:rPr>
           <w:b/>
           <w:lang w:val="en-US"/>
         </w:rPr>
-        <w:t xml:space="preserve">pygame </w:t>
+        <w:t>pygame</w:t>
+      </w:r>
+      <w:proofErr w:type="spellEnd"/>
+      <w:r>
+        <w:rPr>
+          <w:b/>
+          <w:lang w:val="en-US"/>
+        </w:rPr>
+        <w:t xml:space="preserve"> </w:t>
       </w:r>
       <w:r>
         <w:rPr>
@@ -5618,7 +5946,7 @@
           <w:lang w:val="en-US"/>
         </w:rPr>
         <w:pict>
-          <v:shape id="_x0000_i1029" type="#_x0000_t75" style="width:444.6pt;height:202.8pt">
+          <v:shape id="_x0000_i1029" type="#_x0000_t75" style="width:444.55pt;height:202.9pt">
             <v:imagedata r:id="rId13" o:title="code" croptop="6727f" cropbottom="6740f" cropleft="3315f" cropright="3321f"/>
           </v:shape>
         </w:pict>
@@ -5673,7 +6001,7 @@
           <w:lang w:val="en-US"/>
         </w:rPr>
         <w:pict>
-          <v:shape id="_x0000_i1030" type="#_x0000_t75" style="width:445.2pt;height:170.4pt">
+          <v:shape id="_x0000_i1030" type="#_x0000_t75" style="width:445.1pt;height:170.2pt">
             <v:imagedata r:id="rId14" o:title="code" croptop="7931f" cropbottom="7946f" cropleft="3315f" cropright="3321f"/>
           </v:shape>
         </w:pict>
@@ -5994,12 +6322,37 @@
         </w:rPr>
         <w:t xml:space="preserve">he </w:t>
       </w:r>
+      <w:proofErr w:type="spellStart"/>
       <w:r>
         <w:rPr>
           <w:i/>
           <w:lang w:val="en-US"/>
         </w:rPr>
-        <w:t>get_hider_pos()</w:t>
+        <w:t>get_hider_</w:t>
+      </w:r>
+      <w:proofErr w:type="gramStart"/>
+      <w:r>
+        <w:rPr>
+          <w:i/>
+          <w:lang w:val="en-US"/>
+        </w:rPr>
+        <w:t>pos</w:t>
+      </w:r>
+      <w:proofErr w:type="spellEnd"/>
+      <w:r>
+        <w:rPr>
+          <w:i/>
+          <w:lang w:val="en-US"/>
+        </w:rPr>
+        <w:t>(</w:t>
+      </w:r>
+      <w:proofErr w:type="gramEnd"/>
+      <w:r>
+        <w:rPr>
+          <w:i/>
+          <w:lang w:val="en-US"/>
+        </w:rPr>
+        <w:t>)</w:t>
       </w:r>
       <w:r>
         <w:rPr>
@@ -6260,6 +6613,7 @@
         </w:rPr>
         <w:t xml:space="preserve">Moreover, the change in data type of </w:t>
       </w:r>
+      <w:proofErr w:type="spellStart"/>
       <w:r>
         <w:rPr>
           <w:i/>
@@ -6267,6 +6621,7 @@
         </w:rPr>
         <w:t>hider_pos</w:t>
       </w:r>
+      <w:proofErr w:type="spellEnd"/>
       <w:r>
         <w:rPr>
           <w:i/>
@@ -6278,8 +6633,16 @@
         <w:rPr>
           <w:lang w:val="en-US"/>
         </w:rPr>
-        <w:t>means that i</w:t>
-      </w:r>
+        <w:t xml:space="preserve">means that </w:t>
+      </w:r>
+      <w:proofErr w:type="spellStart"/>
+      <w:r>
+        <w:rPr>
+          <w:lang w:val="en-US"/>
+        </w:rPr>
+        <w:t>i</w:t>
+      </w:r>
+      <w:proofErr w:type="spellEnd"/>
       <w:r>
         <w:t xml:space="preserve">nstead of directly assigning the hider positions to </w:t>
       </w:r>
@@ -7683,12 +8046,14 @@
             <w:r>
               <w:t>Av</w:t>
             </w:r>
+            <w:proofErr w:type="spellStart"/>
             <w:r>
               <w:rPr>
                 <w:lang w:val="en-US"/>
               </w:rPr>
               <w:t>erage</w:t>
             </w:r>
+            <w:proofErr w:type="spellEnd"/>
           </w:p>
         </w:tc>
         <w:tc>
@@ -8053,12 +8418,14 @@
             <w:r>
               <w:t>Av</w:t>
             </w:r>
+            <w:proofErr w:type="spellStart"/>
             <w:r>
               <w:rPr>
                 <w:lang w:val="en-US"/>
               </w:rPr>
               <w:t>erage</w:t>
             </w:r>
+            <w:proofErr w:type="spellEnd"/>
           </w:p>
         </w:tc>
         <w:tc>
@@ -8433,12 +8800,14 @@
             <w:r>
               <w:t>Av</w:t>
             </w:r>
+            <w:proofErr w:type="spellStart"/>
             <w:r>
               <w:rPr>
                 <w:lang w:val="en-US"/>
               </w:rPr>
               <w:t>erage</w:t>
             </w:r>
+            <w:proofErr w:type="spellEnd"/>
           </w:p>
         </w:tc>
         <w:tc>
@@ -8808,12 +9177,14 @@
             <w:r>
               <w:t>Av</w:t>
             </w:r>
+            <w:proofErr w:type="spellStart"/>
             <w:r>
               <w:rPr>
                 <w:lang w:val="en-US"/>
               </w:rPr>
               <w:t>erage</w:t>
             </w:r>
+            <w:proofErr w:type="spellEnd"/>
           </w:p>
         </w:tc>
         <w:tc>
@@ -9203,12 +9574,14 @@
             <w:r>
               <w:t>Av</w:t>
             </w:r>
+            <w:proofErr w:type="spellStart"/>
             <w:r>
               <w:rPr>
                 <w:lang w:val="en-US"/>
               </w:rPr>
               <w:t>erage</w:t>
             </w:r>
+            <w:proofErr w:type="spellEnd"/>
           </w:p>
         </w:tc>
         <w:tc>
@@ -9577,12 +9950,14 @@
             <w:r>
               <w:t>Av</w:t>
             </w:r>
+            <w:proofErr w:type="spellStart"/>
             <w:r>
               <w:rPr>
                 <w:lang w:val="en-US"/>
               </w:rPr>
               <w:t>erage</w:t>
             </w:r>
+            <w:proofErr w:type="spellEnd"/>
           </w:p>
         </w:tc>
         <w:tc>
@@ -9952,12 +10327,14 @@
             <w:r>
               <w:t>Av</w:t>
             </w:r>
+            <w:proofErr w:type="spellStart"/>
             <w:r>
               <w:rPr>
                 <w:lang w:val="en-US"/>
               </w:rPr>
               <w:t>erage</w:t>
             </w:r>
+            <w:proofErr w:type="spellEnd"/>
           </w:p>
         </w:tc>
         <w:tc>
@@ -10327,12 +10704,14 @@
             <w:r>
               <w:t>Av</w:t>
             </w:r>
+            <w:proofErr w:type="spellStart"/>
             <w:r>
               <w:rPr>
                 <w:lang w:val="en-US"/>
               </w:rPr>
               <w:t>erage</w:t>
             </w:r>
+            <w:proofErr w:type="spellEnd"/>
           </w:p>
         </w:tc>
         <w:tc>
@@ -10702,12 +11081,14 @@
             <w:r>
               <w:t>Av</w:t>
             </w:r>
+            <w:proofErr w:type="spellStart"/>
             <w:r>
               <w:rPr>
                 <w:lang w:val="en-US"/>
               </w:rPr>
               <w:t>erage</w:t>
             </w:r>
+            <w:proofErr w:type="spellEnd"/>
           </w:p>
         </w:tc>
         <w:tc>
@@ -11050,12 +11431,14 @@
             <w:r>
               <w:t>Av</w:t>
             </w:r>
+            <w:proofErr w:type="spellStart"/>
             <w:r>
               <w:rPr>
                 <w:lang w:val="en-US"/>
               </w:rPr>
               <w:t>erage</w:t>
             </w:r>
+            <w:proofErr w:type="spellEnd"/>
           </w:p>
         </w:tc>
         <w:tc>
@@ -11365,12 +11748,14 @@
             <w:r>
               <w:t>Av</w:t>
             </w:r>
+            <w:proofErr w:type="spellStart"/>
             <w:r>
               <w:rPr>
                 <w:lang w:val="en-US"/>
               </w:rPr>
               <w:t>erage</w:t>
             </w:r>
+            <w:proofErr w:type="spellEnd"/>
           </w:p>
         </w:tc>
         <w:tc>
@@ -11680,12 +12065,14 @@
             <w:r>
               <w:t>Av</w:t>
             </w:r>
+            <w:proofErr w:type="spellStart"/>
             <w:r>
               <w:rPr>
                 <w:lang w:val="en-US"/>
               </w:rPr>
               <w:t>erage</w:t>
             </w:r>
+            <w:proofErr w:type="spellEnd"/>
           </w:p>
         </w:tc>
         <w:tc>
@@ -11995,12 +12382,14 @@
             <w:r>
               <w:t>Av</w:t>
             </w:r>
+            <w:proofErr w:type="spellStart"/>
             <w:r>
               <w:rPr>
                 <w:lang w:val="en-US"/>
               </w:rPr>
               <w:t>erage</w:t>
             </w:r>
+            <w:proofErr w:type="spellEnd"/>
           </w:p>
         </w:tc>
         <w:tc>
@@ -12310,12 +12699,14 @@
             <w:r>
               <w:t>Av</w:t>
             </w:r>
+            <w:proofErr w:type="spellStart"/>
             <w:r>
               <w:rPr>
                 <w:lang w:val="en-US"/>
               </w:rPr>
               <w:t>erage</w:t>
             </w:r>
+            <w:proofErr w:type="spellEnd"/>
           </w:p>
         </w:tc>
         <w:tc>
@@ -12663,12 +13054,42 @@
                 <w:lang w:val="en-US"/>
               </w:rPr>
             </w:pPr>
-            <w:r>
-              <w:rPr>
-                <w:lang w:val="en-US"/>
-              </w:rPr>
-              <w:t>Đỗ Phan Tuấn Đạt</w:t>
-            </w:r>
+            <w:proofErr w:type="spellStart"/>
+            <w:r>
+              <w:rPr>
+                <w:lang w:val="en-US"/>
+              </w:rPr>
+              <w:t>Đỗ</w:t>
+            </w:r>
+            <w:proofErr w:type="spellEnd"/>
+            <w:r>
+              <w:rPr>
+                <w:lang w:val="en-US"/>
+              </w:rPr>
+              <w:t xml:space="preserve"> Phan </w:t>
+            </w:r>
+            <w:proofErr w:type="spellStart"/>
+            <w:r>
+              <w:rPr>
+                <w:lang w:val="en-US"/>
+              </w:rPr>
+              <w:t>Tuấn</w:t>
+            </w:r>
+            <w:proofErr w:type="spellEnd"/>
+            <w:r>
+              <w:rPr>
+                <w:lang w:val="en-US"/>
+              </w:rPr>
+              <w:t xml:space="preserve"> </w:t>
+            </w:r>
+            <w:proofErr w:type="spellStart"/>
+            <w:r>
+              <w:rPr>
+                <w:lang w:val="en-US"/>
+              </w:rPr>
+              <w:t>Đạt</w:t>
+            </w:r>
+            <w:proofErr w:type="spellEnd"/>
           </w:p>
         </w:tc>
         <w:tc>
@@ -12815,12 +13236,42 @@
                 <w:lang w:val="en-US"/>
               </w:rPr>
             </w:pPr>
-            <w:r>
-              <w:rPr>
-                <w:lang w:val="en-US"/>
-              </w:rPr>
-              <w:t>Phạm Thành Đạt</w:t>
-            </w:r>
+            <w:proofErr w:type="spellStart"/>
+            <w:r>
+              <w:rPr>
+                <w:lang w:val="en-US"/>
+              </w:rPr>
+              <w:t>Phạm</w:t>
+            </w:r>
+            <w:proofErr w:type="spellEnd"/>
+            <w:r>
+              <w:rPr>
+                <w:lang w:val="en-US"/>
+              </w:rPr>
+              <w:t xml:space="preserve"> </w:t>
+            </w:r>
+            <w:proofErr w:type="spellStart"/>
+            <w:r>
+              <w:rPr>
+                <w:lang w:val="en-US"/>
+              </w:rPr>
+              <w:t>Thành</w:t>
+            </w:r>
+            <w:proofErr w:type="spellEnd"/>
+            <w:r>
+              <w:rPr>
+                <w:lang w:val="en-US"/>
+              </w:rPr>
+              <w:t xml:space="preserve"> </w:t>
+            </w:r>
+            <w:proofErr w:type="spellStart"/>
+            <w:r>
+              <w:rPr>
+                <w:lang w:val="en-US"/>
+              </w:rPr>
+              <w:t>Đạt</w:t>
+            </w:r>
+            <w:proofErr w:type="spellEnd"/>
           </w:p>
         </w:tc>
         <w:tc>
@@ -12967,12 +13418,42 @@
                 <w:lang w:val="en-US"/>
               </w:rPr>
             </w:pPr>
-            <w:r>
-              <w:rPr>
-                <w:lang w:val="en-US"/>
-              </w:rPr>
-              <w:t>Lê Hồ Phi Hoàng</w:t>
-            </w:r>
+            <w:proofErr w:type="spellStart"/>
+            <w:r>
+              <w:rPr>
+                <w:lang w:val="en-US"/>
+              </w:rPr>
+              <w:t>Lê</w:t>
+            </w:r>
+            <w:proofErr w:type="spellEnd"/>
+            <w:r>
+              <w:rPr>
+                <w:lang w:val="en-US"/>
+              </w:rPr>
+              <w:t xml:space="preserve"> </w:t>
+            </w:r>
+            <w:proofErr w:type="spellStart"/>
+            <w:r>
+              <w:rPr>
+                <w:lang w:val="en-US"/>
+              </w:rPr>
+              <w:t>Hồ</w:t>
+            </w:r>
+            <w:proofErr w:type="spellEnd"/>
+            <w:r>
+              <w:rPr>
+                <w:lang w:val="en-US"/>
+              </w:rPr>
+              <w:t xml:space="preserve"> Phi </w:t>
+            </w:r>
+            <w:proofErr w:type="spellStart"/>
+            <w:r>
+              <w:rPr>
+                <w:lang w:val="en-US"/>
+              </w:rPr>
+              <w:t>Hoàng</w:t>
+            </w:r>
+            <w:proofErr w:type="spellEnd"/>
           </w:p>
         </w:tc>
         <w:tc>
@@ -13131,12 +13612,42 @@
                 <w:lang w:val="en-US"/>
               </w:rPr>
             </w:pPr>
-            <w:r>
-              <w:rPr>
-                <w:lang w:val="en-US"/>
-              </w:rPr>
-              <w:t>Trần Nguyễn Minh Hoàng</w:t>
-            </w:r>
+            <w:proofErr w:type="spellStart"/>
+            <w:r>
+              <w:rPr>
+                <w:lang w:val="en-US"/>
+              </w:rPr>
+              <w:t>Trần</w:t>
+            </w:r>
+            <w:proofErr w:type="spellEnd"/>
+            <w:r>
+              <w:rPr>
+                <w:lang w:val="en-US"/>
+              </w:rPr>
+              <w:t xml:space="preserve"> </w:t>
+            </w:r>
+            <w:proofErr w:type="spellStart"/>
+            <w:r>
+              <w:rPr>
+                <w:lang w:val="en-US"/>
+              </w:rPr>
+              <w:t>Nguyễn</w:t>
+            </w:r>
+            <w:proofErr w:type="spellEnd"/>
+            <w:r>
+              <w:rPr>
+                <w:lang w:val="en-US"/>
+              </w:rPr>
+              <w:t xml:space="preserve"> Minh </w:t>
+            </w:r>
+            <w:proofErr w:type="spellStart"/>
+            <w:r>
+              <w:rPr>
+                <w:lang w:val="en-US"/>
+              </w:rPr>
+              <w:t>Hoàng</w:t>
+            </w:r>
+            <w:proofErr w:type="spellEnd"/>
           </w:p>
         </w:tc>
         <w:tc>
@@ -13960,8 +14471,16 @@
         <w:rPr>
           <w:lang w:val="en-US"/>
         </w:rPr>
-        <w:t>by Stuart Russel and Peter Norvig</w:t>
-      </w:r>
+        <w:t xml:space="preserve">by Stuart Russel and Peter </w:t>
+      </w:r>
+      <w:proofErr w:type="spellStart"/>
+      <w:r>
+        <w:rPr>
+          <w:lang w:val="en-US"/>
+        </w:rPr>
+        <w:t>Norvig</w:t>
+      </w:r>
+      <w:proofErr w:type="spellEnd"/>
     </w:p>
     <w:p>
       <w:pPr>
@@ -17714,7 +18233,7 @@
 </file>
 
 <file path=customXml/itemProps1.xml><?xml version="1.0" encoding="utf-8"?>
-<ds:datastoreItem xmlns:ds="http://schemas.openxmlformats.org/officeDocument/2006/customXml" ds:itemID="{46BA704F-C403-45AA-AB80-E7D9A4BA01ED}">
+<ds:datastoreItem xmlns:ds="http://schemas.openxmlformats.org/officeDocument/2006/customXml" ds:itemID="{286D751B-4FAD-4ACA-A6F7-01701F588B9C}">
   <ds:schemaRefs>
     <ds:schemaRef ds:uri="http://schemas.openxmlformats.org/officeDocument/2006/bibliography"/>
   </ds:schemaRefs>

</xml_diff>